<commit_message>
adding more acceptance tests
</commit_message>
<xml_diff>
--- a/docs/AcceptanceTests.docx
+++ b/docs/AcceptanceTests.docx
@@ -2331,6 +2331,1965 @@
         </w:tabs>
       </w:pPr>
     </w:p>
+    <w:p>
+      <w:pPr>
+        <w:tabs>
+          <w:tab w:val="left" w:pos="6904"/>
+        </w:tabs>
+      </w:pPr>
+    </w:p>
+    <w:p>
+      <w:pPr>
+        <w:tabs>
+          <w:tab w:val="left" w:pos="6904"/>
+        </w:tabs>
+      </w:pPr>
+    </w:p>
+    <w:tbl>
+      <w:tblPr>
+        <w:tblW w:w="10720" w:type="dxa"/>
+        <w:tblInd w:w="-855" w:type="dxa"/>
+        <w:tblBorders>
+          <w:top w:val="outset" w:sz="6" w:space="0" w:color="auto"/>
+          <w:left w:val="outset" w:sz="6" w:space="0" w:color="auto"/>
+          <w:bottom w:val="outset" w:sz="6" w:space="0" w:color="auto"/>
+          <w:right w:val="outset" w:sz="6" w:space="0" w:color="auto"/>
+        </w:tblBorders>
+        <w:shd w:val="clear" w:color="auto" w:fill="FFFFFF"/>
+        <w:tblCellMar>
+          <w:top w:w="15" w:type="dxa"/>
+          <w:left w:w="15" w:type="dxa"/>
+          <w:bottom w:w="15" w:type="dxa"/>
+          <w:right w:w="15" w:type="dxa"/>
+        </w:tblCellMar>
+        <w:tblLook w:val="04A0" w:firstRow="1" w:lastRow="0" w:firstColumn="1" w:lastColumn="0" w:noHBand="0" w:noVBand="1"/>
+      </w:tblPr>
+      <w:tblGrid>
+        <w:gridCol w:w="3651"/>
+        <w:gridCol w:w="7069"/>
+      </w:tblGrid>
+      <w:tr>
+        <w:tc>
+          <w:tcPr>
+            <w:tcW w:w="3651" w:type="dxa"/>
+            <w:tcBorders>
+              <w:top w:val="outset" w:sz="6" w:space="0" w:color="auto"/>
+              <w:left w:val="outset" w:sz="6" w:space="0" w:color="auto"/>
+              <w:bottom w:val="outset" w:sz="6" w:space="0" w:color="auto"/>
+              <w:right w:val="outset" w:sz="6" w:space="0" w:color="auto"/>
+            </w:tcBorders>
+            <w:shd w:val="clear" w:color="auto" w:fill="FFFFFF"/>
+            <w:tcMar>
+              <w:top w:w="30" w:type="dxa"/>
+              <w:left w:w="30" w:type="dxa"/>
+              <w:bottom w:w="30" w:type="dxa"/>
+              <w:right w:w="30" w:type="dxa"/>
+            </w:tcMar>
+            <w:vAlign w:val="center"/>
+            <w:hideMark/>
+          </w:tcPr>
+          <w:p>
+            <w:pPr>
+              <w:rPr>
+                <w:rFonts w:ascii="Helvetica" w:eastAsia="Times New Roman" w:hAnsi="Helvetica" w:cs="Helvetica"/>
+                <w:color w:val="333333"/>
+              </w:rPr>
+            </w:pPr>
+            <w:r>
+              <w:rPr>
+                <w:rFonts w:ascii="Helvetica" w:eastAsia="Times New Roman" w:hAnsi="Helvetica" w:cs="Helvetica"/>
+                <w:color w:val="333333"/>
+              </w:rPr>
+              <w:lastRenderedPageBreak/>
+              <w:t>ID</w:t>
+            </w:r>
+          </w:p>
+        </w:tc>
+        <w:tc>
+          <w:tcPr>
+            <w:tcW w:w="7069" w:type="dxa"/>
+            <w:tcBorders>
+              <w:top w:val="outset" w:sz="6" w:space="0" w:color="auto"/>
+              <w:left w:val="outset" w:sz="6" w:space="0" w:color="auto"/>
+              <w:bottom w:val="outset" w:sz="6" w:space="0" w:color="auto"/>
+              <w:right w:val="outset" w:sz="6" w:space="0" w:color="auto"/>
+            </w:tcBorders>
+            <w:shd w:val="clear" w:color="auto" w:fill="FFFFFF"/>
+            <w:tcMar>
+              <w:top w:w="30" w:type="dxa"/>
+              <w:left w:w="30" w:type="dxa"/>
+              <w:bottom w:w="30" w:type="dxa"/>
+              <w:right w:w="30" w:type="dxa"/>
+            </w:tcMar>
+            <w:vAlign w:val="center"/>
+            <w:hideMark/>
+          </w:tcPr>
+          <w:p>
+            <w:pPr>
+              <w:rPr>
+                <w:rFonts w:ascii="Helvetica" w:eastAsia="Times New Roman" w:hAnsi="Helvetica" w:cs="Helvetica"/>
+                <w:color w:val="333333"/>
+              </w:rPr>
+            </w:pPr>
+            <w:r>
+              <w:rPr>
+                <w:rFonts w:ascii="Helvetica" w:eastAsia="Times New Roman" w:hAnsi="Helvetica" w:cs="Helvetica"/>
+                <w:color w:val="333333"/>
+              </w:rPr>
+              <w:t>Admin #02</w:t>
+            </w:r>
+          </w:p>
+        </w:tc>
+      </w:tr>
+      <w:tr>
+        <w:tc>
+          <w:tcPr>
+            <w:tcW w:w="3651" w:type="dxa"/>
+            <w:tcBorders>
+              <w:top w:val="outset" w:sz="6" w:space="0" w:color="auto"/>
+              <w:left w:val="outset" w:sz="6" w:space="0" w:color="auto"/>
+              <w:bottom w:val="outset" w:sz="6" w:space="0" w:color="auto"/>
+              <w:right w:val="outset" w:sz="6" w:space="0" w:color="auto"/>
+            </w:tcBorders>
+            <w:shd w:val="clear" w:color="auto" w:fill="FFFFFF"/>
+            <w:tcMar>
+              <w:top w:w="30" w:type="dxa"/>
+              <w:left w:w="30" w:type="dxa"/>
+              <w:bottom w:w="30" w:type="dxa"/>
+              <w:right w:w="30" w:type="dxa"/>
+            </w:tcMar>
+            <w:vAlign w:val="center"/>
+            <w:hideMark/>
+          </w:tcPr>
+          <w:p>
+            <w:pPr>
+              <w:rPr>
+                <w:rFonts w:ascii="Helvetica" w:eastAsia="Times New Roman" w:hAnsi="Helvetica" w:cs="Helvetica"/>
+                <w:color w:val="333333"/>
+              </w:rPr>
+            </w:pPr>
+            <w:r>
+              <w:rPr>
+                <w:rFonts w:ascii="Helvetica" w:eastAsia="Times New Roman" w:hAnsi="Helvetica" w:cs="Helvetica"/>
+                <w:color w:val="333333"/>
+              </w:rPr>
+              <w:t>Purpose</w:t>
+            </w:r>
+          </w:p>
+        </w:tc>
+        <w:tc>
+          <w:tcPr>
+            <w:tcW w:w="7069" w:type="dxa"/>
+            <w:tcBorders>
+              <w:top w:val="outset" w:sz="6" w:space="0" w:color="auto"/>
+              <w:left w:val="outset" w:sz="6" w:space="0" w:color="auto"/>
+              <w:bottom w:val="outset" w:sz="6" w:space="0" w:color="auto"/>
+              <w:right w:val="outset" w:sz="6" w:space="0" w:color="auto"/>
+            </w:tcBorders>
+            <w:shd w:val="clear" w:color="auto" w:fill="FFFFFF"/>
+            <w:tcMar>
+              <w:top w:w="30" w:type="dxa"/>
+              <w:left w:w="30" w:type="dxa"/>
+              <w:bottom w:w="30" w:type="dxa"/>
+              <w:right w:w="30" w:type="dxa"/>
+            </w:tcMar>
+            <w:vAlign w:val="center"/>
+            <w:hideMark/>
+          </w:tcPr>
+          <w:p>
+            <w:pPr>
+              <w:rPr>
+                <w:rFonts w:ascii="Helvetica" w:eastAsia="Times New Roman" w:hAnsi="Helvetica" w:cs="Helvetica"/>
+                <w:color w:val="333333"/>
+              </w:rPr>
+            </w:pPr>
+            <w:r>
+              <w:rPr>
+                <w:rFonts w:ascii="Helvetica" w:eastAsia="Times New Roman" w:hAnsi="Helvetica" w:cs="Helvetica"/>
+                <w:color w:val="333333"/>
+              </w:rPr>
+              <w:t xml:space="preserve">Test the </w:t>
+            </w:r>
+            <w:r>
+              <w:rPr>
+                <w:rFonts w:ascii="Helvetica" w:eastAsia="Times New Roman" w:hAnsi="Helvetica" w:cs="Helvetica"/>
+                <w:color w:val="333333"/>
+              </w:rPr>
+              <w:t>Admin successfully to edit existing worker</w:t>
+            </w:r>
+          </w:p>
+        </w:tc>
+      </w:tr>
+      <w:tr>
+        <w:tc>
+          <w:tcPr>
+            <w:tcW w:w="3651" w:type="dxa"/>
+            <w:tcBorders>
+              <w:top w:val="outset" w:sz="6" w:space="0" w:color="auto"/>
+              <w:left w:val="outset" w:sz="6" w:space="0" w:color="auto"/>
+              <w:bottom w:val="outset" w:sz="6" w:space="0" w:color="auto"/>
+              <w:right w:val="outset" w:sz="6" w:space="0" w:color="auto"/>
+            </w:tcBorders>
+            <w:shd w:val="clear" w:color="auto" w:fill="FFFFFF"/>
+            <w:tcMar>
+              <w:top w:w="30" w:type="dxa"/>
+              <w:left w:w="30" w:type="dxa"/>
+              <w:bottom w:w="30" w:type="dxa"/>
+              <w:right w:w="30" w:type="dxa"/>
+            </w:tcMar>
+            <w:vAlign w:val="center"/>
+            <w:hideMark/>
+          </w:tcPr>
+          <w:p>
+            <w:pPr>
+              <w:rPr>
+                <w:rFonts w:ascii="Helvetica" w:eastAsia="Times New Roman" w:hAnsi="Helvetica" w:cs="Helvetica"/>
+                <w:color w:val="333333"/>
+              </w:rPr>
+            </w:pPr>
+            <w:r>
+              <w:rPr>
+                <w:rFonts w:ascii="Helvetica" w:eastAsia="Times New Roman" w:hAnsi="Helvetica" w:cs="Helvetica"/>
+                <w:color w:val="333333"/>
+              </w:rPr>
+              <w:t>Set Up</w:t>
+            </w:r>
+          </w:p>
+        </w:tc>
+        <w:tc>
+          <w:tcPr>
+            <w:tcW w:w="7069" w:type="dxa"/>
+            <w:tcBorders>
+              <w:top w:val="outset" w:sz="6" w:space="0" w:color="auto"/>
+              <w:left w:val="outset" w:sz="6" w:space="0" w:color="auto"/>
+              <w:bottom w:val="outset" w:sz="6" w:space="0" w:color="auto"/>
+              <w:right w:val="outset" w:sz="6" w:space="0" w:color="auto"/>
+            </w:tcBorders>
+            <w:shd w:val="clear" w:color="auto" w:fill="FFFFFF"/>
+            <w:tcMar>
+              <w:top w:w="30" w:type="dxa"/>
+              <w:left w:w="30" w:type="dxa"/>
+              <w:bottom w:w="30" w:type="dxa"/>
+              <w:right w:w="30" w:type="dxa"/>
+            </w:tcMar>
+            <w:vAlign w:val="center"/>
+            <w:hideMark/>
+          </w:tcPr>
+          <w:p>
+            <w:pPr>
+              <w:rPr>
+                <w:rFonts w:ascii="Helvetica" w:eastAsia="Times New Roman" w:hAnsi="Helvetica" w:cs="Helvetica"/>
+                <w:color w:val="333333"/>
+              </w:rPr>
+            </w:pPr>
+            <w:r>
+              <w:rPr>
+                <w:rFonts w:ascii="Helvetica" w:eastAsia="Times New Roman" w:hAnsi="Helvetica" w:cs="Helvetica"/>
+                <w:color w:val="333333"/>
+              </w:rPr>
+              <w:t>A worker called ‘Bob’ is registered</w:t>
+            </w:r>
+          </w:p>
+        </w:tc>
+      </w:tr>
+      <w:tr>
+        <w:tc>
+          <w:tcPr>
+            <w:tcW w:w="3651" w:type="dxa"/>
+            <w:tcBorders>
+              <w:top w:val="outset" w:sz="6" w:space="0" w:color="auto"/>
+              <w:left w:val="outset" w:sz="6" w:space="0" w:color="auto"/>
+              <w:bottom w:val="outset" w:sz="6" w:space="0" w:color="auto"/>
+              <w:right w:val="outset" w:sz="6" w:space="0" w:color="auto"/>
+            </w:tcBorders>
+            <w:shd w:val="clear" w:color="auto" w:fill="FFFFFF"/>
+            <w:tcMar>
+              <w:top w:w="30" w:type="dxa"/>
+              <w:left w:w="30" w:type="dxa"/>
+              <w:bottom w:w="30" w:type="dxa"/>
+              <w:right w:w="30" w:type="dxa"/>
+            </w:tcMar>
+            <w:vAlign w:val="center"/>
+            <w:hideMark/>
+          </w:tcPr>
+          <w:p>
+            <w:pPr>
+              <w:rPr>
+                <w:rFonts w:ascii="Helvetica" w:eastAsia="Times New Roman" w:hAnsi="Helvetica" w:cs="Helvetica"/>
+                <w:color w:val="333333"/>
+              </w:rPr>
+            </w:pPr>
+            <w:r>
+              <w:rPr>
+                <w:rFonts w:ascii="Helvetica" w:eastAsia="Times New Roman" w:hAnsi="Helvetica" w:cs="Helvetica"/>
+                <w:color w:val="333333"/>
+              </w:rPr>
+              <w:t>Steps</w:t>
+            </w:r>
+          </w:p>
+        </w:tc>
+        <w:tc>
+          <w:tcPr>
+            <w:tcW w:w="7069" w:type="dxa"/>
+            <w:tcBorders>
+              <w:top w:val="outset" w:sz="6" w:space="0" w:color="auto"/>
+              <w:left w:val="outset" w:sz="6" w:space="0" w:color="auto"/>
+              <w:bottom w:val="outset" w:sz="6" w:space="0" w:color="auto"/>
+              <w:right w:val="outset" w:sz="6" w:space="0" w:color="auto"/>
+            </w:tcBorders>
+            <w:shd w:val="clear" w:color="auto" w:fill="FFFFFF"/>
+            <w:tcMar>
+              <w:top w:w="30" w:type="dxa"/>
+              <w:left w:w="30" w:type="dxa"/>
+              <w:bottom w:w="30" w:type="dxa"/>
+              <w:right w:w="30" w:type="dxa"/>
+            </w:tcMar>
+            <w:vAlign w:val="center"/>
+            <w:hideMark/>
+          </w:tcPr>
+          <w:p>
+            <w:pPr>
+              <w:rPr>
+                <w:rFonts w:ascii="Helvetica" w:eastAsia="Times New Roman" w:hAnsi="Helvetica" w:cs="Helvetica"/>
+                <w:color w:val="333333"/>
+              </w:rPr>
+            </w:pPr>
+            <w:r>
+              <w:rPr>
+                <w:rFonts w:ascii="Helvetica" w:eastAsia="Times New Roman" w:hAnsi="Helvetica" w:cs="Helvetica"/>
+                <w:color w:val="333333"/>
+              </w:rPr>
+              <w:t xml:space="preserve">1. </w:t>
+            </w:r>
+            <w:r>
+              <w:rPr>
+                <w:rFonts w:ascii="Helvetica" w:eastAsia="Times New Roman" w:hAnsi="Helvetica" w:cs="Helvetica"/>
+                <w:color w:val="333333"/>
+              </w:rPr>
+              <w:t>Navigate to ‘Edit worker’ button</w:t>
+            </w:r>
+          </w:p>
+        </w:tc>
+      </w:tr>
+      <w:tr>
+        <w:tc>
+          <w:tcPr>
+            <w:tcW w:w="3651" w:type="dxa"/>
+            <w:tcBorders>
+              <w:top w:val="outset" w:sz="6" w:space="0" w:color="auto"/>
+              <w:left w:val="outset" w:sz="6" w:space="0" w:color="auto"/>
+              <w:bottom w:val="outset" w:sz="6" w:space="0" w:color="auto"/>
+              <w:right w:val="outset" w:sz="6" w:space="0" w:color="auto"/>
+            </w:tcBorders>
+            <w:shd w:val="clear" w:color="auto" w:fill="FFFFFF"/>
+            <w:tcMar>
+              <w:top w:w="30" w:type="dxa"/>
+              <w:left w:w="30" w:type="dxa"/>
+              <w:bottom w:w="30" w:type="dxa"/>
+              <w:right w:w="30" w:type="dxa"/>
+            </w:tcMar>
+            <w:vAlign w:val="center"/>
+            <w:hideMark/>
+          </w:tcPr>
+          <w:p>
+            <w:pPr>
+              <w:rPr>
+                <w:rFonts w:ascii="Helvetica" w:eastAsia="Times New Roman" w:hAnsi="Helvetica" w:cs="Helvetica"/>
+                <w:color w:val="333333"/>
+              </w:rPr>
+            </w:pPr>
+          </w:p>
+        </w:tc>
+        <w:tc>
+          <w:tcPr>
+            <w:tcW w:w="7069" w:type="dxa"/>
+            <w:tcBorders>
+              <w:top w:val="outset" w:sz="6" w:space="0" w:color="auto"/>
+              <w:left w:val="outset" w:sz="6" w:space="0" w:color="auto"/>
+              <w:bottom w:val="outset" w:sz="6" w:space="0" w:color="auto"/>
+              <w:right w:val="outset" w:sz="6" w:space="0" w:color="auto"/>
+            </w:tcBorders>
+            <w:shd w:val="clear" w:color="auto" w:fill="FFFFFF"/>
+            <w:tcMar>
+              <w:top w:w="30" w:type="dxa"/>
+              <w:left w:w="30" w:type="dxa"/>
+              <w:bottom w:w="30" w:type="dxa"/>
+              <w:right w:w="30" w:type="dxa"/>
+            </w:tcMar>
+            <w:vAlign w:val="center"/>
+            <w:hideMark/>
+          </w:tcPr>
+          <w:p>
+            <w:pPr>
+              <w:rPr>
+                <w:rFonts w:ascii="Helvetica" w:eastAsia="Times New Roman" w:hAnsi="Helvetica" w:cs="Helvetica"/>
+                <w:color w:val="333333"/>
+              </w:rPr>
+            </w:pPr>
+            <w:r>
+              <w:rPr>
+                <w:rFonts w:ascii="Helvetica" w:eastAsia="Times New Roman" w:hAnsi="Helvetica" w:cs="Helvetica"/>
+                <w:color w:val="333333"/>
+              </w:rPr>
+              <w:t xml:space="preserve">2. </w:t>
+            </w:r>
+            <w:r>
+              <w:rPr>
+                <w:rFonts w:ascii="Helvetica" w:eastAsia="Times New Roman" w:hAnsi="Helvetica" w:cs="Helvetica"/>
+                <w:color w:val="333333"/>
+              </w:rPr>
+              <w:t>Press the Edit button</w:t>
+            </w:r>
+          </w:p>
+        </w:tc>
+      </w:tr>
+      <w:tr>
+        <w:tc>
+          <w:tcPr>
+            <w:tcW w:w="3651" w:type="dxa"/>
+            <w:tcBorders>
+              <w:top w:val="outset" w:sz="6" w:space="0" w:color="auto"/>
+              <w:left w:val="outset" w:sz="6" w:space="0" w:color="auto"/>
+              <w:bottom w:val="outset" w:sz="6" w:space="0" w:color="auto"/>
+              <w:right w:val="outset" w:sz="6" w:space="0" w:color="auto"/>
+            </w:tcBorders>
+            <w:shd w:val="clear" w:color="auto" w:fill="FFFFFF"/>
+            <w:tcMar>
+              <w:top w:w="30" w:type="dxa"/>
+              <w:left w:w="30" w:type="dxa"/>
+              <w:bottom w:w="30" w:type="dxa"/>
+              <w:right w:w="30" w:type="dxa"/>
+            </w:tcMar>
+            <w:vAlign w:val="center"/>
+            <w:hideMark/>
+          </w:tcPr>
+          <w:p>
+            <w:pPr>
+              <w:rPr>
+                <w:rFonts w:ascii="Helvetica" w:eastAsia="Times New Roman" w:hAnsi="Helvetica" w:cs="Helvetica"/>
+                <w:color w:val="333333"/>
+              </w:rPr>
+            </w:pPr>
+          </w:p>
+        </w:tc>
+        <w:tc>
+          <w:tcPr>
+            <w:tcW w:w="7069" w:type="dxa"/>
+            <w:tcBorders>
+              <w:top w:val="outset" w:sz="6" w:space="0" w:color="auto"/>
+              <w:left w:val="outset" w:sz="6" w:space="0" w:color="auto"/>
+              <w:bottom w:val="outset" w:sz="6" w:space="0" w:color="auto"/>
+              <w:right w:val="outset" w:sz="6" w:space="0" w:color="auto"/>
+            </w:tcBorders>
+            <w:shd w:val="clear" w:color="auto" w:fill="FFFFFF"/>
+            <w:tcMar>
+              <w:top w:w="30" w:type="dxa"/>
+              <w:left w:w="30" w:type="dxa"/>
+              <w:bottom w:w="30" w:type="dxa"/>
+              <w:right w:w="30" w:type="dxa"/>
+            </w:tcMar>
+            <w:vAlign w:val="center"/>
+            <w:hideMark/>
+          </w:tcPr>
+          <w:p>
+            <w:pPr>
+              <w:rPr>
+                <w:rFonts w:ascii="Helvetica" w:eastAsia="Times New Roman" w:hAnsi="Helvetica" w:cs="Helvetica"/>
+                <w:color w:val="333333"/>
+              </w:rPr>
+            </w:pPr>
+            <w:r>
+              <w:rPr>
+                <w:rFonts w:ascii="Helvetica" w:eastAsia="Times New Roman" w:hAnsi="Helvetica" w:cs="Helvetica"/>
+                <w:color w:val="333333"/>
+              </w:rPr>
+              <w:t xml:space="preserve">3. </w:t>
+            </w:r>
+            <w:r>
+              <w:rPr>
+                <w:rFonts w:ascii="Helvetica" w:eastAsia="Times New Roman" w:hAnsi="Helvetica" w:cs="Helvetica"/>
+                <w:color w:val="333333"/>
+              </w:rPr>
+              <w:t>Sees list of registered workers</w:t>
+            </w:r>
+          </w:p>
+        </w:tc>
+      </w:tr>
+      <w:tr>
+        <w:tc>
+          <w:tcPr>
+            <w:tcW w:w="3651" w:type="dxa"/>
+            <w:tcBorders>
+              <w:top w:val="outset" w:sz="6" w:space="0" w:color="auto"/>
+              <w:left w:val="outset" w:sz="6" w:space="0" w:color="auto"/>
+              <w:bottom w:val="outset" w:sz="6" w:space="0" w:color="auto"/>
+              <w:right w:val="outset" w:sz="6" w:space="0" w:color="auto"/>
+            </w:tcBorders>
+            <w:shd w:val="clear" w:color="auto" w:fill="FFFFFF"/>
+            <w:tcMar>
+              <w:top w:w="30" w:type="dxa"/>
+              <w:left w:w="30" w:type="dxa"/>
+              <w:bottom w:w="30" w:type="dxa"/>
+              <w:right w:w="30" w:type="dxa"/>
+            </w:tcMar>
+            <w:vAlign w:val="center"/>
+          </w:tcPr>
+          <w:p>
+            <w:pPr>
+              <w:rPr>
+                <w:rFonts w:ascii="Helvetica" w:eastAsia="Times New Roman" w:hAnsi="Helvetica" w:cs="Helvetica"/>
+                <w:color w:val="333333"/>
+              </w:rPr>
+            </w:pPr>
+          </w:p>
+        </w:tc>
+        <w:tc>
+          <w:tcPr>
+            <w:tcW w:w="7069" w:type="dxa"/>
+            <w:tcBorders>
+              <w:top w:val="outset" w:sz="6" w:space="0" w:color="auto"/>
+              <w:left w:val="outset" w:sz="6" w:space="0" w:color="auto"/>
+              <w:bottom w:val="outset" w:sz="6" w:space="0" w:color="auto"/>
+              <w:right w:val="outset" w:sz="6" w:space="0" w:color="auto"/>
+            </w:tcBorders>
+            <w:shd w:val="clear" w:color="auto" w:fill="FFFFFF"/>
+            <w:tcMar>
+              <w:top w:w="30" w:type="dxa"/>
+              <w:left w:w="30" w:type="dxa"/>
+              <w:bottom w:w="30" w:type="dxa"/>
+              <w:right w:w="30" w:type="dxa"/>
+            </w:tcMar>
+            <w:vAlign w:val="center"/>
+          </w:tcPr>
+          <w:p>
+            <w:pPr>
+              <w:rPr>
+                <w:rFonts w:ascii="Helvetica" w:eastAsia="Times New Roman" w:hAnsi="Helvetica" w:cs="Helvetica"/>
+                <w:color w:val="333333"/>
+              </w:rPr>
+            </w:pPr>
+            <w:r>
+              <w:rPr>
+                <w:rFonts w:ascii="Helvetica" w:eastAsia="Times New Roman" w:hAnsi="Helvetica" w:cs="Helvetica"/>
+                <w:color w:val="333333"/>
+              </w:rPr>
+              <w:t>4. Click on ‘Bob’ to edit</w:t>
+            </w:r>
+          </w:p>
+        </w:tc>
+      </w:tr>
+      <w:tr>
+        <w:tc>
+          <w:tcPr>
+            <w:tcW w:w="3651" w:type="dxa"/>
+            <w:tcBorders>
+              <w:top w:val="outset" w:sz="6" w:space="0" w:color="auto"/>
+              <w:left w:val="outset" w:sz="6" w:space="0" w:color="auto"/>
+              <w:bottom w:val="outset" w:sz="6" w:space="0" w:color="auto"/>
+              <w:right w:val="outset" w:sz="6" w:space="0" w:color="auto"/>
+            </w:tcBorders>
+            <w:shd w:val="clear" w:color="auto" w:fill="FFFFFF"/>
+            <w:tcMar>
+              <w:top w:w="30" w:type="dxa"/>
+              <w:left w:w="30" w:type="dxa"/>
+              <w:bottom w:w="30" w:type="dxa"/>
+              <w:right w:w="30" w:type="dxa"/>
+            </w:tcMar>
+            <w:vAlign w:val="center"/>
+          </w:tcPr>
+          <w:p>
+            <w:pPr>
+              <w:rPr>
+                <w:rFonts w:ascii="Helvetica" w:eastAsia="Times New Roman" w:hAnsi="Helvetica" w:cs="Helvetica"/>
+                <w:color w:val="333333"/>
+              </w:rPr>
+            </w:pPr>
+          </w:p>
+        </w:tc>
+        <w:tc>
+          <w:tcPr>
+            <w:tcW w:w="7069" w:type="dxa"/>
+            <w:tcBorders>
+              <w:top w:val="outset" w:sz="6" w:space="0" w:color="auto"/>
+              <w:left w:val="outset" w:sz="6" w:space="0" w:color="auto"/>
+              <w:bottom w:val="outset" w:sz="6" w:space="0" w:color="auto"/>
+              <w:right w:val="outset" w:sz="6" w:space="0" w:color="auto"/>
+            </w:tcBorders>
+            <w:shd w:val="clear" w:color="auto" w:fill="FFFFFF"/>
+            <w:tcMar>
+              <w:top w:w="30" w:type="dxa"/>
+              <w:left w:w="30" w:type="dxa"/>
+              <w:bottom w:w="30" w:type="dxa"/>
+              <w:right w:w="30" w:type="dxa"/>
+            </w:tcMar>
+            <w:vAlign w:val="center"/>
+          </w:tcPr>
+          <w:p>
+            <w:pPr>
+              <w:rPr>
+                <w:rFonts w:ascii="Helvetica" w:eastAsia="Times New Roman" w:hAnsi="Helvetica" w:cs="Helvetica"/>
+                <w:color w:val="333333"/>
+              </w:rPr>
+            </w:pPr>
+            <w:r>
+              <w:rPr>
+                <w:rFonts w:ascii="Helvetica" w:eastAsia="Times New Roman" w:hAnsi="Helvetica" w:cs="Helvetica"/>
+                <w:color w:val="333333"/>
+              </w:rPr>
+              <w:t>5. Enter in different hour, date and other fields</w:t>
+            </w:r>
+          </w:p>
+        </w:tc>
+      </w:tr>
+      <w:tr>
+        <w:tc>
+          <w:tcPr>
+            <w:tcW w:w="3651" w:type="dxa"/>
+            <w:tcBorders>
+              <w:top w:val="outset" w:sz="6" w:space="0" w:color="auto"/>
+              <w:left w:val="outset" w:sz="6" w:space="0" w:color="auto"/>
+              <w:bottom w:val="outset" w:sz="6" w:space="0" w:color="auto"/>
+              <w:right w:val="outset" w:sz="6" w:space="0" w:color="auto"/>
+            </w:tcBorders>
+            <w:shd w:val="clear" w:color="auto" w:fill="FFFFFF"/>
+            <w:tcMar>
+              <w:top w:w="30" w:type="dxa"/>
+              <w:left w:w="30" w:type="dxa"/>
+              <w:bottom w:w="30" w:type="dxa"/>
+              <w:right w:w="30" w:type="dxa"/>
+            </w:tcMar>
+            <w:vAlign w:val="center"/>
+          </w:tcPr>
+          <w:p>
+            <w:pPr>
+              <w:rPr>
+                <w:rFonts w:ascii="Helvetica" w:eastAsia="Times New Roman" w:hAnsi="Helvetica" w:cs="Helvetica"/>
+                <w:color w:val="333333"/>
+              </w:rPr>
+            </w:pPr>
+          </w:p>
+        </w:tc>
+        <w:tc>
+          <w:tcPr>
+            <w:tcW w:w="7069" w:type="dxa"/>
+            <w:tcBorders>
+              <w:top w:val="outset" w:sz="6" w:space="0" w:color="auto"/>
+              <w:left w:val="outset" w:sz="6" w:space="0" w:color="auto"/>
+              <w:bottom w:val="outset" w:sz="6" w:space="0" w:color="auto"/>
+              <w:right w:val="outset" w:sz="6" w:space="0" w:color="auto"/>
+            </w:tcBorders>
+            <w:shd w:val="clear" w:color="auto" w:fill="FFFFFF"/>
+            <w:tcMar>
+              <w:top w:w="30" w:type="dxa"/>
+              <w:left w:w="30" w:type="dxa"/>
+              <w:bottom w:w="30" w:type="dxa"/>
+              <w:right w:w="30" w:type="dxa"/>
+            </w:tcMar>
+            <w:vAlign w:val="center"/>
+          </w:tcPr>
+          <w:p>
+            <w:pPr>
+              <w:rPr>
+                <w:rFonts w:ascii="Helvetica" w:eastAsia="Times New Roman" w:hAnsi="Helvetica" w:cs="Helvetica"/>
+                <w:color w:val="333333"/>
+              </w:rPr>
+            </w:pPr>
+            <w:r>
+              <w:rPr>
+                <w:rFonts w:ascii="Helvetica" w:eastAsia="Times New Roman" w:hAnsi="Helvetica" w:cs="Helvetica"/>
+                <w:color w:val="333333"/>
+              </w:rPr>
+              <w:t>6. Click ‘Save’ button</w:t>
+            </w:r>
+          </w:p>
+        </w:tc>
+      </w:tr>
+      <w:tr>
+        <w:tc>
+          <w:tcPr>
+            <w:tcW w:w="3651" w:type="dxa"/>
+            <w:tcBorders>
+              <w:top w:val="outset" w:sz="6" w:space="0" w:color="auto"/>
+              <w:left w:val="outset" w:sz="6" w:space="0" w:color="auto"/>
+              <w:bottom w:val="outset" w:sz="6" w:space="0" w:color="auto"/>
+              <w:right w:val="outset" w:sz="6" w:space="0" w:color="auto"/>
+            </w:tcBorders>
+            <w:shd w:val="clear" w:color="auto" w:fill="FFFFFF"/>
+            <w:tcMar>
+              <w:top w:w="30" w:type="dxa"/>
+              <w:left w:w="30" w:type="dxa"/>
+              <w:bottom w:w="30" w:type="dxa"/>
+              <w:right w:w="30" w:type="dxa"/>
+            </w:tcMar>
+            <w:vAlign w:val="center"/>
+          </w:tcPr>
+          <w:p>
+            <w:pPr>
+              <w:rPr>
+                <w:rFonts w:ascii="Helvetica" w:eastAsia="Times New Roman" w:hAnsi="Helvetica" w:cs="Helvetica"/>
+                <w:color w:val="333333"/>
+              </w:rPr>
+            </w:pPr>
+            <w:r>
+              <w:rPr>
+                <w:rFonts w:ascii="Helvetica" w:eastAsia="Times New Roman" w:hAnsi="Helvetica" w:cs="Helvetica"/>
+                <w:color w:val="333333"/>
+              </w:rPr>
+              <w:t>Expected Result</w:t>
+            </w:r>
+          </w:p>
+        </w:tc>
+        <w:tc>
+          <w:tcPr>
+            <w:tcW w:w="7069" w:type="dxa"/>
+            <w:tcBorders>
+              <w:top w:val="outset" w:sz="6" w:space="0" w:color="auto"/>
+              <w:left w:val="outset" w:sz="6" w:space="0" w:color="auto"/>
+              <w:bottom w:val="outset" w:sz="6" w:space="0" w:color="auto"/>
+              <w:right w:val="outset" w:sz="6" w:space="0" w:color="auto"/>
+            </w:tcBorders>
+            <w:shd w:val="clear" w:color="auto" w:fill="FFFFFF"/>
+            <w:tcMar>
+              <w:top w:w="30" w:type="dxa"/>
+              <w:left w:w="30" w:type="dxa"/>
+              <w:bottom w:w="30" w:type="dxa"/>
+              <w:right w:w="30" w:type="dxa"/>
+            </w:tcMar>
+            <w:vAlign w:val="center"/>
+          </w:tcPr>
+          <w:p>
+            <w:pPr>
+              <w:rPr>
+                <w:rFonts w:ascii="Helvetica" w:eastAsia="Times New Roman" w:hAnsi="Helvetica" w:cs="Helvetica"/>
+                <w:color w:val="333333"/>
+              </w:rPr>
+            </w:pPr>
+            <w:r>
+              <w:rPr>
+                <w:rFonts w:ascii="Helvetica" w:eastAsia="Times New Roman" w:hAnsi="Helvetica" w:cs="Helvetica"/>
+                <w:color w:val="333333"/>
+              </w:rPr>
+              <w:t>Schedule of worker ‘Bob’ has been changed</w:t>
+            </w:r>
+          </w:p>
+        </w:tc>
+      </w:tr>
+    </w:tbl>
+    <w:p/>
+    <w:p/>
+    <w:tbl>
+      <w:tblPr>
+        <w:tblW w:w="10720" w:type="dxa"/>
+        <w:tblInd w:w="-855" w:type="dxa"/>
+        <w:tblBorders>
+          <w:top w:val="outset" w:sz="6" w:space="0" w:color="auto"/>
+          <w:left w:val="outset" w:sz="6" w:space="0" w:color="auto"/>
+          <w:bottom w:val="outset" w:sz="6" w:space="0" w:color="auto"/>
+          <w:right w:val="outset" w:sz="6" w:space="0" w:color="auto"/>
+        </w:tblBorders>
+        <w:shd w:val="clear" w:color="auto" w:fill="FFFFFF"/>
+        <w:tblCellMar>
+          <w:top w:w="15" w:type="dxa"/>
+          <w:left w:w="15" w:type="dxa"/>
+          <w:bottom w:w="15" w:type="dxa"/>
+          <w:right w:w="15" w:type="dxa"/>
+        </w:tblCellMar>
+        <w:tblLook w:val="04A0" w:firstRow="1" w:lastRow="0" w:firstColumn="1" w:lastColumn="0" w:noHBand="0" w:noVBand="1"/>
+      </w:tblPr>
+      <w:tblGrid>
+        <w:gridCol w:w="3651"/>
+        <w:gridCol w:w="7069"/>
+      </w:tblGrid>
+      <w:tr>
+        <w:tc>
+          <w:tcPr>
+            <w:tcW w:w="3651" w:type="dxa"/>
+            <w:tcBorders>
+              <w:top w:val="outset" w:sz="6" w:space="0" w:color="auto"/>
+              <w:left w:val="outset" w:sz="6" w:space="0" w:color="auto"/>
+              <w:bottom w:val="outset" w:sz="6" w:space="0" w:color="auto"/>
+              <w:right w:val="outset" w:sz="6" w:space="0" w:color="auto"/>
+            </w:tcBorders>
+            <w:shd w:val="clear" w:color="auto" w:fill="FFFFFF"/>
+            <w:tcMar>
+              <w:top w:w="30" w:type="dxa"/>
+              <w:left w:w="30" w:type="dxa"/>
+              <w:bottom w:w="30" w:type="dxa"/>
+              <w:right w:w="30" w:type="dxa"/>
+            </w:tcMar>
+            <w:vAlign w:val="center"/>
+            <w:hideMark/>
+          </w:tcPr>
+          <w:p>
+            <w:pPr>
+              <w:rPr>
+                <w:rFonts w:ascii="Helvetica" w:eastAsia="Times New Roman" w:hAnsi="Helvetica" w:cs="Helvetica"/>
+                <w:color w:val="333333"/>
+              </w:rPr>
+            </w:pPr>
+            <w:r>
+              <w:rPr>
+                <w:rFonts w:ascii="Helvetica" w:eastAsia="Times New Roman" w:hAnsi="Helvetica" w:cs="Helvetica"/>
+                <w:color w:val="333333"/>
+              </w:rPr>
+              <w:t>ID</w:t>
+            </w:r>
+          </w:p>
+        </w:tc>
+        <w:tc>
+          <w:tcPr>
+            <w:tcW w:w="7069" w:type="dxa"/>
+            <w:tcBorders>
+              <w:top w:val="outset" w:sz="6" w:space="0" w:color="auto"/>
+              <w:left w:val="outset" w:sz="6" w:space="0" w:color="auto"/>
+              <w:bottom w:val="outset" w:sz="6" w:space="0" w:color="auto"/>
+              <w:right w:val="outset" w:sz="6" w:space="0" w:color="auto"/>
+            </w:tcBorders>
+            <w:shd w:val="clear" w:color="auto" w:fill="FFFFFF"/>
+            <w:tcMar>
+              <w:top w:w="30" w:type="dxa"/>
+              <w:left w:w="30" w:type="dxa"/>
+              <w:bottom w:w="30" w:type="dxa"/>
+              <w:right w:w="30" w:type="dxa"/>
+            </w:tcMar>
+            <w:vAlign w:val="center"/>
+            <w:hideMark/>
+          </w:tcPr>
+          <w:p>
+            <w:pPr>
+              <w:rPr>
+                <w:rFonts w:ascii="Helvetica" w:eastAsia="Times New Roman" w:hAnsi="Helvetica" w:cs="Helvetica"/>
+                <w:color w:val="333333"/>
+              </w:rPr>
+            </w:pPr>
+            <w:r>
+              <w:rPr>
+                <w:rFonts w:ascii="Helvetica" w:eastAsia="Times New Roman" w:hAnsi="Helvetica" w:cs="Helvetica"/>
+                <w:color w:val="333333"/>
+              </w:rPr>
+              <w:t>Admin #01</w:t>
+            </w:r>
+          </w:p>
+        </w:tc>
+      </w:tr>
+      <w:tr>
+        <w:tc>
+          <w:tcPr>
+            <w:tcW w:w="3651" w:type="dxa"/>
+            <w:tcBorders>
+              <w:top w:val="outset" w:sz="6" w:space="0" w:color="auto"/>
+              <w:left w:val="outset" w:sz="6" w:space="0" w:color="auto"/>
+              <w:bottom w:val="outset" w:sz="6" w:space="0" w:color="auto"/>
+              <w:right w:val="outset" w:sz="6" w:space="0" w:color="auto"/>
+            </w:tcBorders>
+            <w:shd w:val="clear" w:color="auto" w:fill="FFFFFF"/>
+            <w:tcMar>
+              <w:top w:w="30" w:type="dxa"/>
+              <w:left w:w="30" w:type="dxa"/>
+              <w:bottom w:w="30" w:type="dxa"/>
+              <w:right w:w="30" w:type="dxa"/>
+            </w:tcMar>
+            <w:vAlign w:val="center"/>
+            <w:hideMark/>
+          </w:tcPr>
+          <w:p>
+            <w:pPr>
+              <w:rPr>
+                <w:rFonts w:ascii="Helvetica" w:eastAsia="Times New Roman" w:hAnsi="Helvetica" w:cs="Helvetica"/>
+                <w:color w:val="333333"/>
+              </w:rPr>
+            </w:pPr>
+            <w:r>
+              <w:rPr>
+                <w:rFonts w:ascii="Helvetica" w:eastAsia="Times New Roman" w:hAnsi="Helvetica" w:cs="Helvetica"/>
+                <w:color w:val="333333"/>
+              </w:rPr>
+              <w:t>Purpose</w:t>
+            </w:r>
+          </w:p>
+        </w:tc>
+        <w:tc>
+          <w:tcPr>
+            <w:tcW w:w="7069" w:type="dxa"/>
+            <w:tcBorders>
+              <w:top w:val="outset" w:sz="6" w:space="0" w:color="auto"/>
+              <w:left w:val="outset" w:sz="6" w:space="0" w:color="auto"/>
+              <w:bottom w:val="outset" w:sz="6" w:space="0" w:color="auto"/>
+              <w:right w:val="outset" w:sz="6" w:space="0" w:color="auto"/>
+            </w:tcBorders>
+            <w:shd w:val="clear" w:color="auto" w:fill="FFFFFF"/>
+            <w:tcMar>
+              <w:top w:w="30" w:type="dxa"/>
+              <w:left w:w="30" w:type="dxa"/>
+              <w:bottom w:w="30" w:type="dxa"/>
+              <w:right w:w="30" w:type="dxa"/>
+            </w:tcMar>
+            <w:vAlign w:val="center"/>
+            <w:hideMark/>
+          </w:tcPr>
+          <w:p>
+            <w:pPr>
+              <w:rPr>
+                <w:rFonts w:ascii="Helvetica" w:eastAsia="Times New Roman" w:hAnsi="Helvetica" w:cs="Helvetica"/>
+                <w:color w:val="333333"/>
+              </w:rPr>
+            </w:pPr>
+            <w:r>
+              <w:rPr>
+                <w:rFonts w:ascii="Helvetica" w:eastAsia="Times New Roman" w:hAnsi="Helvetica" w:cs="Helvetica"/>
+                <w:color w:val="333333"/>
+              </w:rPr>
+              <w:t xml:space="preserve">Test the </w:t>
+            </w:r>
+            <w:r>
+              <w:rPr>
+                <w:rFonts w:ascii="Helvetica" w:eastAsia="Times New Roman" w:hAnsi="Helvetica" w:cs="Helvetica"/>
+                <w:color w:val="333333"/>
+              </w:rPr>
+              <w:t>Admin registering new user</w:t>
+            </w:r>
+          </w:p>
+        </w:tc>
+      </w:tr>
+      <w:tr>
+        <w:tc>
+          <w:tcPr>
+            <w:tcW w:w="3651" w:type="dxa"/>
+            <w:tcBorders>
+              <w:top w:val="outset" w:sz="6" w:space="0" w:color="auto"/>
+              <w:left w:val="outset" w:sz="6" w:space="0" w:color="auto"/>
+              <w:bottom w:val="outset" w:sz="6" w:space="0" w:color="auto"/>
+              <w:right w:val="outset" w:sz="6" w:space="0" w:color="auto"/>
+            </w:tcBorders>
+            <w:shd w:val="clear" w:color="auto" w:fill="FFFFFF"/>
+            <w:tcMar>
+              <w:top w:w="30" w:type="dxa"/>
+              <w:left w:w="30" w:type="dxa"/>
+              <w:bottom w:w="30" w:type="dxa"/>
+              <w:right w:w="30" w:type="dxa"/>
+            </w:tcMar>
+            <w:vAlign w:val="center"/>
+            <w:hideMark/>
+          </w:tcPr>
+          <w:p>
+            <w:pPr>
+              <w:rPr>
+                <w:rFonts w:ascii="Helvetica" w:eastAsia="Times New Roman" w:hAnsi="Helvetica" w:cs="Helvetica"/>
+                <w:color w:val="333333"/>
+              </w:rPr>
+            </w:pPr>
+            <w:r>
+              <w:rPr>
+                <w:rFonts w:ascii="Helvetica" w:eastAsia="Times New Roman" w:hAnsi="Helvetica" w:cs="Helvetica"/>
+                <w:color w:val="333333"/>
+              </w:rPr>
+              <w:t>Set Up</w:t>
+            </w:r>
+          </w:p>
+        </w:tc>
+        <w:tc>
+          <w:tcPr>
+            <w:tcW w:w="7069" w:type="dxa"/>
+            <w:tcBorders>
+              <w:top w:val="outset" w:sz="6" w:space="0" w:color="auto"/>
+              <w:left w:val="outset" w:sz="6" w:space="0" w:color="auto"/>
+              <w:bottom w:val="outset" w:sz="6" w:space="0" w:color="auto"/>
+              <w:right w:val="outset" w:sz="6" w:space="0" w:color="auto"/>
+            </w:tcBorders>
+            <w:shd w:val="clear" w:color="auto" w:fill="FFFFFF"/>
+            <w:tcMar>
+              <w:top w:w="30" w:type="dxa"/>
+              <w:left w:w="30" w:type="dxa"/>
+              <w:bottom w:w="30" w:type="dxa"/>
+              <w:right w:w="30" w:type="dxa"/>
+            </w:tcMar>
+            <w:vAlign w:val="center"/>
+            <w:hideMark/>
+          </w:tcPr>
+          <w:p>
+            <w:pPr>
+              <w:rPr>
+                <w:rFonts w:ascii="Helvetica" w:eastAsia="Times New Roman" w:hAnsi="Helvetica" w:cs="Helvetica"/>
+                <w:color w:val="333333"/>
+              </w:rPr>
+            </w:pPr>
+            <w:r>
+              <w:rPr>
+                <w:rFonts w:ascii="Helvetica" w:eastAsia="Times New Roman" w:hAnsi="Helvetica" w:cs="Helvetica"/>
+                <w:color w:val="333333"/>
+              </w:rPr>
+              <w:t>A worker called ‘Bobby’ to be added</w:t>
+            </w:r>
+          </w:p>
+        </w:tc>
+      </w:tr>
+      <w:tr>
+        <w:tc>
+          <w:tcPr>
+            <w:tcW w:w="3651" w:type="dxa"/>
+            <w:tcBorders>
+              <w:top w:val="outset" w:sz="6" w:space="0" w:color="auto"/>
+              <w:left w:val="outset" w:sz="6" w:space="0" w:color="auto"/>
+              <w:bottom w:val="outset" w:sz="6" w:space="0" w:color="auto"/>
+              <w:right w:val="outset" w:sz="6" w:space="0" w:color="auto"/>
+            </w:tcBorders>
+            <w:shd w:val="clear" w:color="auto" w:fill="FFFFFF"/>
+            <w:tcMar>
+              <w:top w:w="30" w:type="dxa"/>
+              <w:left w:w="30" w:type="dxa"/>
+              <w:bottom w:w="30" w:type="dxa"/>
+              <w:right w:w="30" w:type="dxa"/>
+            </w:tcMar>
+            <w:vAlign w:val="center"/>
+            <w:hideMark/>
+          </w:tcPr>
+          <w:p>
+            <w:pPr>
+              <w:rPr>
+                <w:rFonts w:ascii="Helvetica" w:eastAsia="Times New Roman" w:hAnsi="Helvetica" w:cs="Helvetica"/>
+                <w:color w:val="333333"/>
+              </w:rPr>
+            </w:pPr>
+            <w:r>
+              <w:rPr>
+                <w:rFonts w:ascii="Helvetica" w:eastAsia="Times New Roman" w:hAnsi="Helvetica" w:cs="Helvetica"/>
+                <w:color w:val="333333"/>
+              </w:rPr>
+              <w:t>Steps</w:t>
+            </w:r>
+          </w:p>
+        </w:tc>
+        <w:tc>
+          <w:tcPr>
+            <w:tcW w:w="7069" w:type="dxa"/>
+            <w:tcBorders>
+              <w:top w:val="outset" w:sz="6" w:space="0" w:color="auto"/>
+              <w:left w:val="outset" w:sz="6" w:space="0" w:color="auto"/>
+              <w:bottom w:val="outset" w:sz="6" w:space="0" w:color="auto"/>
+              <w:right w:val="outset" w:sz="6" w:space="0" w:color="auto"/>
+            </w:tcBorders>
+            <w:shd w:val="clear" w:color="auto" w:fill="FFFFFF"/>
+            <w:tcMar>
+              <w:top w:w="30" w:type="dxa"/>
+              <w:left w:w="30" w:type="dxa"/>
+              <w:bottom w:w="30" w:type="dxa"/>
+              <w:right w:w="30" w:type="dxa"/>
+            </w:tcMar>
+            <w:vAlign w:val="center"/>
+            <w:hideMark/>
+          </w:tcPr>
+          <w:p>
+            <w:pPr>
+              <w:rPr>
+                <w:rFonts w:ascii="Helvetica" w:eastAsia="Times New Roman" w:hAnsi="Helvetica" w:cs="Helvetica"/>
+                <w:color w:val="333333"/>
+              </w:rPr>
+            </w:pPr>
+            <w:r>
+              <w:rPr>
+                <w:rFonts w:ascii="Helvetica" w:eastAsia="Times New Roman" w:hAnsi="Helvetica" w:cs="Helvetica"/>
+                <w:color w:val="333333"/>
+              </w:rPr>
+              <w:t xml:space="preserve">1. </w:t>
+            </w:r>
+            <w:r>
+              <w:rPr>
+                <w:rFonts w:ascii="Helvetica" w:eastAsia="Times New Roman" w:hAnsi="Helvetica" w:cs="Helvetica"/>
+                <w:color w:val="333333"/>
+              </w:rPr>
+              <w:t>Navigate to ‘Add worker’ button</w:t>
+            </w:r>
+          </w:p>
+        </w:tc>
+      </w:tr>
+      <w:tr>
+        <w:tc>
+          <w:tcPr>
+            <w:tcW w:w="3651" w:type="dxa"/>
+            <w:tcBorders>
+              <w:top w:val="outset" w:sz="6" w:space="0" w:color="auto"/>
+              <w:left w:val="outset" w:sz="6" w:space="0" w:color="auto"/>
+              <w:bottom w:val="outset" w:sz="6" w:space="0" w:color="auto"/>
+              <w:right w:val="outset" w:sz="6" w:space="0" w:color="auto"/>
+            </w:tcBorders>
+            <w:shd w:val="clear" w:color="auto" w:fill="FFFFFF"/>
+            <w:tcMar>
+              <w:top w:w="30" w:type="dxa"/>
+              <w:left w:w="30" w:type="dxa"/>
+              <w:bottom w:w="30" w:type="dxa"/>
+              <w:right w:w="30" w:type="dxa"/>
+            </w:tcMar>
+            <w:vAlign w:val="center"/>
+            <w:hideMark/>
+          </w:tcPr>
+          <w:p>
+            <w:pPr>
+              <w:rPr>
+                <w:rFonts w:ascii="Helvetica" w:eastAsia="Times New Roman" w:hAnsi="Helvetica" w:cs="Helvetica"/>
+                <w:color w:val="333333"/>
+              </w:rPr>
+            </w:pPr>
+          </w:p>
+        </w:tc>
+        <w:tc>
+          <w:tcPr>
+            <w:tcW w:w="7069" w:type="dxa"/>
+            <w:tcBorders>
+              <w:top w:val="outset" w:sz="6" w:space="0" w:color="auto"/>
+              <w:left w:val="outset" w:sz="6" w:space="0" w:color="auto"/>
+              <w:bottom w:val="outset" w:sz="6" w:space="0" w:color="auto"/>
+              <w:right w:val="outset" w:sz="6" w:space="0" w:color="auto"/>
+            </w:tcBorders>
+            <w:shd w:val="clear" w:color="auto" w:fill="FFFFFF"/>
+            <w:tcMar>
+              <w:top w:w="30" w:type="dxa"/>
+              <w:left w:w="30" w:type="dxa"/>
+              <w:bottom w:w="30" w:type="dxa"/>
+              <w:right w:w="30" w:type="dxa"/>
+            </w:tcMar>
+            <w:vAlign w:val="center"/>
+            <w:hideMark/>
+          </w:tcPr>
+          <w:p>
+            <w:pPr>
+              <w:rPr>
+                <w:rFonts w:ascii="Helvetica" w:eastAsia="Times New Roman" w:hAnsi="Helvetica" w:cs="Helvetica"/>
+                <w:color w:val="333333"/>
+              </w:rPr>
+            </w:pPr>
+            <w:r>
+              <w:rPr>
+                <w:rFonts w:ascii="Helvetica" w:eastAsia="Times New Roman" w:hAnsi="Helvetica" w:cs="Helvetica"/>
+                <w:color w:val="333333"/>
+              </w:rPr>
+              <w:t xml:space="preserve">2. </w:t>
+            </w:r>
+            <w:r>
+              <w:rPr>
+                <w:rFonts w:ascii="Helvetica" w:eastAsia="Times New Roman" w:hAnsi="Helvetica" w:cs="Helvetica"/>
+                <w:color w:val="333333"/>
+              </w:rPr>
+              <w:t>Press the button</w:t>
+            </w:r>
+          </w:p>
+        </w:tc>
+      </w:tr>
+      <w:tr>
+        <w:tc>
+          <w:tcPr>
+            <w:tcW w:w="3651" w:type="dxa"/>
+            <w:tcBorders>
+              <w:top w:val="outset" w:sz="6" w:space="0" w:color="auto"/>
+              <w:left w:val="outset" w:sz="6" w:space="0" w:color="auto"/>
+              <w:bottom w:val="outset" w:sz="6" w:space="0" w:color="auto"/>
+              <w:right w:val="outset" w:sz="6" w:space="0" w:color="auto"/>
+            </w:tcBorders>
+            <w:shd w:val="clear" w:color="auto" w:fill="FFFFFF"/>
+            <w:tcMar>
+              <w:top w:w="30" w:type="dxa"/>
+              <w:left w:w="30" w:type="dxa"/>
+              <w:bottom w:w="30" w:type="dxa"/>
+              <w:right w:w="30" w:type="dxa"/>
+            </w:tcMar>
+            <w:vAlign w:val="center"/>
+            <w:hideMark/>
+          </w:tcPr>
+          <w:p>
+            <w:pPr>
+              <w:rPr>
+                <w:rFonts w:ascii="Helvetica" w:eastAsia="Times New Roman" w:hAnsi="Helvetica" w:cs="Helvetica"/>
+                <w:color w:val="333333"/>
+              </w:rPr>
+            </w:pPr>
+          </w:p>
+        </w:tc>
+        <w:tc>
+          <w:tcPr>
+            <w:tcW w:w="7069" w:type="dxa"/>
+            <w:tcBorders>
+              <w:top w:val="outset" w:sz="6" w:space="0" w:color="auto"/>
+              <w:left w:val="outset" w:sz="6" w:space="0" w:color="auto"/>
+              <w:bottom w:val="outset" w:sz="6" w:space="0" w:color="auto"/>
+              <w:right w:val="outset" w:sz="6" w:space="0" w:color="auto"/>
+            </w:tcBorders>
+            <w:shd w:val="clear" w:color="auto" w:fill="FFFFFF"/>
+            <w:tcMar>
+              <w:top w:w="30" w:type="dxa"/>
+              <w:left w:w="30" w:type="dxa"/>
+              <w:bottom w:w="30" w:type="dxa"/>
+              <w:right w:w="30" w:type="dxa"/>
+            </w:tcMar>
+            <w:vAlign w:val="center"/>
+            <w:hideMark/>
+          </w:tcPr>
+          <w:p>
+            <w:pPr>
+              <w:rPr>
+                <w:rFonts w:ascii="Helvetica" w:eastAsia="Times New Roman" w:hAnsi="Helvetica" w:cs="Helvetica"/>
+                <w:color w:val="333333"/>
+              </w:rPr>
+            </w:pPr>
+            <w:r>
+              <w:rPr>
+                <w:rFonts w:ascii="Helvetica" w:eastAsia="Times New Roman" w:hAnsi="Helvetica" w:cs="Helvetica"/>
+                <w:color w:val="333333"/>
+              </w:rPr>
+              <w:t xml:space="preserve">3. </w:t>
+            </w:r>
+            <w:r>
+              <w:rPr>
+                <w:rFonts w:ascii="Helvetica" w:eastAsia="Times New Roman" w:hAnsi="Helvetica" w:cs="Helvetica"/>
+                <w:color w:val="333333"/>
+              </w:rPr>
+              <w:t>Fills in the name, mobile number, and other worker information</w:t>
+            </w:r>
+          </w:p>
+        </w:tc>
+      </w:tr>
+      <w:tr>
+        <w:tc>
+          <w:tcPr>
+            <w:tcW w:w="3651" w:type="dxa"/>
+            <w:tcBorders>
+              <w:top w:val="outset" w:sz="6" w:space="0" w:color="auto"/>
+              <w:left w:val="outset" w:sz="6" w:space="0" w:color="auto"/>
+              <w:bottom w:val="outset" w:sz="6" w:space="0" w:color="auto"/>
+              <w:right w:val="outset" w:sz="6" w:space="0" w:color="auto"/>
+            </w:tcBorders>
+            <w:shd w:val="clear" w:color="auto" w:fill="FFFFFF"/>
+            <w:tcMar>
+              <w:top w:w="30" w:type="dxa"/>
+              <w:left w:w="30" w:type="dxa"/>
+              <w:bottom w:w="30" w:type="dxa"/>
+              <w:right w:w="30" w:type="dxa"/>
+            </w:tcMar>
+            <w:vAlign w:val="center"/>
+          </w:tcPr>
+          <w:p>
+            <w:pPr>
+              <w:rPr>
+                <w:rFonts w:ascii="Helvetica" w:eastAsia="Times New Roman" w:hAnsi="Helvetica" w:cs="Helvetica"/>
+                <w:color w:val="333333"/>
+              </w:rPr>
+            </w:pPr>
+          </w:p>
+        </w:tc>
+        <w:tc>
+          <w:tcPr>
+            <w:tcW w:w="7069" w:type="dxa"/>
+            <w:tcBorders>
+              <w:top w:val="outset" w:sz="6" w:space="0" w:color="auto"/>
+              <w:left w:val="outset" w:sz="6" w:space="0" w:color="auto"/>
+              <w:bottom w:val="outset" w:sz="6" w:space="0" w:color="auto"/>
+              <w:right w:val="outset" w:sz="6" w:space="0" w:color="auto"/>
+            </w:tcBorders>
+            <w:shd w:val="clear" w:color="auto" w:fill="FFFFFF"/>
+            <w:tcMar>
+              <w:top w:w="30" w:type="dxa"/>
+              <w:left w:w="30" w:type="dxa"/>
+              <w:bottom w:w="30" w:type="dxa"/>
+              <w:right w:w="30" w:type="dxa"/>
+            </w:tcMar>
+            <w:vAlign w:val="center"/>
+          </w:tcPr>
+          <w:p>
+            <w:pPr>
+              <w:rPr>
+                <w:rFonts w:ascii="Helvetica" w:eastAsia="Times New Roman" w:hAnsi="Helvetica" w:cs="Helvetica"/>
+                <w:color w:val="333333"/>
+              </w:rPr>
+            </w:pPr>
+            <w:r>
+              <w:rPr>
+                <w:rFonts w:ascii="Helvetica" w:eastAsia="Times New Roman" w:hAnsi="Helvetica" w:cs="Helvetica"/>
+                <w:color w:val="333333"/>
+              </w:rPr>
+              <w:t>4. Click on ‘Save’ button</w:t>
+            </w:r>
+          </w:p>
+        </w:tc>
+      </w:tr>
+      <w:tr>
+        <w:tc>
+          <w:tcPr>
+            <w:tcW w:w="3651" w:type="dxa"/>
+            <w:tcBorders>
+              <w:top w:val="outset" w:sz="6" w:space="0" w:color="auto"/>
+              <w:left w:val="outset" w:sz="6" w:space="0" w:color="auto"/>
+              <w:bottom w:val="outset" w:sz="6" w:space="0" w:color="auto"/>
+              <w:right w:val="outset" w:sz="6" w:space="0" w:color="auto"/>
+            </w:tcBorders>
+            <w:shd w:val="clear" w:color="auto" w:fill="FFFFFF"/>
+            <w:tcMar>
+              <w:top w:w="30" w:type="dxa"/>
+              <w:left w:w="30" w:type="dxa"/>
+              <w:bottom w:w="30" w:type="dxa"/>
+              <w:right w:w="30" w:type="dxa"/>
+            </w:tcMar>
+            <w:vAlign w:val="center"/>
+          </w:tcPr>
+          <w:p>
+            <w:pPr>
+              <w:rPr>
+                <w:rFonts w:ascii="Helvetica" w:eastAsia="Times New Roman" w:hAnsi="Helvetica" w:cs="Helvetica"/>
+                <w:color w:val="333333"/>
+              </w:rPr>
+            </w:pPr>
+            <w:r>
+              <w:rPr>
+                <w:rFonts w:ascii="Helvetica" w:eastAsia="Times New Roman" w:hAnsi="Helvetica" w:cs="Helvetica"/>
+                <w:color w:val="333333"/>
+              </w:rPr>
+              <w:t>Expected Result</w:t>
+            </w:r>
+          </w:p>
+        </w:tc>
+        <w:tc>
+          <w:tcPr>
+            <w:tcW w:w="7069" w:type="dxa"/>
+            <w:tcBorders>
+              <w:top w:val="outset" w:sz="6" w:space="0" w:color="auto"/>
+              <w:left w:val="outset" w:sz="6" w:space="0" w:color="auto"/>
+              <w:bottom w:val="outset" w:sz="6" w:space="0" w:color="auto"/>
+              <w:right w:val="outset" w:sz="6" w:space="0" w:color="auto"/>
+            </w:tcBorders>
+            <w:shd w:val="clear" w:color="auto" w:fill="FFFFFF"/>
+            <w:tcMar>
+              <w:top w:w="30" w:type="dxa"/>
+              <w:left w:w="30" w:type="dxa"/>
+              <w:bottom w:w="30" w:type="dxa"/>
+              <w:right w:w="30" w:type="dxa"/>
+            </w:tcMar>
+            <w:vAlign w:val="center"/>
+          </w:tcPr>
+          <w:p>
+            <w:pPr>
+              <w:rPr>
+                <w:rFonts w:ascii="Helvetica" w:eastAsia="Times New Roman" w:hAnsi="Helvetica" w:cs="Helvetica"/>
+                <w:color w:val="333333"/>
+              </w:rPr>
+            </w:pPr>
+            <w:r>
+              <w:rPr>
+                <w:rFonts w:ascii="Helvetica" w:eastAsia="Times New Roman" w:hAnsi="Helvetica" w:cs="Helvetica"/>
+                <w:color w:val="333333"/>
+              </w:rPr>
+              <w:t>New worker is added and system notifies that new user has successfully been created.</w:t>
+            </w:r>
+          </w:p>
+        </w:tc>
+      </w:tr>
+    </w:tbl>
+    <w:p>
+      <w:r>
+        <w:tab/>
+      </w:r>
+    </w:p>
+    <w:tbl>
+      <w:tblPr>
+        <w:tblW w:w="10720" w:type="dxa"/>
+        <w:tblInd w:w="-855" w:type="dxa"/>
+        <w:tblBorders>
+          <w:top w:val="outset" w:sz="6" w:space="0" w:color="auto"/>
+          <w:left w:val="outset" w:sz="6" w:space="0" w:color="auto"/>
+          <w:bottom w:val="outset" w:sz="6" w:space="0" w:color="auto"/>
+          <w:right w:val="outset" w:sz="6" w:space="0" w:color="auto"/>
+        </w:tblBorders>
+        <w:shd w:val="clear" w:color="auto" w:fill="FFFFFF"/>
+        <w:tblCellMar>
+          <w:top w:w="15" w:type="dxa"/>
+          <w:left w:w="15" w:type="dxa"/>
+          <w:bottom w:w="15" w:type="dxa"/>
+          <w:right w:w="15" w:type="dxa"/>
+        </w:tblCellMar>
+        <w:tblLook w:val="04A0" w:firstRow="1" w:lastRow="0" w:firstColumn="1" w:lastColumn="0" w:noHBand="0" w:noVBand="1"/>
+      </w:tblPr>
+      <w:tblGrid>
+        <w:gridCol w:w="3651"/>
+        <w:gridCol w:w="7069"/>
+      </w:tblGrid>
+      <w:tr>
+        <w:tc>
+          <w:tcPr>
+            <w:tcW w:w="3651" w:type="dxa"/>
+            <w:tcBorders>
+              <w:top w:val="outset" w:sz="6" w:space="0" w:color="auto"/>
+              <w:left w:val="outset" w:sz="6" w:space="0" w:color="auto"/>
+              <w:bottom w:val="outset" w:sz="6" w:space="0" w:color="auto"/>
+              <w:right w:val="outset" w:sz="6" w:space="0" w:color="auto"/>
+            </w:tcBorders>
+            <w:shd w:val="clear" w:color="auto" w:fill="FFFFFF"/>
+            <w:tcMar>
+              <w:top w:w="30" w:type="dxa"/>
+              <w:left w:w="30" w:type="dxa"/>
+              <w:bottom w:w="30" w:type="dxa"/>
+              <w:right w:w="30" w:type="dxa"/>
+            </w:tcMar>
+            <w:vAlign w:val="center"/>
+            <w:hideMark/>
+          </w:tcPr>
+          <w:p>
+            <w:pPr>
+              <w:rPr>
+                <w:rFonts w:ascii="Helvetica" w:eastAsia="Times New Roman" w:hAnsi="Helvetica" w:cs="Helvetica"/>
+                <w:color w:val="333333"/>
+              </w:rPr>
+            </w:pPr>
+            <w:r>
+              <w:rPr>
+                <w:rFonts w:ascii="Helvetica" w:eastAsia="Times New Roman" w:hAnsi="Helvetica" w:cs="Helvetica"/>
+                <w:color w:val="333333"/>
+              </w:rPr>
+              <w:t>ID</w:t>
+            </w:r>
+          </w:p>
+        </w:tc>
+        <w:tc>
+          <w:tcPr>
+            <w:tcW w:w="7069" w:type="dxa"/>
+            <w:tcBorders>
+              <w:top w:val="outset" w:sz="6" w:space="0" w:color="auto"/>
+              <w:left w:val="outset" w:sz="6" w:space="0" w:color="auto"/>
+              <w:bottom w:val="outset" w:sz="6" w:space="0" w:color="auto"/>
+              <w:right w:val="outset" w:sz="6" w:space="0" w:color="auto"/>
+            </w:tcBorders>
+            <w:shd w:val="clear" w:color="auto" w:fill="FFFFFF"/>
+            <w:tcMar>
+              <w:top w:w="30" w:type="dxa"/>
+              <w:left w:w="30" w:type="dxa"/>
+              <w:bottom w:w="30" w:type="dxa"/>
+              <w:right w:w="30" w:type="dxa"/>
+            </w:tcMar>
+            <w:vAlign w:val="center"/>
+            <w:hideMark/>
+          </w:tcPr>
+          <w:p>
+            <w:pPr>
+              <w:rPr>
+                <w:rFonts w:ascii="Helvetica" w:eastAsia="Times New Roman" w:hAnsi="Helvetica" w:cs="Helvetica"/>
+                <w:color w:val="333333"/>
+              </w:rPr>
+            </w:pPr>
+            <w:r>
+              <w:rPr>
+                <w:rFonts w:ascii="Helvetica" w:eastAsia="Times New Roman" w:hAnsi="Helvetica" w:cs="Helvetica"/>
+                <w:color w:val="333333"/>
+              </w:rPr>
+              <w:t>Admin #01</w:t>
+            </w:r>
+          </w:p>
+        </w:tc>
+      </w:tr>
+      <w:tr>
+        <w:tc>
+          <w:tcPr>
+            <w:tcW w:w="3651" w:type="dxa"/>
+            <w:tcBorders>
+              <w:top w:val="outset" w:sz="6" w:space="0" w:color="auto"/>
+              <w:left w:val="outset" w:sz="6" w:space="0" w:color="auto"/>
+              <w:bottom w:val="outset" w:sz="6" w:space="0" w:color="auto"/>
+              <w:right w:val="outset" w:sz="6" w:space="0" w:color="auto"/>
+            </w:tcBorders>
+            <w:shd w:val="clear" w:color="auto" w:fill="FFFFFF"/>
+            <w:tcMar>
+              <w:top w:w="30" w:type="dxa"/>
+              <w:left w:w="30" w:type="dxa"/>
+              <w:bottom w:w="30" w:type="dxa"/>
+              <w:right w:w="30" w:type="dxa"/>
+            </w:tcMar>
+            <w:vAlign w:val="center"/>
+            <w:hideMark/>
+          </w:tcPr>
+          <w:p>
+            <w:pPr>
+              <w:rPr>
+                <w:rFonts w:ascii="Helvetica" w:eastAsia="Times New Roman" w:hAnsi="Helvetica" w:cs="Helvetica"/>
+                <w:color w:val="333333"/>
+              </w:rPr>
+            </w:pPr>
+            <w:r>
+              <w:rPr>
+                <w:rFonts w:ascii="Helvetica" w:eastAsia="Times New Roman" w:hAnsi="Helvetica" w:cs="Helvetica"/>
+                <w:color w:val="333333"/>
+              </w:rPr>
+              <w:t>Purpose</w:t>
+            </w:r>
+          </w:p>
+        </w:tc>
+        <w:tc>
+          <w:tcPr>
+            <w:tcW w:w="7069" w:type="dxa"/>
+            <w:tcBorders>
+              <w:top w:val="outset" w:sz="6" w:space="0" w:color="auto"/>
+              <w:left w:val="outset" w:sz="6" w:space="0" w:color="auto"/>
+              <w:bottom w:val="outset" w:sz="6" w:space="0" w:color="auto"/>
+              <w:right w:val="outset" w:sz="6" w:space="0" w:color="auto"/>
+            </w:tcBorders>
+            <w:shd w:val="clear" w:color="auto" w:fill="FFFFFF"/>
+            <w:tcMar>
+              <w:top w:w="30" w:type="dxa"/>
+              <w:left w:w="30" w:type="dxa"/>
+              <w:bottom w:w="30" w:type="dxa"/>
+              <w:right w:w="30" w:type="dxa"/>
+            </w:tcMar>
+            <w:vAlign w:val="center"/>
+            <w:hideMark/>
+          </w:tcPr>
+          <w:p>
+            <w:pPr>
+              <w:rPr>
+                <w:rFonts w:ascii="Helvetica" w:eastAsia="Times New Roman" w:hAnsi="Helvetica" w:cs="Helvetica"/>
+                <w:color w:val="333333"/>
+              </w:rPr>
+            </w:pPr>
+            <w:r>
+              <w:rPr>
+                <w:rFonts w:ascii="Helvetica" w:eastAsia="Times New Roman" w:hAnsi="Helvetica" w:cs="Helvetica"/>
+                <w:color w:val="333333"/>
+              </w:rPr>
+              <w:t xml:space="preserve">Test the </w:t>
+            </w:r>
+            <w:r>
+              <w:rPr>
+                <w:rFonts w:ascii="Helvetica" w:eastAsia="Times New Roman" w:hAnsi="Helvetica" w:cs="Helvetica"/>
+                <w:color w:val="333333"/>
+              </w:rPr>
+              <w:t>Admin registering an already registered worker</w:t>
+            </w:r>
+          </w:p>
+        </w:tc>
+      </w:tr>
+      <w:tr>
+        <w:tc>
+          <w:tcPr>
+            <w:tcW w:w="3651" w:type="dxa"/>
+            <w:tcBorders>
+              <w:top w:val="outset" w:sz="6" w:space="0" w:color="auto"/>
+              <w:left w:val="outset" w:sz="6" w:space="0" w:color="auto"/>
+              <w:bottom w:val="outset" w:sz="6" w:space="0" w:color="auto"/>
+              <w:right w:val="outset" w:sz="6" w:space="0" w:color="auto"/>
+            </w:tcBorders>
+            <w:shd w:val="clear" w:color="auto" w:fill="FFFFFF"/>
+            <w:tcMar>
+              <w:top w:w="30" w:type="dxa"/>
+              <w:left w:w="30" w:type="dxa"/>
+              <w:bottom w:w="30" w:type="dxa"/>
+              <w:right w:w="30" w:type="dxa"/>
+            </w:tcMar>
+            <w:vAlign w:val="center"/>
+            <w:hideMark/>
+          </w:tcPr>
+          <w:p>
+            <w:pPr>
+              <w:rPr>
+                <w:rFonts w:ascii="Helvetica" w:eastAsia="Times New Roman" w:hAnsi="Helvetica" w:cs="Helvetica"/>
+                <w:color w:val="333333"/>
+              </w:rPr>
+            </w:pPr>
+            <w:r>
+              <w:rPr>
+                <w:rFonts w:ascii="Helvetica" w:eastAsia="Times New Roman" w:hAnsi="Helvetica" w:cs="Helvetica"/>
+                <w:color w:val="333333"/>
+              </w:rPr>
+              <w:t>Set Up</w:t>
+            </w:r>
+          </w:p>
+        </w:tc>
+        <w:tc>
+          <w:tcPr>
+            <w:tcW w:w="7069" w:type="dxa"/>
+            <w:tcBorders>
+              <w:top w:val="outset" w:sz="6" w:space="0" w:color="auto"/>
+              <w:left w:val="outset" w:sz="6" w:space="0" w:color="auto"/>
+              <w:bottom w:val="outset" w:sz="6" w:space="0" w:color="auto"/>
+              <w:right w:val="outset" w:sz="6" w:space="0" w:color="auto"/>
+            </w:tcBorders>
+            <w:shd w:val="clear" w:color="auto" w:fill="FFFFFF"/>
+            <w:tcMar>
+              <w:top w:w="30" w:type="dxa"/>
+              <w:left w:w="30" w:type="dxa"/>
+              <w:bottom w:w="30" w:type="dxa"/>
+              <w:right w:w="30" w:type="dxa"/>
+            </w:tcMar>
+            <w:vAlign w:val="center"/>
+            <w:hideMark/>
+          </w:tcPr>
+          <w:p>
+            <w:pPr>
+              <w:rPr>
+                <w:rFonts w:ascii="Helvetica" w:eastAsia="Times New Roman" w:hAnsi="Helvetica" w:cs="Helvetica"/>
+                <w:color w:val="333333"/>
+              </w:rPr>
+            </w:pPr>
+            <w:r>
+              <w:rPr>
+                <w:rFonts w:ascii="Helvetica" w:eastAsia="Times New Roman" w:hAnsi="Helvetica" w:cs="Helvetica"/>
+                <w:color w:val="333333"/>
+              </w:rPr>
+              <w:t>A worker called ‘Bobby’ to be added</w:t>
+            </w:r>
+          </w:p>
+        </w:tc>
+      </w:tr>
+      <w:tr>
+        <w:tc>
+          <w:tcPr>
+            <w:tcW w:w="3651" w:type="dxa"/>
+            <w:tcBorders>
+              <w:top w:val="outset" w:sz="6" w:space="0" w:color="auto"/>
+              <w:left w:val="outset" w:sz="6" w:space="0" w:color="auto"/>
+              <w:bottom w:val="outset" w:sz="6" w:space="0" w:color="auto"/>
+              <w:right w:val="outset" w:sz="6" w:space="0" w:color="auto"/>
+            </w:tcBorders>
+            <w:shd w:val="clear" w:color="auto" w:fill="FFFFFF"/>
+            <w:tcMar>
+              <w:top w:w="30" w:type="dxa"/>
+              <w:left w:w="30" w:type="dxa"/>
+              <w:bottom w:w="30" w:type="dxa"/>
+              <w:right w:w="30" w:type="dxa"/>
+            </w:tcMar>
+            <w:vAlign w:val="center"/>
+            <w:hideMark/>
+          </w:tcPr>
+          <w:p>
+            <w:pPr>
+              <w:rPr>
+                <w:rFonts w:ascii="Helvetica" w:eastAsia="Times New Roman" w:hAnsi="Helvetica" w:cs="Helvetica"/>
+                <w:color w:val="333333"/>
+              </w:rPr>
+            </w:pPr>
+            <w:r>
+              <w:rPr>
+                <w:rFonts w:ascii="Helvetica" w:eastAsia="Times New Roman" w:hAnsi="Helvetica" w:cs="Helvetica"/>
+                <w:color w:val="333333"/>
+              </w:rPr>
+              <w:t>Steps</w:t>
+            </w:r>
+          </w:p>
+        </w:tc>
+        <w:tc>
+          <w:tcPr>
+            <w:tcW w:w="7069" w:type="dxa"/>
+            <w:tcBorders>
+              <w:top w:val="outset" w:sz="6" w:space="0" w:color="auto"/>
+              <w:left w:val="outset" w:sz="6" w:space="0" w:color="auto"/>
+              <w:bottom w:val="outset" w:sz="6" w:space="0" w:color="auto"/>
+              <w:right w:val="outset" w:sz="6" w:space="0" w:color="auto"/>
+            </w:tcBorders>
+            <w:shd w:val="clear" w:color="auto" w:fill="FFFFFF"/>
+            <w:tcMar>
+              <w:top w:w="30" w:type="dxa"/>
+              <w:left w:w="30" w:type="dxa"/>
+              <w:bottom w:w="30" w:type="dxa"/>
+              <w:right w:w="30" w:type="dxa"/>
+            </w:tcMar>
+            <w:vAlign w:val="center"/>
+            <w:hideMark/>
+          </w:tcPr>
+          <w:p>
+            <w:pPr>
+              <w:rPr>
+                <w:rFonts w:ascii="Helvetica" w:eastAsia="Times New Roman" w:hAnsi="Helvetica" w:cs="Helvetica"/>
+                <w:color w:val="333333"/>
+              </w:rPr>
+            </w:pPr>
+            <w:r>
+              <w:rPr>
+                <w:rFonts w:ascii="Helvetica" w:eastAsia="Times New Roman" w:hAnsi="Helvetica" w:cs="Helvetica"/>
+                <w:color w:val="333333"/>
+              </w:rPr>
+              <w:t xml:space="preserve">1. </w:t>
+            </w:r>
+            <w:r>
+              <w:rPr>
+                <w:rFonts w:ascii="Helvetica" w:eastAsia="Times New Roman" w:hAnsi="Helvetica" w:cs="Helvetica"/>
+                <w:color w:val="333333"/>
+              </w:rPr>
+              <w:t>Navigate to ‘Add worker’ button</w:t>
+            </w:r>
+          </w:p>
+        </w:tc>
+      </w:tr>
+      <w:tr>
+        <w:tc>
+          <w:tcPr>
+            <w:tcW w:w="3651" w:type="dxa"/>
+            <w:tcBorders>
+              <w:top w:val="outset" w:sz="6" w:space="0" w:color="auto"/>
+              <w:left w:val="outset" w:sz="6" w:space="0" w:color="auto"/>
+              <w:bottom w:val="outset" w:sz="6" w:space="0" w:color="auto"/>
+              <w:right w:val="outset" w:sz="6" w:space="0" w:color="auto"/>
+            </w:tcBorders>
+            <w:shd w:val="clear" w:color="auto" w:fill="FFFFFF"/>
+            <w:tcMar>
+              <w:top w:w="30" w:type="dxa"/>
+              <w:left w:w="30" w:type="dxa"/>
+              <w:bottom w:w="30" w:type="dxa"/>
+              <w:right w:w="30" w:type="dxa"/>
+            </w:tcMar>
+            <w:vAlign w:val="center"/>
+            <w:hideMark/>
+          </w:tcPr>
+          <w:p>
+            <w:pPr>
+              <w:rPr>
+                <w:rFonts w:ascii="Helvetica" w:eastAsia="Times New Roman" w:hAnsi="Helvetica" w:cs="Helvetica"/>
+                <w:color w:val="333333"/>
+              </w:rPr>
+            </w:pPr>
+          </w:p>
+        </w:tc>
+        <w:tc>
+          <w:tcPr>
+            <w:tcW w:w="7069" w:type="dxa"/>
+            <w:tcBorders>
+              <w:top w:val="outset" w:sz="6" w:space="0" w:color="auto"/>
+              <w:left w:val="outset" w:sz="6" w:space="0" w:color="auto"/>
+              <w:bottom w:val="outset" w:sz="6" w:space="0" w:color="auto"/>
+              <w:right w:val="outset" w:sz="6" w:space="0" w:color="auto"/>
+            </w:tcBorders>
+            <w:shd w:val="clear" w:color="auto" w:fill="FFFFFF"/>
+            <w:tcMar>
+              <w:top w:w="30" w:type="dxa"/>
+              <w:left w:w="30" w:type="dxa"/>
+              <w:bottom w:w="30" w:type="dxa"/>
+              <w:right w:w="30" w:type="dxa"/>
+            </w:tcMar>
+            <w:vAlign w:val="center"/>
+            <w:hideMark/>
+          </w:tcPr>
+          <w:p>
+            <w:pPr>
+              <w:rPr>
+                <w:rFonts w:ascii="Helvetica" w:eastAsia="Times New Roman" w:hAnsi="Helvetica" w:cs="Helvetica"/>
+                <w:color w:val="333333"/>
+              </w:rPr>
+            </w:pPr>
+            <w:r>
+              <w:rPr>
+                <w:rFonts w:ascii="Helvetica" w:eastAsia="Times New Roman" w:hAnsi="Helvetica" w:cs="Helvetica"/>
+                <w:color w:val="333333"/>
+              </w:rPr>
+              <w:t xml:space="preserve">2. </w:t>
+            </w:r>
+            <w:r>
+              <w:rPr>
+                <w:rFonts w:ascii="Helvetica" w:eastAsia="Times New Roman" w:hAnsi="Helvetica" w:cs="Helvetica"/>
+                <w:color w:val="333333"/>
+              </w:rPr>
+              <w:t>Press the button</w:t>
+            </w:r>
+          </w:p>
+        </w:tc>
+      </w:tr>
+      <w:tr>
+        <w:tc>
+          <w:tcPr>
+            <w:tcW w:w="3651" w:type="dxa"/>
+            <w:tcBorders>
+              <w:top w:val="outset" w:sz="6" w:space="0" w:color="auto"/>
+              <w:left w:val="outset" w:sz="6" w:space="0" w:color="auto"/>
+              <w:bottom w:val="outset" w:sz="6" w:space="0" w:color="auto"/>
+              <w:right w:val="outset" w:sz="6" w:space="0" w:color="auto"/>
+            </w:tcBorders>
+            <w:shd w:val="clear" w:color="auto" w:fill="FFFFFF"/>
+            <w:tcMar>
+              <w:top w:w="30" w:type="dxa"/>
+              <w:left w:w="30" w:type="dxa"/>
+              <w:bottom w:w="30" w:type="dxa"/>
+              <w:right w:w="30" w:type="dxa"/>
+            </w:tcMar>
+            <w:vAlign w:val="center"/>
+            <w:hideMark/>
+          </w:tcPr>
+          <w:p>
+            <w:pPr>
+              <w:rPr>
+                <w:rFonts w:ascii="Helvetica" w:eastAsia="Times New Roman" w:hAnsi="Helvetica" w:cs="Helvetica"/>
+                <w:color w:val="333333"/>
+              </w:rPr>
+            </w:pPr>
+          </w:p>
+        </w:tc>
+        <w:tc>
+          <w:tcPr>
+            <w:tcW w:w="7069" w:type="dxa"/>
+            <w:tcBorders>
+              <w:top w:val="outset" w:sz="6" w:space="0" w:color="auto"/>
+              <w:left w:val="outset" w:sz="6" w:space="0" w:color="auto"/>
+              <w:bottom w:val="outset" w:sz="6" w:space="0" w:color="auto"/>
+              <w:right w:val="outset" w:sz="6" w:space="0" w:color="auto"/>
+            </w:tcBorders>
+            <w:shd w:val="clear" w:color="auto" w:fill="FFFFFF"/>
+            <w:tcMar>
+              <w:top w:w="30" w:type="dxa"/>
+              <w:left w:w="30" w:type="dxa"/>
+              <w:bottom w:w="30" w:type="dxa"/>
+              <w:right w:w="30" w:type="dxa"/>
+            </w:tcMar>
+            <w:vAlign w:val="center"/>
+            <w:hideMark/>
+          </w:tcPr>
+          <w:p>
+            <w:pPr>
+              <w:rPr>
+                <w:rFonts w:ascii="Helvetica" w:eastAsia="Times New Roman" w:hAnsi="Helvetica" w:cs="Helvetica"/>
+                <w:color w:val="333333"/>
+              </w:rPr>
+            </w:pPr>
+            <w:r>
+              <w:rPr>
+                <w:rFonts w:ascii="Helvetica" w:eastAsia="Times New Roman" w:hAnsi="Helvetica" w:cs="Helvetica"/>
+                <w:color w:val="333333"/>
+              </w:rPr>
+              <w:t xml:space="preserve">3. </w:t>
+            </w:r>
+            <w:r>
+              <w:rPr>
+                <w:rFonts w:ascii="Helvetica" w:eastAsia="Times New Roman" w:hAnsi="Helvetica" w:cs="Helvetica"/>
+                <w:color w:val="333333"/>
+              </w:rPr>
+              <w:t>Fills in the name, mobile number, and other worker information</w:t>
+            </w:r>
+          </w:p>
+        </w:tc>
+      </w:tr>
+      <w:tr>
+        <w:tc>
+          <w:tcPr>
+            <w:tcW w:w="3651" w:type="dxa"/>
+            <w:tcBorders>
+              <w:top w:val="outset" w:sz="6" w:space="0" w:color="auto"/>
+              <w:left w:val="outset" w:sz="6" w:space="0" w:color="auto"/>
+              <w:bottom w:val="outset" w:sz="6" w:space="0" w:color="auto"/>
+              <w:right w:val="outset" w:sz="6" w:space="0" w:color="auto"/>
+            </w:tcBorders>
+            <w:shd w:val="clear" w:color="auto" w:fill="FFFFFF"/>
+            <w:tcMar>
+              <w:top w:w="30" w:type="dxa"/>
+              <w:left w:w="30" w:type="dxa"/>
+              <w:bottom w:w="30" w:type="dxa"/>
+              <w:right w:w="30" w:type="dxa"/>
+            </w:tcMar>
+            <w:vAlign w:val="center"/>
+          </w:tcPr>
+          <w:p>
+            <w:pPr>
+              <w:rPr>
+                <w:rFonts w:ascii="Helvetica" w:eastAsia="Times New Roman" w:hAnsi="Helvetica" w:cs="Helvetica"/>
+                <w:color w:val="333333"/>
+              </w:rPr>
+            </w:pPr>
+          </w:p>
+        </w:tc>
+        <w:tc>
+          <w:tcPr>
+            <w:tcW w:w="7069" w:type="dxa"/>
+            <w:tcBorders>
+              <w:top w:val="outset" w:sz="6" w:space="0" w:color="auto"/>
+              <w:left w:val="outset" w:sz="6" w:space="0" w:color="auto"/>
+              <w:bottom w:val="outset" w:sz="6" w:space="0" w:color="auto"/>
+              <w:right w:val="outset" w:sz="6" w:space="0" w:color="auto"/>
+            </w:tcBorders>
+            <w:shd w:val="clear" w:color="auto" w:fill="FFFFFF"/>
+            <w:tcMar>
+              <w:top w:w="30" w:type="dxa"/>
+              <w:left w:w="30" w:type="dxa"/>
+              <w:bottom w:w="30" w:type="dxa"/>
+              <w:right w:w="30" w:type="dxa"/>
+            </w:tcMar>
+            <w:vAlign w:val="center"/>
+          </w:tcPr>
+          <w:p>
+            <w:pPr>
+              <w:rPr>
+                <w:rFonts w:ascii="Helvetica" w:eastAsia="Times New Roman" w:hAnsi="Helvetica" w:cs="Helvetica"/>
+                <w:color w:val="333333"/>
+              </w:rPr>
+            </w:pPr>
+            <w:r>
+              <w:rPr>
+                <w:rFonts w:ascii="Helvetica" w:eastAsia="Times New Roman" w:hAnsi="Helvetica" w:cs="Helvetica"/>
+                <w:color w:val="333333"/>
+              </w:rPr>
+              <w:t>4. Click on ‘Save’ button</w:t>
+            </w:r>
+          </w:p>
+        </w:tc>
+      </w:tr>
+      <w:tr>
+        <w:tc>
+          <w:tcPr>
+            <w:tcW w:w="3651" w:type="dxa"/>
+            <w:tcBorders>
+              <w:top w:val="outset" w:sz="6" w:space="0" w:color="auto"/>
+              <w:left w:val="outset" w:sz="6" w:space="0" w:color="auto"/>
+              <w:bottom w:val="outset" w:sz="6" w:space="0" w:color="auto"/>
+              <w:right w:val="outset" w:sz="6" w:space="0" w:color="auto"/>
+            </w:tcBorders>
+            <w:shd w:val="clear" w:color="auto" w:fill="FFFFFF"/>
+            <w:tcMar>
+              <w:top w:w="30" w:type="dxa"/>
+              <w:left w:w="30" w:type="dxa"/>
+              <w:bottom w:w="30" w:type="dxa"/>
+              <w:right w:w="30" w:type="dxa"/>
+            </w:tcMar>
+            <w:vAlign w:val="center"/>
+          </w:tcPr>
+          <w:p>
+            <w:pPr>
+              <w:rPr>
+                <w:rFonts w:ascii="Helvetica" w:eastAsia="Times New Roman" w:hAnsi="Helvetica" w:cs="Helvetica"/>
+                <w:color w:val="333333"/>
+              </w:rPr>
+            </w:pPr>
+            <w:r>
+              <w:rPr>
+                <w:rFonts w:ascii="Helvetica" w:eastAsia="Times New Roman" w:hAnsi="Helvetica" w:cs="Helvetica"/>
+                <w:color w:val="333333"/>
+              </w:rPr>
+              <w:t>Expected Result</w:t>
+            </w:r>
+          </w:p>
+        </w:tc>
+        <w:tc>
+          <w:tcPr>
+            <w:tcW w:w="7069" w:type="dxa"/>
+            <w:tcBorders>
+              <w:top w:val="outset" w:sz="6" w:space="0" w:color="auto"/>
+              <w:left w:val="outset" w:sz="6" w:space="0" w:color="auto"/>
+              <w:bottom w:val="outset" w:sz="6" w:space="0" w:color="auto"/>
+              <w:right w:val="outset" w:sz="6" w:space="0" w:color="auto"/>
+            </w:tcBorders>
+            <w:shd w:val="clear" w:color="auto" w:fill="FFFFFF"/>
+            <w:tcMar>
+              <w:top w:w="30" w:type="dxa"/>
+              <w:left w:w="30" w:type="dxa"/>
+              <w:bottom w:w="30" w:type="dxa"/>
+              <w:right w:w="30" w:type="dxa"/>
+            </w:tcMar>
+            <w:vAlign w:val="center"/>
+          </w:tcPr>
+          <w:p>
+            <w:pPr>
+              <w:rPr>
+                <w:rFonts w:ascii="Helvetica" w:eastAsia="Times New Roman" w:hAnsi="Helvetica" w:cs="Helvetica"/>
+                <w:color w:val="333333"/>
+              </w:rPr>
+            </w:pPr>
+            <w:r>
+              <w:rPr>
+                <w:rFonts w:ascii="Helvetica" w:eastAsia="Times New Roman" w:hAnsi="Helvetica" w:cs="Helvetica"/>
+                <w:color w:val="333333"/>
+              </w:rPr>
+              <w:t>New worker is not added, and system reports that the user already exists.</w:t>
+            </w:r>
+          </w:p>
+        </w:tc>
+      </w:tr>
+    </w:tbl>
+    <w:p/>
+    <w:p/>
     <w:p>
       <w:pPr>
         <w:tabs>

</xml_diff>

<commit_message>
Add acceptance tests for US#2 and #4
</commit_message>
<xml_diff>
--- a/docs/AcceptanceTests.docx
+++ b/docs/AcceptanceTests.docx
@@ -69,10 +69,7 @@
           </w:tcPr>
           <w:p>
             <w:r>
-              <w:t xml:space="preserve">US#1 - </w:t>
-            </w:r>
-            <w:r>
-              <w:t>1</w:t>
+              <w:t>US#1 - 1</w:t>
             </w:r>
           </w:p>
         </w:tc>
@@ -94,16 +91,7 @@
           </w:tcPr>
           <w:p>
             <w:r>
-              <w:t xml:space="preserve">Test </w:t>
-            </w:r>
-            <w:r>
-              <w:t>“</w:t>
-            </w:r>
-            <w:r>
-              <w:t>Check available days/time for a service</w:t>
-            </w:r>
-            <w:r>
-              <w:t>” with availability</w:t>
+              <w:t>Test “Check available days/time for a service” with availability</w:t>
             </w:r>
           </w:p>
         </w:tc>
@@ -136,22 +124,7 @@
               <w:jc w:val="both"/>
             </w:pPr>
             <w:r>
-              <w:t>A b</w:t>
-            </w:r>
-            <w:r>
-              <w:t>usiness (</w:t>
-            </w:r>
-            <w:r>
-              <w:t>s</w:t>
-            </w:r>
-            <w:r>
-              <w:t>ervice) exist</w:t>
-            </w:r>
-            <w:r>
-              <w:t>s</w:t>
-            </w:r>
-            <w:r>
-              <w:t xml:space="preserve"> in the system.</w:t>
+              <w:t>A business (service) exists in the system.</w:t>
             </w:r>
           </w:p>
           <w:p>
@@ -199,13 +172,7 @@
               <w:jc w:val="both"/>
             </w:pPr>
             <w:r>
-              <w:t xml:space="preserve">Available times for a service (i.e., date and time of a worker’s availability) exist </w:t>
-            </w:r>
-            <w:r>
-              <w:t xml:space="preserve">for this week </w:t>
-            </w:r>
-            <w:r>
-              <w:t>in the system.</w:t>
+              <w:t>Available times for a service (i.e., date and time of a worker’s availability) exist for this week in the system.</w:t>
             </w:r>
           </w:p>
         </w:tc>
@@ -300,19 +267,7 @@
               </w:numPr>
             </w:pPr>
             <w:r>
-              <w:t xml:space="preserve">A list of time slots </w:t>
-            </w:r>
-            <w:r>
-              <w:t xml:space="preserve">for </w:t>
-            </w:r>
-            <w:r>
-              <w:t xml:space="preserve">the current week </w:t>
-            </w:r>
-            <w:r>
-              <w:t>is displayed</w:t>
-            </w:r>
-            <w:r>
-              <w:t>.</w:t>
+              <w:t>A list of time slots for the current week is displayed.</w:t>
             </w:r>
           </w:p>
           <w:p>
@@ -324,13 +279,7 @@
               </w:numPr>
             </w:pPr>
             <w:r>
-              <w:t xml:space="preserve">Available / Not available time slots </w:t>
-            </w:r>
-            <w:r>
-              <w:t>can be visually distinguished</w:t>
-            </w:r>
-            <w:r>
-              <w:t>.</w:t>
+              <w:t>Available / Not available time slots can be visually distinguished.</w:t>
             </w:r>
           </w:p>
         </w:tc>
@@ -399,25 +348,7 @@
           </w:tcPr>
           <w:p>
             <w:r>
-              <w:t xml:space="preserve">Test </w:t>
-            </w:r>
-            <w:r>
-              <w:t>“</w:t>
-            </w:r>
-            <w:r>
-              <w:t>Check available days/time for a service</w:t>
-            </w:r>
-            <w:r>
-              <w:t xml:space="preserve">” with </w:t>
-            </w:r>
-            <w:r>
-              <w:t xml:space="preserve">NO </w:t>
-            </w:r>
-            <w:r>
-              <w:t>availa</w:t>
-            </w:r>
-            <w:r>
-              <w:t>ble time slot</w:t>
+              <w:t>Test “Check available days/time for a service” with NO available time slot</w:t>
             </w:r>
           </w:p>
         </w:tc>
@@ -450,22 +381,7 @@
               <w:jc w:val="both"/>
             </w:pPr>
             <w:r>
-              <w:t>A b</w:t>
-            </w:r>
-            <w:r>
-              <w:t>usinesses (</w:t>
-            </w:r>
-            <w:r>
-              <w:t>s</w:t>
-            </w:r>
-            <w:r>
-              <w:t>ervice) exist</w:t>
-            </w:r>
-            <w:r>
-              <w:t>s</w:t>
-            </w:r>
-            <w:r>
-              <w:t xml:space="preserve"> in the system.</w:t>
+              <w:t>A businesses (service) exists in the system.</w:t>
             </w:r>
           </w:p>
           <w:p>
@@ -513,16 +429,7 @@
               <w:jc w:val="both"/>
             </w:pPr>
             <w:r>
-              <w:t>NO a</w:t>
-            </w:r>
-            <w:r>
-              <w:t xml:space="preserve">vailable times for </w:t>
-            </w:r>
-            <w:r>
-              <w:t>the</w:t>
-            </w:r>
-            <w:r>
-              <w:t xml:space="preserve"> service (i.e., date and time of a worker’s availability) exist in the system.</w:t>
+              <w:t>NO available times for the service (i.e., date and time of a worker’s availability) exist in the system.</w:t>
             </w:r>
           </w:p>
         </w:tc>
@@ -605,10 +512,7 @@
               </w:numPr>
             </w:pPr>
             <w:r>
-              <w:t xml:space="preserve">The API sends back </w:t>
-            </w:r>
-            <w:r>
-              <w:t>a message to notify no availability for the service.</w:t>
+              <w:t>The API sends back a message to notify no availability for the service.</w:t>
             </w:r>
           </w:p>
           <w:p>
@@ -632,24 +536,19 @@
               </w:numPr>
             </w:pPr>
             <w:r>
-              <w:t xml:space="preserve">A message to notify </w:t>
-            </w:r>
-            <w:r>
-              <w:t xml:space="preserve">of </w:t>
-            </w:r>
-            <w:r>
-              <w:t xml:space="preserve">no availability </w:t>
-            </w:r>
-            <w:r>
-              <w:t xml:space="preserve">for the current week </w:t>
-            </w:r>
-            <w:r>
-              <w:t>is displayed.</w:t>
+              <w:t>A message to notify of no availability for the current week is displayed.</w:t>
             </w:r>
           </w:p>
         </w:tc>
       </w:tr>
     </w:tbl>
+    <w:p>
+      <w:pPr>
+        <w:tabs>
+          <w:tab w:val="left" w:pos="6904"/>
+        </w:tabs>
+      </w:pPr>
+    </w:p>
     <w:p>
       <w:pPr>
         <w:tabs>
@@ -853,7 +752,6 @@
           </w:tcPr>
           <w:p>
             <w:r>
-              <w:lastRenderedPageBreak/>
               <w:t>Expected Result</w:t>
             </w:r>
           </w:p>
@@ -942,7 +840,7 @@
           </w:tcPr>
           <w:p>
             <w:r>
-              <w:t>US#3 - 1</w:t>
+              <w:t>US#2 - 1</w:t>
             </w:r>
           </w:p>
         </w:tc>
@@ -964,10 +862,7 @@
           </w:tcPr>
           <w:p>
             <w:r>
-              <w:t xml:space="preserve">Test “Book an appointment choosing a time slot” </w:t>
-            </w:r>
-            <w:r>
-              <w:t>choosing an available time slot</w:t>
+              <w:t>Test “Check which workers can provide a service at a time slot” with availability</w:t>
             </w:r>
           </w:p>
         </w:tc>
@@ -1000,22 +895,7 @@
               <w:jc w:val="both"/>
             </w:pPr>
             <w:r>
-              <w:t>A b</w:t>
-            </w:r>
-            <w:r>
-              <w:t>usiness (</w:t>
-            </w:r>
-            <w:r>
-              <w:t>s</w:t>
-            </w:r>
-            <w:r>
-              <w:t>ervice) exist</w:t>
-            </w:r>
-            <w:r>
-              <w:t>s</w:t>
-            </w:r>
-            <w:r>
-              <w:t xml:space="preserve"> in the system.</w:t>
+              <w:t>A business (service) exists in the system.</w:t>
             </w:r>
           </w:p>
           <w:p>
@@ -1063,19 +943,8 @@
               <w:jc w:val="both"/>
             </w:pPr>
             <w:r>
-              <w:t>A</w:t>
-            </w:r>
-            <w:r>
-              <w:t>vailable times for a service (i.e., date and time of a worker’s availability) exist in the system.</w:t>
-            </w:r>
-          </w:p>
-          <w:p>
-            <w:pPr>
-              <w:tabs>
-                <w:tab w:val="left" w:pos="1466"/>
-              </w:tabs>
-              <w:jc w:val="both"/>
-            </w:pPr>
+              <w:t>Available times for a service (i.e., date and time of a worker’s availability) exist for this week in the system.</w:t>
+            </w:r>
           </w:p>
         </w:tc>
       </w:tr>
@@ -1099,7 +968,7 @@
               <w:pStyle w:val="ListParagraph"/>
               <w:numPr>
                 <w:ilvl w:val="0"/>
-                <w:numId w:val="5"/>
+                <w:numId w:val="12"/>
               </w:numPr>
             </w:pPr>
             <w:r>
@@ -1124,7 +993,7 @@
               <w:pStyle w:val="ListParagraph"/>
               <w:numPr>
                 <w:ilvl w:val="0"/>
-                <w:numId w:val="5"/>
+                <w:numId w:val="12"/>
               </w:numPr>
             </w:pPr>
             <w:r>
@@ -1149,36 +1018,11 @@
               <w:pStyle w:val="ListParagraph"/>
               <w:numPr>
                 <w:ilvl w:val="0"/>
-                <w:numId w:val="5"/>
-              </w:numPr>
-            </w:pPr>
-            <w:r>
-              <w:t>Select an available timeslot.</w:t>
-            </w:r>
-          </w:p>
-        </w:tc>
-      </w:tr>
-      <w:tr>
-        <w:tc>
-          <w:tcPr>
-            <w:tcW w:w="2263" w:type="dxa"/>
-          </w:tcPr>
-          <w:p/>
-        </w:tc>
-        <w:tc>
-          <w:tcPr>
-            <w:tcW w:w="6753" w:type="dxa"/>
-          </w:tcPr>
-          <w:p>
-            <w:pPr>
-              <w:pStyle w:val="ListParagraph"/>
-              <w:numPr>
-                <w:ilvl w:val="0"/>
-                <w:numId w:val="5"/>
-              </w:numPr>
-            </w:pPr>
-            <w:r>
-              <w:t>Click Book button.</w:t>
+                <w:numId w:val="12"/>
+              </w:numPr>
+            </w:pPr>
+            <w:r>
+              <w:t>Click on an available time slot</w:t>
             </w:r>
           </w:p>
         </w:tc>
@@ -1199,33 +1043,8 @@
             <w:tcW w:w="6753" w:type="dxa"/>
           </w:tcPr>
           <w:p>
-            <w:pPr>
-              <w:pStyle w:val="ListParagraph"/>
-              <w:numPr>
-                <w:ilvl w:val="0"/>
-                <w:numId w:val="1"/>
-              </w:numPr>
-            </w:pPr>
-            <w:r>
-              <w:t>Appointment is created at the selected time</w:t>
-            </w:r>
-            <w:r>
-              <w:t>.</w:t>
-            </w:r>
-          </w:p>
-          <w:p>
-            <w:pPr>
-              <w:pStyle w:val="ListParagraph"/>
-              <w:numPr>
-                <w:ilvl w:val="0"/>
-                <w:numId w:val="1"/>
-              </w:numPr>
-            </w:pPr>
-            <w:r>
-              <w:t>Appointment confirmation page that details the booked service and time is displayed</w:t>
-            </w:r>
-            <w:r>
-              <w:t>.</w:t>
+            <w:r>
+              <w:t>A window shows up to display information about the selected time slot including the workers who provide the service at the time.</w:t>
             </w:r>
           </w:p>
         </w:tc>
@@ -1272,7 +1091,7 @@
           </w:tcPr>
           <w:p>
             <w:r>
-              <w:t>US#3 - 2</w:t>
+              <w:t>US#2 - 2</w:t>
             </w:r>
           </w:p>
         </w:tc>
@@ -1294,7 +1113,7 @@
           </w:tcPr>
           <w:p>
             <w:r>
-              <w:t>Test “Book an appointment choosing a time slot” choosing an unavailable timeslot</w:t>
+              <w:t>Test “Check which workers can provide a service at a time slot” on unavailable time slots</w:t>
             </w:r>
           </w:p>
         </w:tc>
@@ -1375,16 +1194,8 @@
               <w:jc w:val="both"/>
             </w:pPr>
             <w:r>
-              <w:t>Available times for a service (i.e., date and time of a worker’s availability) exist in the system.</w:t>
-            </w:r>
-          </w:p>
-          <w:p>
-            <w:pPr>
-              <w:tabs>
-                <w:tab w:val="left" w:pos="1466"/>
-              </w:tabs>
-              <w:jc w:val="both"/>
-            </w:pPr>
+              <w:t>Available and unavailable times for a service (i.e., date and time of a worker’s availability) exist in the system.</w:t>
+            </w:r>
           </w:p>
         </w:tc>
       </w:tr>
@@ -1462,19 +1273,7 @@
               </w:numPr>
             </w:pPr>
             <w:r>
-              <w:t xml:space="preserve">Select an </w:t>
-            </w:r>
-            <w:r>
-              <w:t>un</w:t>
-            </w:r>
-            <w:r>
-              <w:t>available time</w:t>
-            </w:r>
-            <w:r>
-              <w:t xml:space="preserve"> </w:t>
-            </w:r>
-            <w:r>
-              <w:t>slot.</w:t>
+              <w:t>Click on an unavailable time slot.</w:t>
             </w:r>
           </w:p>
         </w:tc>
@@ -1496,7 +1295,7 @@
           </w:tcPr>
           <w:p>
             <w:r>
-              <w:t>The time slot is not selected; it is disabled.</w:t>
+              <w:t>The time slot is disabled.</w:t>
             </w:r>
           </w:p>
         </w:tc>
@@ -1543,7 +1342,7 @@
           </w:tcPr>
           <w:p>
             <w:r>
-              <w:t>US#3 - 3</w:t>
+              <w:t>US#2 - 3</w:t>
             </w:r>
           </w:p>
         </w:tc>
@@ -1565,7 +1364,13 @@
           </w:tcPr>
           <w:p>
             <w:r>
-              <w:t>Test “Book an appointment choosing a time slot” without choosing any timeslot</w:t>
+              <w:t xml:space="preserve">Test “Check which workers can provide a service at a time slot” with availability of </w:t>
+            </w:r>
+            <w:r>
+              <w:t xml:space="preserve">a </w:t>
+            </w:r>
+            <w:r>
+              <w:t>large number of workers</w:t>
             </w:r>
           </w:p>
         </w:tc>
@@ -1614,7 +1419,7 @@
               <w:jc w:val="both"/>
             </w:pPr>
             <w:r>
-              <w:t>Workers for a service exist in the system.</w:t>
+              <w:t>More than 10 workers for a service exist in the system.</w:t>
             </w:r>
           </w:p>
           <w:p>
@@ -1646,28 +1451,853 @@
               <w:jc w:val="both"/>
             </w:pPr>
             <w:r>
-              <w:lastRenderedPageBreak/>
-              <w:t>Available times for a service (i.e., date and time of a worker’s availability) exist in the system.</w:t>
-            </w:r>
-          </w:p>
-          <w:p>
-            <w:pPr>
+              <w:t>Available times for a service (i.e., date and time of a worker’s availability) exist for this week in the system.</w:t>
+            </w:r>
+          </w:p>
+          <w:p>
+            <w:pPr>
+              <w:pStyle w:val="ListParagraph"/>
+              <w:numPr>
+                <w:ilvl w:val="0"/>
+                <w:numId w:val="2"/>
+              </w:numPr>
               <w:tabs>
                 <w:tab w:val="left" w:pos="1466"/>
               </w:tabs>
               <w:jc w:val="both"/>
             </w:pPr>
-          </w:p>
-        </w:tc>
-      </w:tr>
-      <w:tr>
-        <w:tc>
-          <w:tcPr>
-            <w:tcW w:w="2263" w:type="dxa"/>
-          </w:tcPr>
-          <w:p>
             <w:r>
               <w:lastRenderedPageBreak/>
+              <w:t>Available times slots with more than 10 workers exist for this week in the system.</w:t>
+            </w:r>
+          </w:p>
+        </w:tc>
+      </w:tr>
+      <w:tr>
+        <w:tc>
+          <w:tcPr>
+            <w:tcW w:w="2263" w:type="dxa"/>
+          </w:tcPr>
+          <w:p>
+            <w:r>
+              <w:lastRenderedPageBreak/>
+              <w:t>Steps</w:t>
+            </w:r>
+          </w:p>
+        </w:tc>
+        <w:tc>
+          <w:tcPr>
+            <w:tcW w:w="6753" w:type="dxa"/>
+          </w:tcPr>
+          <w:p>
+            <w:pPr>
+              <w:pStyle w:val="ListParagraph"/>
+              <w:numPr>
+                <w:ilvl w:val="0"/>
+                <w:numId w:val="13"/>
+              </w:numPr>
+            </w:pPr>
+            <w:r>
+              <w:t>Navigate to Home page.</w:t>
+            </w:r>
+          </w:p>
+        </w:tc>
+      </w:tr>
+      <w:tr>
+        <w:tc>
+          <w:tcPr>
+            <w:tcW w:w="2263" w:type="dxa"/>
+          </w:tcPr>
+          <w:p/>
+        </w:tc>
+        <w:tc>
+          <w:tcPr>
+            <w:tcW w:w="6753" w:type="dxa"/>
+          </w:tcPr>
+          <w:p>
+            <w:pPr>
+              <w:pStyle w:val="ListParagraph"/>
+              <w:numPr>
+                <w:ilvl w:val="0"/>
+                <w:numId w:val="13"/>
+              </w:numPr>
+            </w:pPr>
+            <w:r>
+              <w:t>Select a business on the home page.</w:t>
+            </w:r>
+          </w:p>
+        </w:tc>
+      </w:tr>
+      <w:tr>
+        <w:tc>
+          <w:tcPr>
+            <w:tcW w:w="2263" w:type="dxa"/>
+          </w:tcPr>
+          <w:p/>
+        </w:tc>
+        <w:tc>
+          <w:tcPr>
+            <w:tcW w:w="6753" w:type="dxa"/>
+          </w:tcPr>
+          <w:p>
+            <w:pPr>
+              <w:pStyle w:val="ListParagraph"/>
+              <w:numPr>
+                <w:ilvl w:val="0"/>
+                <w:numId w:val="13"/>
+              </w:numPr>
+            </w:pPr>
+            <w:r>
+              <w:t>Click on an available time slot</w:t>
+            </w:r>
+          </w:p>
+        </w:tc>
+      </w:tr>
+      <w:tr>
+        <w:tc>
+          <w:tcPr>
+            <w:tcW w:w="2263" w:type="dxa"/>
+          </w:tcPr>
+          <w:p>
+            <w:r>
+              <w:t>Expected Result</w:t>
+            </w:r>
+          </w:p>
+        </w:tc>
+        <w:tc>
+          <w:tcPr>
+            <w:tcW w:w="6753" w:type="dxa"/>
+          </w:tcPr>
+          <w:p>
+            <w:pPr>
+              <w:pStyle w:val="ListParagraph"/>
+              <w:numPr>
+                <w:ilvl w:val="0"/>
+                <w:numId w:val="2"/>
+              </w:numPr>
+            </w:pPr>
+            <w:r>
+              <w:t xml:space="preserve">A window shows up to display information about the selected time slot including the workers who provide the service at the time. </w:t>
+            </w:r>
+          </w:p>
+          <w:p>
+            <w:pPr>
+              <w:pStyle w:val="ListParagraph"/>
+              <w:numPr>
+                <w:ilvl w:val="0"/>
+                <w:numId w:val="2"/>
+              </w:numPr>
+            </w:pPr>
+            <w:r>
+              <w:t>The top 10 workers are displayed in the window.</w:t>
+            </w:r>
+          </w:p>
+        </w:tc>
+      </w:tr>
+    </w:tbl>
+    <w:p>
+      <w:pPr>
+        <w:tabs>
+          <w:tab w:val="left" w:pos="6904"/>
+        </w:tabs>
+      </w:pPr>
+    </w:p>
+    <w:p>
+      <w:pPr>
+        <w:tabs>
+          <w:tab w:val="left" w:pos="6904"/>
+        </w:tabs>
+      </w:pPr>
+    </w:p>
+    <w:tbl>
+      <w:tblPr>
+        <w:tblStyle w:val="TableGrid"/>
+        <w:tblW w:w="0" w:type="auto"/>
+        <w:tblLook w:val="04A0" w:firstRow="1" w:lastRow="0" w:firstColumn="1" w:lastColumn="0" w:noHBand="0" w:noVBand="1"/>
+      </w:tblPr>
+      <w:tblGrid>
+        <w:gridCol w:w="2263"/>
+        <w:gridCol w:w="6753"/>
+      </w:tblGrid>
+      <w:tr>
+        <w:tc>
+          <w:tcPr>
+            <w:tcW w:w="2263" w:type="dxa"/>
+          </w:tcPr>
+          <w:p>
+            <w:r>
+              <w:t>ID</w:t>
+            </w:r>
+          </w:p>
+        </w:tc>
+        <w:tc>
+          <w:tcPr>
+            <w:tcW w:w="6753" w:type="dxa"/>
+          </w:tcPr>
+          <w:p>
+            <w:r>
+              <w:t>US#3 - 1</w:t>
+            </w:r>
+          </w:p>
+        </w:tc>
+      </w:tr>
+      <w:tr>
+        <w:tc>
+          <w:tcPr>
+            <w:tcW w:w="2263" w:type="dxa"/>
+          </w:tcPr>
+          <w:p>
+            <w:r>
+              <w:t>Purpose</w:t>
+            </w:r>
+          </w:p>
+        </w:tc>
+        <w:tc>
+          <w:tcPr>
+            <w:tcW w:w="6753" w:type="dxa"/>
+          </w:tcPr>
+          <w:p>
+            <w:r>
+              <w:t>Test “Book an appointment choosing a time slot” choosing an available time slot</w:t>
+            </w:r>
+          </w:p>
+        </w:tc>
+      </w:tr>
+      <w:tr>
+        <w:tc>
+          <w:tcPr>
+            <w:tcW w:w="2263" w:type="dxa"/>
+          </w:tcPr>
+          <w:p>
+            <w:r>
+              <w:t>Set Up</w:t>
+            </w:r>
+          </w:p>
+        </w:tc>
+        <w:tc>
+          <w:tcPr>
+            <w:tcW w:w="6753" w:type="dxa"/>
+          </w:tcPr>
+          <w:p>
+            <w:pPr>
+              <w:pStyle w:val="ListParagraph"/>
+              <w:numPr>
+                <w:ilvl w:val="0"/>
+                <w:numId w:val="2"/>
+              </w:numPr>
+              <w:tabs>
+                <w:tab w:val="left" w:pos="1466"/>
+              </w:tabs>
+              <w:jc w:val="both"/>
+            </w:pPr>
+            <w:r>
+              <w:t>A business (service) exists in the system.</w:t>
+            </w:r>
+          </w:p>
+          <w:p>
+            <w:pPr>
+              <w:pStyle w:val="ListParagraph"/>
+              <w:numPr>
+                <w:ilvl w:val="0"/>
+                <w:numId w:val="2"/>
+              </w:numPr>
+              <w:tabs>
+                <w:tab w:val="left" w:pos="1466"/>
+              </w:tabs>
+              <w:jc w:val="both"/>
+            </w:pPr>
+            <w:r>
+              <w:t>Workers for a service exist in the system.</w:t>
+            </w:r>
+          </w:p>
+          <w:p>
+            <w:pPr>
+              <w:pStyle w:val="ListParagraph"/>
+              <w:numPr>
+                <w:ilvl w:val="0"/>
+                <w:numId w:val="2"/>
+              </w:numPr>
+              <w:tabs>
+                <w:tab w:val="left" w:pos="1466"/>
+              </w:tabs>
+              <w:jc w:val="both"/>
+            </w:pPr>
+            <w:r>
+              <w:t>Worker schedules exist in the system.</w:t>
+            </w:r>
+          </w:p>
+          <w:p>
+            <w:pPr>
+              <w:pStyle w:val="ListParagraph"/>
+              <w:numPr>
+                <w:ilvl w:val="0"/>
+                <w:numId w:val="2"/>
+              </w:numPr>
+              <w:tabs>
+                <w:tab w:val="left" w:pos="1466"/>
+              </w:tabs>
+              <w:jc w:val="both"/>
+            </w:pPr>
+            <w:r>
+              <w:t>Available times for a service (i.e., date and time of a worker’s availability) exist for this week in the system.</w:t>
+            </w:r>
+          </w:p>
+        </w:tc>
+      </w:tr>
+      <w:tr>
+        <w:tc>
+          <w:tcPr>
+            <w:tcW w:w="2263" w:type="dxa"/>
+          </w:tcPr>
+          <w:p>
+            <w:r>
+              <w:t>Steps</w:t>
+            </w:r>
+          </w:p>
+        </w:tc>
+        <w:tc>
+          <w:tcPr>
+            <w:tcW w:w="6753" w:type="dxa"/>
+          </w:tcPr>
+          <w:p>
+            <w:pPr>
+              <w:pStyle w:val="ListParagraph"/>
+              <w:numPr>
+                <w:ilvl w:val="0"/>
+                <w:numId w:val="5"/>
+              </w:numPr>
+            </w:pPr>
+            <w:r>
+              <w:t>Navigate to Home page.</w:t>
+            </w:r>
+          </w:p>
+        </w:tc>
+      </w:tr>
+      <w:tr>
+        <w:tc>
+          <w:tcPr>
+            <w:tcW w:w="2263" w:type="dxa"/>
+          </w:tcPr>
+          <w:p/>
+        </w:tc>
+        <w:tc>
+          <w:tcPr>
+            <w:tcW w:w="6753" w:type="dxa"/>
+          </w:tcPr>
+          <w:p>
+            <w:pPr>
+              <w:pStyle w:val="ListParagraph"/>
+              <w:numPr>
+                <w:ilvl w:val="0"/>
+                <w:numId w:val="5"/>
+              </w:numPr>
+            </w:pPr>
+            <w:r>
+              <w:t>Select a business on the home page.</w:t>
+            </w:r>
+          </w:p>
+        </w:tc>
+      </w:tr>
+      <w:tr>
+        <w:tc>
+          <w:tcPr>
+            <w:tcW w:w="2263" w:type="dxa"/>
+          </w:tcPr>
+          <w:p/>
+        </w:tc>
+        <w:tc>
+          <w:tcPr>
+            <w:tcW w:w="6753" w:type="dxa"/>
+          </w:tcPr>
+          <w:p>
+            <w:pPr>
+              <w:pStyle w:val="ListParagraph"/>
+              <w:numPr>
+                <w:ilvl w:val="0"/>
+                <w:numId w:val="5"/>
+              </w:numPr>
+            </w:pPr>
+            <w:r>
+              <w:t>Select an available timeslot.</w:t>
+            </w:r>
+          </w:p>
+        </w:tc>
+      </w:tr>
+      <w:tr>
+        <w:tc>
+          <w:tcPr>
+            <w:tcW w:w="2263" w:type="dxa"/>
+          </w:tcPr>
+          <w:p/>
+        </w:tc>
+        <w:tc>
+          <w:tcPr>
+            <w:tcW w:w="6753" w:type="dxa"/>
+          </w:tcPr>
+          <w:p>
+            <w:pPr>
+              <w:pStyle w:val="ListParagraph"/>
+              <w:numPr>
+                <w:ilvl w:val="0"/>
+                <w:numId w:val="5"/>
+              </w:numPr>
+            </w:pPr>
+            <w:r>
+              <w:t>Click Book button.</w:t>
+            </w:r>
+          </w:p>
+        </w:tc>
+      </w:tr>
+      <w:tr>
+        <w:tc>
+          <w:tcPr>
+            <w:tcW w:w="2263" w:type="dxa"/>
+          </w:tcPr>
+          <w:p>
+            <w:r>
+              <w:t>Expected Result</w:t>
+            </w:r>
+          </w:p>
+        </w:tc>
+        <w:tc>
+          <w:tcPr>
+            <w:tcW w:w="6753" w:type="dxa"/>
+          </w:tcPr>
+          <w:p>
+            <w:pPr>
+              <w:pStyle w:val="ListParagraph"/>
+              <w:numPr>
+                <w:ilvl w:val="0"/>
+                <w:numId w:val="1"/>
+              </w:numPr>
+            </w:pPr>
+            <w:r>
+              <w:t>Appointment is created at the selected time.</w:t>
+            </w:r>
+          </w:p>
+          <w:p>
+            <w:pPr>
+              <w:pStyle w:val="ListParagraph"/>
+              <w:numPr>
+                <w:ilvl w:val="0"/>
+                <w:numId w:val="1"/>
+              </w:numPr>
+            </w:pPr>
+            <w:r>
+              <w:t>Appointment confirmation page that details the booked service and time is displayed.</w:t>
+            </w:r>
+          </w:p>
+        </w:tc>
+      </w:tr>
+    </w:tbl>
+    <w:p>
+      <w:pPr>
+        <w:tabs>
+          <w:tab w:val="left" w:pos="6904"/>
+        </w:tabs>
+      </w:pPr>
+    </w:p>
+    <w:p>
+      <w:pPr>
+        <w:tabs>
+          <w:tab w:val="left" w:pos="6904"/>
+        </w:tabs>
+      </w:pPr>
+    </w:p>
+    <w:tbl>
+      <w:tblPr>
+        <w:tblStyle w:val="TableGrid"/>
+        <w:tblW w:w="0" w:type="auto"/>
+        <w:tblLook w:val="04A0" w:firstRow="1" w:lastRow="0" w:firstColumn="1" w:lastColumn="0" w:noHBand="0" w:noVBand="1"/>
+      </w:tblPr>
+      <w:tblGrid>
+        <w:gridCol w:w="2263"/>
+        <w:gridCol w:w="6753"/>
+      </w:tblGrid>
+      <w:tr>
+        <w:tc>
+          <w:tcPr>
+            <w:tcW w:w="2263" w:type="dxa"/>
+          </w:tcPr>
+          <w:p>
+            <w:r>
+              <w:t>ID</w:t>
+            </w:r>
+          </w:p>
+        </w:tc>
+        <w:tc>
+          <w:tcPr>
+            <w:tcW w:w="6753" w:type="dxa"/>
+          </w:tcPr>
+          <w:p>
+            <w:r>
+              <w:t>US#3 - 2</w:t>
+            </w:r>
+          </w:p>
+        </w:tc>
+      </w:tr>
+      <w:tr>
+        <w:tc>
+          <w:tcPr>
+            <w:tcW w:w="2263" w:type="dxa"/>
+          </w:tcPr>
+          <w:p>
+            <w:r>
+              <w:t>Purpose</w:t>
+            </w:r>
+          </w:p>
+        </w:tc>
+        <w:tc>
+          <w:tcPr>
+            <w:tcW w:w="6753" w:type="dxa"/>
+          </w:tcPr>
+          <w:p>
+            <w:r>
+              <w:t>Test “Book an appointment choosing a time slot” choosing an unavailable timeslot</w:t>
+            </w:r>
+          </w:p>
+        </w:tc>
+      </w:tr>
+      <w:tr>
+        <w:tc>
+          <w:tcPr>
+            <w:tcW w:w="2263" w:type="dxa"/>
+          </w:tcPr>
+          <w:p>
+            <w:r>
+              <w:t>Set Up</w:t>
+            </w:r>
+          </w:p>
+        </w:tc>
+        <w:tc>
+          <w:tcPr>
+            <w:tcW w:w="6753" w:type="dxa"/>
+          </w:tcPr>
+          <w:p>
+            <w:pPr>
+              <w:pStyle w:val="ListParagraph"/>
+              <w:numPr>
+                <w:ilvl w:val="0"/>
+                <w:numId w:val="2"/>
+              </w:numPr>
+              <w:tabs>
+                <w:tab w:val="left" w:pos="1466"/>
+              </w:tabs>
+              <w:jc w:val="both"/>
+            </w:pPr>
+            <w:r>
+              <w:t>A business (service) exists in the system.</w:t>
+            </w:r>
+          </w:p>
+          <w:p>
+            <w:pPr>
+              <w:pStyle w:val="ListParagraph"/>
+              <w:numPr>
+                <w:ilvl w:val="0"/>
+                <w:numId w:val="2"/>
+              </w:numPr>
+              <w:tabs>
+                <w:tab w:val="left" w:pos="1466"/>
+              </w:tabs>
+              <w:jc w:val="both"/>
+            </w:pPr>
+            <w:r>
+              <w:t>Workers for a service exist in the system.</w:t>
+            </w:r>
+          </w:p>
+          <w:p>
+            <w:pPr>
+              <w:pStyle w:val="ListParagraph"/>
+              <w:numPr>
+                <w:ilvl w:val="0"/>
+                <w:numId w:val="2"/>
+              </w:numPr>
+              <w:tabs>
+                <w:tab w:val="left" w:pos="1466"/>
+              </w:tabs>
+              <w:jc w:val="both"/>
+            </w:pPr>
+            <w:r>
+              <w:t>Worker schedules exist in the system.</w:t>
+            </w:r>
+          </w:p>
+          <w:p>
+            <w:pPr>
+              <w:pStyle w:val="ListParagraph"/>
+              <w:numPr>
+                <w:ilvl w:val="0"/>
+                <w:numId w:val="2"/>
+              </w:numPr>
+              <w:tabs>
+                <w:tab w:val="left" w:pos="1466"/>
+              </w:tabs>
+              <w:jc w:val="both"/>
+            </w:pPr>
+            <w:r>
+              <w:t>Available and unavailable times for a service (i.e., date and time of a worker’s availability) exist for this week in the system.</w:t>
+            </w:r>
+          </w:p>
+        </w:tc>
+      </w:tr>
+      <w:tr>
+        <w:tc>
+          <w:tcPr>
+            <w:tcW w:w="2263" w:type="dxa"/>
+          </w:tcPr>
+          <w:p>
+            <w:r>
+              <w:t>Steps</w:t>
+            </w:r>
+          </w:p>
+        </w:tc>
+        <w:tc>
+          <w:tcPr>
+            <w:tcW w:w="6753" w:type="dxa"/>
+          </w:tcPr>
+          <w:p>
+            <w:pPr>
+              <w:pStyle w:val="ListParagraph"/>
+              <w:numPr>
+                <w:ilvl w:val="0"/>
+                <w:numId w:val="16"/>
+              </w:numPr>
+            </w:pPr>
+            <w:r>
+              <w:t>Navigate to Home page.</w:t>
+            </w:r>
+          </w:p>
+        </w:tc>
+      </w:tr>
+      <w:tr>
+        <w:tc>
+          <w:tcPr>
+            <w:tcW w:w="2263" w:type="dxa"/>
+          </w:tcPr>
+          <w:p/>
+        </w:tc>
+        <w:tc>
+          <w:tcPr>
+            <w:tcW w:w="6753" w:type="dxa"/>
+          </w:tcPr>
+          <w:p>
+            <w:pPr>
+              <w:pStyle w:val="ListParagraph"/>
+              <w:numPr>
+                <w:ilvl w:val="0"/>
+                <w:numId w:val="16"/>
+              </w:numPr>
+            </w:pPr>
+            <w:r>
+              <w:t>Select a business on the home page.</w:t>
+            </w:r>
+          </w:p>
+        </w:tc>
+      </w:tr>
+      <w:tr>
+        <w:tc>
+          <w:tcPr>
+            <w:tcW w:w="2263" w:type="dxa"/>
+          </w:tcPr>
+          <w:p/>
+        </w:tc>
+        <w:tc>
+          <w:tcPr>
+            <w:tcW w:w="6753" w:type="dxa"/>
+          </w:tcPr>
+          <w:p>
+            <w:pPr>
+              <w:pStyle w:val="ListParagraph"/>
+              <w:numPr>
+                <w:ilvl w:val="0"/>
+                <w:numId w:val="16"/>
+              </w:numPr>
+            </w:pPr>
+            <w:r>
+              <w:t>Select an unavailable time slot.</w:t>
+            </w:r>
+          </w:p>
+        </w:tc>
+      </w:tr>
+      <w:tr>
+        <w:tc>
+          <w:tcPr>
+            <w:tcW w:w="2263" w:type="dxa"/>
+          </w:tcPr>
+          <w:p>
+            <w:r>
+              <w:t>Expected Result</w:t>
+            </w:r>
+          </w:p>
+        </w:tc>
+        <w:tc>
+          <w:tcPr>
+            <w:tcW w:w="6753" w:type="dxa"/>
+          </w:tcPr>
+          <w:p>
+            <w:r>
+              <w:t>The time slot is not selected; it is disabled.</w:t>
+            </w:r>
+          </w:p>
+        </w:tc>
+      </w:tr>
+    </w:tbl>
+    <w:p>
+      <w:pPr>
+        <w:tabs>
+          <w:tab w:val="left" w:pos="6904"/>
+        </w:tabs>
+      </w:pPr>
+    </w:p>
+    <w:p>
+      <w:pPr>
+        <w:tabs>
+          <w:tab w:val="left" w:pos="6904"/>
+        </w:tabs>
+      </w:pPr>
+    </w:p>
+    <w:tbl>
+      <w:tblPr>
+        <w:tblStyle w:val="TableGrid"/>
+        <w:tblW w:w="0" w:type="auto"/>
+        <w:tblLook w:val="04A0" w:firstRow="1" w:lastRow="0" w:firstColumn="1" w:lastColumn="0" w:noHBand="0" w:noVBand="1"/>
+      </w:tblPr>
+      <w:tblGrid>
+        <w:gridCol w:w="2263"/>
+        <w:gridCol w:w="6753"/>
+      </w:tblGrid>
+      <w:tr>
+        <w:tc>
+          <w:tcPr>
+            <w:tcW w:w="2263" w:type="dxa"/>
+          </w:tcPr>
+          <w:p>
+            <w:r>
+              <w:t>ID</w:t>
+            </w:r>
+          </w:p>
+        </w:tc>
+        <w:tc>
+          <w:tcPr>
+            <w:tcW w:w="6753" w:type="dxa"/>
+          </w:tcPr>
+          <w:p>
+            <w:r>
+              <w:t>US#3 - 3</w:t>
+            </w:r>
+          </w:p>
+        </w:tc>
+      </w:tr>
+      <w:tr>
+        <w:tc>
+          <w:tcPr>
+            <w:tcW w:w="2263" w:type="dxa"/>
+          </w:tcPr>
+          <w:p>
+            <w:r>
+              <w:t>Purpose</w:t>
+            </w:r>
+          </w:p>
+        </w:tc>
+        <w:tc>
+          <w:tcPr>
+            <w:tcW w:w="6753" w:type="dxa"/>
+          </w:tcPr>
+          <w:p>
+            <w:r>
+              <w:t>Test “Book an appointment choosing a time slot” without choosing any timeslot</w:t>
+            </w:r>
+          </w:p>
+        </w:tc>
+      </w:tr>
+      <w:tr>
+        <w:tc>
+          <w:tcPr>
+            <w:tcW w:w="2263" w:type="dxa"/>
+          </w:tcPr>
+          <w:p>
+            <w:r>
+              <w:lastRenderedPageBreak/>
+              <w:t>Set Up</w:t>
+            </w:r>
+          </w:p>
+        </w:tc>
+        <w:tc>
+          <w:tcPr>
+            <w:tcW w:w="6753" w:type="dxa"/>
+          </w:tcPr>
+          <w:p>
+            <w:pPr>
+              <w:pStyle w:val="ListParagraph"/>
+              <w:numPr>
+                <w:ilvl w:val="0"/>
+                <w:numId w:val="2"/>
+              </w:numPr>
+              <w:tabs>
+                <w:tab w:val="left" w:pos="1466"/>
+              </w:tabs>
+              <w:jc w:val="both"/>
+            </w:pPr>
+            <w:r>
+              <w:t>A business (service) exists in the system.</w:t>
+            </w:r>
+          </w:p>
+          <w:p>
+            <w:pPr>
+              <w:pStyle w:val="ListParagraph"/>
+              <w:numPr>
+                <w:ilvl w:val="0"/>
+                <w:numId w:val="2"/>
+              </w:numPr>
+              <w:tabs>
+                <w:tab w:val="left" w:pos="1466"/>
+              </w:tabs>
+              <w:jc w:val="both"/>
+            </w:pPr>
+            <w:r>
+              <w:t>Workers for a service exist in the system.</w:t>
+            </w:r>
+          </w:p>
+          <w:p>
+            <w:pPr>
+              <w:pStyle w:val="ListParagraph"/>
+              <w:numPr>
+                <w:ilvl w:val="0"/>
+                <w:numId w:val="2"/>
+              </w:numPr>
+              <w:tabs>
+                <w:tab w:val="left" w:pos="1466"/>
+              </w:tabs>
+              <w:jc w:val="both"/>
+            </w:pPr>
+            <w:r>
+              <w:t>Worker schedules exist in the system.</w:t>
+            </w:r>
+          </w:p>
+          <w:p>
+            <w:pPr>
+              <w:pStyle w:val="ListParagraph"/>
+              <w:numPr>
+                <w:ilvl w:val="0"/>
+                <w:numId w:val="2"/>
+              </w:numPr>
+              <w:tabs>
+                <w:tab w:val="left" w:pos="1466"/>
+              </w:tabs>
+              <w:jc w:val="both"/>
+            </w:pPr>
+            <w:r>
+              <w:t>Available times for a service (i.e., date and time of a worker’s availability) exist for this week in the system.</w:t>
+            </w:r>
+          </w:p>
+        </w:tc>
+      </w:tr>
+      <w:tr>
+        <w:tc>
+          <w:tcPr>
+            <w:tcW w:w="2263" w:type="dxa"/>
+          </w:tcPr>
+          <w:p>
+            <w:r>
               <w:t>Steps</w:t>
             </w:r>
           </w:p>
@@ -1794,6 +2424,1282 @@
             </w:pPr>
             <w:r>
               <w:t>No appointment is created.</w:t>
+            </w:r>
+          </w:p>
+        </w:tc>
+      </w:tr>
+    </w:tbl>
+    <w:p>
+      <w:pPr>
+        <w:tabs>
+          <w:tab w:val="left" w:pos="6904"/>
+        </w:tabs>
+      </w:pPr>
+    </w:p>
+    <w:p>
+      <w:pPr>
+        <w:tabs>
+          <w:tab w:val="left" w:pos="6904"/>
+        </w:tabs>
+      </w:pPr>
+    </w:p>
+    <w:tbl>
+      <w:tblPr>
+        <w:tblStyle w:val="TableGrid"/>
+        <w:tblW w:w="0" w:type="auto"/>
+        <w:tblLook w:val="04A0" w:firstRow="1" w:lastRow="0" w:firstColumn="1" w:lastColumn="0" w:noHBand="0" w:noVBand="1"/>
+      </w:tblPr>
+      <w:tblGrid>
+        <w:gridCol w:w="2263"/>
+        <w:gridCol w:w="6753"/>
+      </w:tblGrid>
+      <w:tr>
+        <w:tc>
+          <w:tcPr>
+            <w:tcW w:w="2263" w:type="dxa"/>
+          </w:tcPr>
+          <w:p>
+            <w:r>
+              <w:t>ID</w:t>
+            </w:r>
+          </w:p>
+        </w:tc>
+        <w:tc>
+          <w:tcPr>
+            <w:tcW w:w="6753" w:type="dxa"/>
+          </w:tcPr>
+          <w:p>
+            <w:r>
+              <w:t>US#4 - 1</w:t>
+            </w:r>
+          </w:p>
+        </w:tc>
+      </w:tr>
+      <w:tr>
+        <w:tc>
+          <w:tcPr>
+            <w:tcW w:w="2263" w:type="dxa"/>
+          </w:tcPr>
+          <w:p>
+            <w:r>
+              <w:t>Purpose</w:t>
+            </w:r>
+          </w:p>
+        </w:tc>
+        <w:tc>
+          <w:tcPr>
+            <w:tcW w:w="6753" w:type="dxa"/>
+          </w:tcPr>
+          <w:p>
+            <w:r>
+              <w:t>Test “Book an appointment choosing a time slot and worker” choosing an available time slot and a worker</w:t>
+            </w:r>
+          </w:p>
+        </w:tc>
+      </w:tr>
+      <w:tr>
+        <w:tc>
+          <w:tcPr>
+            <w:tcW w:w="2263" w:type="dxa"/>
+          </w:tcPr>
+          <w:p>
+            <w:r>
+              <w:t>Set Up</w:t>
+            </w:r>
+          </w:p>
+        </w:tc>
+        <w:tc>
+          <w:tcPr>
+            <w:tcW w:w="6753" w:type="dxa"/>
+          </w:tcPr>
+          <w:p>
+            <w:pPr>
+              <w:pStyle w:val="ListParagraph"/>
+              <w:numPr>
+                <w:ilvl w:val="0"/>
+                <w:numId w:val="2"/>
+              </w:numPr>
+              <w:tabs>
+                <w:tab w:val="left" w:pos="1466"/>
+              </w:tabs>
+              <w:jc w:val="both"/>
+            </w:pPr>
+            <w:r>
+              <w:t>A business (service) exists in the system.</w:t>
+            </w:r>
+          </w:p>
+          <w:p>
+            <w:pPr>
+              <w:pStyle w:val="ListParagraph"/>
+              <w:numPr>
+                <w:ilvl w:val="0"/>
+                <w:numId w:val="2"/>
+              </w:numPr>
+              <w:tabs>
+                <w:tab w:val="left" w:pos="1466"/>
+              </w:tabs>
+              <w:jc w:val="both"/>
+            </w:pPr>
+            <w:r>
+              <w:t>Workers for a service exist in the system.</w:t>
+            </w:r>
+          </w:p>
+          <w:p>
+            <w:pPr>
+              <w:pStyle w:val="ListParagraph"/>
+              <w:numPr>
+                <w:ilvl w:val="0"/>
+                <w:numId w:val="2"/>
+              </w:numPr>
+              <w:tabs>
+                <w:tab w:val="left" w:pos="1466"/>
+              </w:tabs>
+              <w:jc w:val="both"/>
+            </w:pPr>
+            <w:r>
+              <w:t>Worker schedules exist in the system.</w:t>
+            </w:r>
+          </w:p>
+          <w:p>
+            <w:pPr>
+              <w:pStyle w:val="ListParagraph"/>
+              <w:numPr>
+                <w:ilvl w:val="0"/>
+                <w:numId w:val="2"/>
+              </w:numPr>
+              <w:tabs>
+                <w:tab w:val="left" w:pos="1466"/>
+              </w:tabs>
+              <w:jc w:val="both"/>
+            </w:pPr>
+            <w:r>
+              <w:t>Available times for a service (i.e., date and time of a worker’s availability) exist for this week in the system.</w:t>
+            </w:r>
+          </w:p>
+        </w:tc>
+      </w:tr>
+      <w:tr>
+        <w:tc>
+          <w:tcPr>
+            <w:tcW w:w="2263" w:type="dxa"/>
+          </w:tcPr>
+          <w:p>
+            <w:r>
+              <w:t>Steps</w:t>
+            </w:r>
+          </w:p>
+        </w:tc>
+        <w:tc>
+          <w:tcPr>
+            <w:tcW w:w="6753" w:type="dxa"/>
+          </w:tcPr>
+          <w:p>
+            <w:pPr>
+              <w:pStyle w:val="ListParagraph"/>
+              <w:numPr>
+                <w:ilvl w:val="0"/>
+                <w:numId w:val="14"/>
+              </w:numPr>
+            </w:pPr>
+            <w:r>
+              <w:t>Navigate to Home page.</w:t>
+            </w:r>
+          </w:p>
+        </w:tc>
+      </w:tr>
+      <w:tr>
+        <w:tc>
+          <w:tcPr>
+            <w:tcW w:w="2263" w:type="dxa"/>
+          </w:tcPr>
+          <w:p/>
+        </w:tc>
+        <w:tc>
+          <w:tcPr>
+            <w:tcW w:w="6753" w:type="dxa"/>
+          </w:tcPr>
+          <w:p>
+            <w:pPr>
+              <w:pStyle w:val="ListParagraph"/>
+              <w:numPr>
+                <w:ilvl w:val="0"/>
+                <w:numId w:val="14"/>
+              </w:numPr>
+            </w:pPr>
+            <w:r>
+              <w:t>Select a business on the home page.</w:t>
+            </w:r>
+          </w:p>
+        </w:tc>
+      </w:tr>
+      <w:tr>
+        <w:tc>
+          <w:tcPr>
+            <w:tcW w:w="2263" w:type="dxa"/>
+          </w:tcPr>
+          <w:p/>
+        </w:tc>
+        <w:tc>
+          <w:tcPr>
+            <w:tcW w:w="6753" w:type="dxa"/>
+          </w:tcPr>
+          <w:p>
+            <w:pPr>
+              <w:pStyle w:val="ListParagraph"/>
+              <w:numPr>
+                <w:ilvl w:val="0"/>
+                <w:numId w:val="14"/>
+              </w:numPr>
+            </w:pPr>
+            <w:r>
+              <w:t>Click on an available timeslot; a window is shown.</w:t>
+            </w:r>
+          </w:p>
+        </w:tc>
+      </w:tr>
+      <w:tr>
+        <w:tc>
+          <w:tcPr>
+            <w:tcW w:w="2263" w:type="dxa"/>
+          </w:tcPr>
+          <w:p/>
+        </w:tc>
+        <w:tc>
+          <w:tcPr>
+            <w:tcW w:w="6753" w:type="dxa"/>
+          </w:tcPr>
+          <w:p>
+            <w:pPr>
+              <w:pStyle w:val="ListParagraph"/>
+              <w:numPr>
+                <w:ilvl w:val="0"/>
+                <w:numId w:val="14"/>
+              </w:numPr>
+            </w:pPr>
+            <w:r>
+              <w:t>Select a worker on the window and close the window.</w:t>
+            </w:r>
+          </w:p>
+        </w:tc>
+      </w:tr>
+      <w:tr>
+        <w:tc>
+          <w:tcPr>
+            <w:tcW w:w="2263" w:type="dxa"/>
+          </w:tcPr>
+          <w:p/>
+        </w:tc>
+        <w:tc>
+          <w:tcPr>
+            <w:tcW w:w="6753" w:type="dxa"/>
+          </w:tcPr>
+          <w:p>
+            <w:pPr>
+              <w:pStyle w:val="ListParagraph"/>
+              <w:numPr>
+                <w:ilvl w:val="0"/>
+                <w:numId w:val="14"/>
+              </w:numPr>
+            </w:pPr>
+            <w:r>
+              <w:t>Click Book button.</w:t>
+            </w:r>
+          </w:p>
+        </w:tc>
+      </w:tr>
+      <w:tr>
+        <w:tc>
+          <w:tcPr>
+            <w:tcW w:w="2263" w:type="dxa"/>
+          </w:tcPr>
+          <w:p>
+            <w:r>
+              <w:t>Expected Result</w:t>
+            </w:r>
+          </w:p>
+        </w:tc>
+        <w:tc>
+          <w:tcPr>
+            <w:tcW w:w="6753" w:type="dxa"/>
+          </w:tcPr>
+          <w:p>
+            <w:pPr>
+              <w:pStyle w:val="ListParagraph"/>
+              <w:numPr>
+                <w:ilvl w:val="0"/>
+                <w:numId w:val="1"/>
+              </w:numPr>
+            </w:pPr>
+            <w:r>
+              <w:t>Appointment is created at the selected time with the selected worker.</w:t>
+            </w:r>
+          </w:p>
+          <w:p>
+            <w:pPr>
+              <w:pStyle w:val="ListParagraph"/>
+              <w:numPr>
+                <w:ilvl w:val="0"/>
+                <w:numId w:val="1"/>
+              </w:numPr>
+            </w:pPr>
+            <w:r>
+              <w:t>Appointment confirmation page that details the booked service, time and worker is displayed.</w:t>
+            </w:r>
+          </w:p>
+        </w:tc>
+      </w:tr>
+    </w:tbl>
+    <w:p>
+      <w:pPr>
+        <w:tabs>
+          <w:tab w:val="left" w:pos="6904"/>
+        </w:tabs>
+      </w:pPr>
+    </w:p>
+    <w:p>
+      <w:pPr>
+        <w:tabs>
+          <w:tab w:val="left" w:pos="6904"/>
+        </w:tabs>
+      </w:pPr>
+    </w:p>
+    <w:tbl>
+      <w:tblPr>
+        <w:tblStyle w:val="TableGrid"/>
+        <w:tblW w:w="0" w:type="auto"/>
+        <w:tblLook w:val="04A0" w:firstRow="1" w:lastRow="0" w:firstColumn="1" w:lastColumn="0" w:noHBand="0" w:noVBand="1"/>
+      </w:tblPr>
+      <w:tblGrid>
+        <w:gridCol w:w="2263"/>
+        <w:gridCol w:w="6753"/>
+      </w:tblGrid>
+      <w:tr>
+        <w:tc>
+          <w:tcPr>
+            <w:tcW w:w="2263" w:type="dxa"/>
+          </w:tcPr>
+          <w:p>
+            <w:r>
+              <w:t>ID</w:t>
+            </w:r>
+          </w:p>
+        </w:tc>
+        <w:tc>
+          <w:tcPr>
+            <w:tcW w:w="6753" w:type="dxa"/>
+          </w:tcPr>
+          <w:p>
+            <w:r>
+              <w:t>US#4 - 2</w:t>
+            </w:r>
+          </w:p>
+        </w:tc>
+      </w:tr>
+      <w:tr>
+        <w:tc>
+          <w:tcPr>
+            <w:tcW w:w="2263" w:type="dxa"/>
+          </w:tcPr>
+          <w:p>
+            <w:r>
+              <w:t>Purpose</w:t>
+            </w:r>
+          </w:p>
+        </w:tc>
+        <w:tc>
+          <w:tcPr>
+            <w:tcW w:w="6753" w:type="dxa"/>
+          </w:tcPr>
+          <w:p>
+            <w:r>
+              <w:t>Test “Book an appointment choosing a time slot and worker” choosing an available time slot which can be provided by only one worker</w:t>
+            </w:r>
+          </w:p>
+        </w:tc>
+      </w:tr>
+      <w:tr>
+        <w:tc>
+          <w:tcPr>
+            <w:tcW w:w="2263" w:type="dxa"/>
+          </w:tcPr>
+          <w:p>
+            <w:r>
+              <w:t>Set Up</w:t>
+            </w:r>
+          </w:p>
+        </w:tc>
+        <w:tc>
+          <w:tcPr>
+            <w:tcW w:w="6753" w:type="dxa"/>
+          </w:tcPr>
+          <w:p>
+            <w:pPr>
+              <w:pStyle w:val="ListParagraph"/>
+              <w:numPr>
+                <w:ilvl w:val="0"/>
+                <w:numId w:val="2"/>
+              </w:numPr>
+              <w:tabs>
+                <w:tab w:val="left" w:pos="1466"/>
+              </w:tabs>
+              <w:jc w:val="both"/>
+            </w:pPr>
+            <w:r>
+              <w:t>A business (service) exists in the system.</w:t>
+            </w:r>
+          </w:p>
+          <w:p>
+            <w:pPr>
+              <w:pStyle w:val="ListParagraph"/>
+              <w:numPr>
+                <w:ilvl w:val="0"/>
+                <w:numId w:val="2"/>
+              </w:numPr>
+              <w:tabs>
+                <w:tab w:val="left" w:pos="1466"/>
+              </w:tabs>
+              <w:jc w:val="both"/>
+            </w:pPr>
+            <w:r>
+              <w:t>Workers for a service exist in the system.</w:t>
+            </w:r>
+          </w:p>
+          <w:p>
+            <w:pPr>
+              <w:pStyle w:val="ListParagraph"/>
+              <w:numPr>
+                <w:ilvl w:val="0"/>
+                <w:numId w:val="2"/>
+              </w:numPr>
+              <w:tabs>
+                <w:tab w:val="left" w:pos="1466"/>
+              </w:tabs>
+              <w:jc w:val="both"/>
+            </w:pPr>
+            <w:r>
+              <w:t>Worker schedules exist in the system.</w:t>
+            </w:r>
+          </w:p>
+          <w:p>
+            <w:pPr>
+              <w:pStyle w:val="ListParagraph"/>
+              <w:numPr>
+                <w:ilvl w:val="0"/>
+                <w:numId w:val="2"/>
+              </w:numPr>
+              <w:tabs>
+                <w:tab w:val="left" w:pos="1466"/>
+              </w:tabs>
+              <w:jc w:val="both"/>
+            </w:pPr>
+            <w:r>
+              <w:t>Available times for a service (i.e., date and time of a worker’s availability) exist for this week in the system.</w:t>
+            </w:r>
+          </w:p>
+        </w:tc>
+      </w:tr>
+      <w:tr>
+        <w:tc>
+          <w:tcPr>
+            <w:tcW w:w="2263" w:type="dxa"/>
+          </w:tcPr>
+          <w:p>
+            <w:r>
+              <w:t>Steps</w:t>
+            </w:r>
+          </w:p>
+        </w:tc>
+        <w:tc>
+          <w:tcPr>
+            <w:tcW w:w="6753" w:type="dxa"/>
+          </w:tcPr>
+          <w:p>
+            <w:pPr>
+              <w:pStyle w:val="ListParagraph"/>
+              <w:numPr>
+                <w:ilvl w:val="0"/>
+                <w:numId w:val="15"/>
+              </w:numPr>
+            </w:pPr>
+            <w:r>
+              <w:t>Navigate to Home page.</w:t>
+            </w:r>
+          </w:p>
+        </w:tc>
+      </w:tr>
+      <w:tr>
+        <w:tc>
+          <w:tcPr>
+            <w:tcW w:w="2263" w:type="dxa"/>
+          </w:tcPr>
+          <w:p/>
+        </w:tc>
+        <w:tc>
+          <w:tcPr>
+            <w:tcW w:w="6753" w:type="dxa"/>
+          </w:tcPr>
+          <w:p>
+            <w:pPr>
+              <w:pStyle w:val="ListParagraph"/>
+              <w:numPr>
+                <w:ilvl w:val="0"/>
+                <w:numId w:val="15"/>
+              </w:numPr>
+            </w:pPr>
+            <w:r>
+              <w:t>Select a business on the home page.</w:t>
+            </w:r>
+          </w:p>
+        </w:tc>
+      </w:tr>
+      <w:tr>
+        <w:tc>
+          <w:tcPr>
+            <w:tcW w:w="2263" w:type="dxa"/>
+          </w:tcPr>
+          <w:p/>
+        </w:tc>
+        <w:tc>
+          <w:tcPr>
+            <w:tcW w:w="6753" w:type="dxa"/>
+          </w:tcPr>
+          <w:p>
+            <w:pPr>
+              <w:pStyle w:val="ListParagraph"/>
+              <w:numPr>
+                <w:ilvl w:val="0"/>
+                <w:numId w:val="15"/>
+              </w:numPr>
+            </w:pPr>
+            <w:r>
+              <w:t>Click on an available timeslot; a window is shown.</w:t>
+            </w:r>
+          </w:p>
+        </w:tc>
+      </w:tr>
+      <w:tr>
+        <w:tc>
+          <w:tcPr>
+            <w:tcW w:w="2263" w:type="dxa"/>
+          </w:tcPr>
+          <w:p/>
+        </w:tc>
+        <w:tc>
+          <w:tcPr>
+            <w:tcW w:w="6753" w:type="dxa"/>
+          </w:tcPr>
+          <w:p>
+            <w:pPr>
+              <w:pStyle w:val="ListParagraph"/>
+              <w:numPr>
+                <w:ilvl w:val="0"/>
+                <w:numId w:val="15"/>
+              </w:numPr>
+            </w:pPr>
+            <w:r>
+              <w:t>Ensure that a worker is selected. Close the window.</w:t>
+            </w:r>
+          </w:p>
+        </w:tc>
+      </w:tr>
+      <w:tr>
+        <w:tc>
+          <w:tcPr>
+            <w:tcW w:w="2263" w:type="dxa"/>
+          </w:tcPr>
+          <w:p/>
+        </w:tc>
+        <w:tc>
+          <w:tcPr>
+            <w:tcW w:w="6753" w:type="dxa"/>
+          </w:tcPr>
+          <w:p>
+            <w:pPr>
+              <w:pStyle w:val="ListParagraph"/>
+              <w:numPr>
+                <w:ilvl w:val="0"/>
+                <w:numId w:val="15"/>
+              </w:numPr>
+            </w:pPr>
+            <w:r>
+              <w:t>Click Book button.</w:t>
+            </w:r>
+          </w:p>
+        </w:tc>
+      </w:tr>
+      <w:tr>
+        <w:tc>
+          <w:tcPr>
+            <w:tcW w:w="2263" w:type="dxa"/>
+          </w:tcPr>
+          <w:p>
+            <w:r>
+              <w:t>Expected Result</w:t>
+            </w:r>
+          </w:p>
+        </w:tc>
+        <w:tc>
+          <w:tcPr>
+            <w:tcW w:w="6753" w:type="dxa"/>
+          </w:tcPr>
+          <w:p>
+            <w:pPr>
+              <w:pStyle w:val="ListParagraph"/>
+              <w:numPr>
+                <w:ilvl w:val="0"/>
+                <w:numId w:val="1"/>
+              </w:numPr>
+            </w:pPr>
+            <w:r>
+              <w:t>In step 4, the only available worker is already selected.</w:t>
+            </w:r>
+          </w:p>
+          <w:p>
+            <w:pPr>
+              <w:pStyle w:val="ListParagraph"/>
+              <w:numPr>
+                <w:ilvl w:val="0"/>
+                <w:numId w:val="1"/>
+              </w:numPr>
+            </w:pPr>
+            <w:r>
+              <w:t>After step 5, the appointment is created at the selected time with the selected worker.</w:t>
+            </w:r>
+          </w:p>
+          <w:p>
+            <w:pPr>
+              <w:pStyle w:val="ListParagraph"/>
+              <w:numPr>
+                <w:ilvl w:val="0"/>
+                <w:numId w:val="1"/>
+              </w:numPr>
+            </w:pPr>
+            <w:r>
+              <w:t>Appointment confirmation page that details the booked service, time and worker is displayed.</w:t>
+            </w:r>
+          </w:p>
+        </w:tc>
+      </w:tr>
+    </w:tbl>
+    <w:p>
+      <w:pPr>
+        <w:tabs>
+          <w:tab w:val="left" w:pos="6904"/>
+        </w:tabs>
+      </w:pPr>
+    </w:p>
+    <w:p>
+      <w:pPr>
+        <w:tabs>
+          <w:tab w:val="left" w:pos="6904"/>
+        </w:tabs>
+      </w:pPr>
+    </w:p>
+    <w:tbl>
+      <w:tblPr>
+        <w:tblStyle w:val="TableGrid"/>
+        <w:tblW w:w="0" w:type="auto"/>
+        <w:tblLook w:val="04A0" w:firstRow="1" w:lastRow="0" w:firstColumn="1" w:lastColumn="0" w:noHBand="0" w:noVBand="1"/>
+      </w:tblPr>
+      <w:tblGrid>
+        <w:gridCol w:w="2263"/>
+        <w:gridCol w:w="6753"/>
+      </w:tblGrid>
+      <w:tr>
+        <w:tc>
+          <w:tcPr>
+            <w:tcW w:w="2263" w:type="dxa"/>
+          </w:tcPr>
+          <w:p>
+            <w:r>
+              <w:t>ID</w:t>
+            </w:r>
+          </w:p>
+        </w:tc>
+        <w:tc>
+          <w:tcPr>
+            <w:tcW w:w="6753" w:type="dxa"/>
+          </w:tcPr>
+          <w:p>
+            <w:r>
+              <w:t>US#4 - 3</w:t>
+            </w:r>
+          </w:p>
+        </w:tc>
+      </w:tr>
+      <w:tr>
+        <w:tc>
+          <w:tcPr>
+            <w:tcW w:w="2263" w:type="dxa"/>
+          </w:tcPr>
+          <w:p>
+            <w:r>
+              <w:t>Purpose</w:t>
+            </w:r>
+          </w:p>
+        </w:tc>
+        <w:tc>
+          <w:tcPr>
+            <w:tcW w:w="6753" w:type="dxa"/>
+          </w:tcPr>
+          <w:p>
+            <w:r>
+              <w:t>Test “Book an appointment choosing a time slot and worker” choosing an unavailable timeslot</w:t>
+            </w:r>
+          </w:p>
+        </w:tc>
+      </w:tr>
+      <w:tr>
+        <w:tc>
+          <w:tcPr>
+            <w:tcW w:w="2263" w:type="dxa"/>
+          </w:tcPr>
+          <w:p>
+            <w:r>
+              <w:t>Set Up</w:t>
+            </w:r>
+          </w:p>
+        </w:tc>
+        <w:tc>
+          <w:tcPr>
+            <w:tcW w:w="6753" w:type="dxa"/>
+          </w:tcPr>
+          <w:p>
+            <w:pPr>
+              <w:pStyle w:val="ListParagraph"/>
+              <w:numPr>
+                <w:ilvl w:val="0"/>
+                <w:numId w:val="2"/>
+              </w:numPr>
+              <w:tabs>
+                <w:tab w:val="left" w:pos="1466"/>
+              </w:tabs>
+              <w:jc w:val="both"/>
+            </w:pPr>
+            <w:r>
+              <w:t>A business (service) exists in the system.</w:t>
+            </w:r>
+          </w:p>
+          <w:p>
+            <w:pPr>
+              <w:pStyle w:val="ListParagraph"/>
+              <w:numPr>
+                <w:ilvl w:val="0"/>
+                <w:numId w:val="2"/>
+              </w:numPr>
+              <w:tabs>
+                <w:tab w:val="left" w:pos="1466"/>
+              </w:tabs>
+              <w:jc w:val="both"/>
+            </w:pPr>
+            <w:r>
+              <w:t>Workers for a service exist in the system.</w:t>
+            </w:r>
+          </w:p>
+          <w:p>
+            <w:pPr>
+              <w:pStyle w:val="ListParagraph"/>
+              <w:numPr>
+                <w:ilvl w:val="0"/>
+                <w:numId w:val="2"/>
+              </w:numPr>
+              <w:tabs>
+                <w:tab w:val="left" w:pos="1466"/>
+              </w:tabs>
+              <w:jc w:val="both"/>
+            </w:pPr>
+            <w:r>
+              <w:t>Worker schedules exist in the system.</w:t>
+            </w:r>
+          </w:p>
+          <w:p>
+            <w:pPr>
+              <w:pStyle w:val="ListParagraph"/>
+              <w:numPr>
+                <w:ilvl w:val="0"/>
+                <w:numId w:val="2"/>
+              </w:numPr>
+              <w:tabs>
+                <w:tab w:val="left" w:pos="1466"/>
+              </w:tabs>
+              <w:jc w:val="both"/>
+            </w:pPr>
+            <w:r>
+              <w:t>Available and unavailable times for a service (i.e., date and time of a worker’s availability) exist for this week in the system.</w:t>
+            </w:r>
+          </w:p>
+        </w:tc>
+      </w:tr>
+      <w:tr>
+        <w:tc>
+          <w:tcPr>
+            <w:tcW w:w="2263" w:type="dxa"/>
+          </w:tcPr>
+          <w:p>
+            <w:r>
+              <w:t>Steps</w:t>
+            </w:r>
+          </w:p>
+        </w:tc>
+        <w:tc>
+          <w:tcPr>
+            <w:tcW w:w="6753" w:type="dxa"/>
+          </w:tcPr>
+          <w:p>
+            <w:pPr>
+              <w:pStyle w:val="ListParagraph"/>
+              <w:numPr>
+                <w:ilvl w:val="0"/>
+                <w:numId w:val="17"/>
+              </w:numPr>
+            </w:pPr>
+            <w:r>
+              <w:t>Navigate to Home page.</w:t>
+            </w:r>
+          </w:p>
+        </w:tc>
+      </w:tr>
+      <w:tr>
+        <w:tc>
+          <w:tcPr>
+            <w:tcW w:w="2263" w:type="dxa"/>
+          </w:tcPr>
+          <w:p/>
+        </w:tc>
+        <w:tc>
+          <w:tcPr>
+            <w:tcW w:w="6753" w:type="dxa"/>
+          </w:tcPr>
+          <w:p>
+            <w:pPr>
+              <w:pStyle w:val="ListParagraph"/>
+              <w:numPr>
+                <w:ilvl w:val="0"/>
+                <w:numId w:val="17"/>
+              </w:numPr>
+            </w:pPr>
+            <w:r>
+              <w:t>Select a business on the home page.</w:t>
+            </w:r>
+          </w:p>
+        </w:tc>
+      </w:tr>
+      <w:tr>
+        <w:tc>
+          <w:tcPr>
+            <w:tcW w:w="2263" w:type="dxa"/>
+          </w:tcPr>
+          <w:p/>
+        </w:tc>
+        <w:tc>
+          <w:tcPr>
+            <w:tcW w:w="6753" w:type="dxa"/>
+          </w:tcPr>
+          <w:p>
+            <w:pPr>
+              <w:pStyle w:val="ListParagraph"/>
+              <w:numPr>
+                <w:ilvl w:val="0"/>
+                <w:numId w:val="17"/>
+              </w:numPr>
+            </w:pPr>
+            <w:r>
+              <w:t>Select an unavailable time slot.</w:t>
+            </w:r>
+          </w:p>
+        </w:tc>
+      </w:tr>
+      <w:tr>
+        <w:tc>
+          <w:tcPr>
+            <w:tcW w:w="2263" w:type="dxa"/>
+          </w:tcPr>
+          <w:p>
+            <w:r>
+              <w:t>Expected Result</w:t>
+            </w:r>
+          </w:p>
+        </w:tc>
+        <w:tc>
+          <w:tcPr>
+            <w:tcW w:w="6753" w:type="dxa"/>
+          </w:tcPr>
+          <w:p>
+            <w:pPr>
+              <w:pStyle w:val="ListParagraph"/>
+              <w:numPr>
+                <w:ilvl w:val="0"/>
+                <w:numId w:val="2"/>
+              </w:numPr>
+            </w:pPr>
+            <w:r>
+              <w:t xml:space="preserve">The time slot is not selected; it is disabled. </w:t>
+            </w:r>
+          </w:p>
+          <w:p>
+            <w:pPr>
+              <w:pStyle w:val="ListParagraph"/>
+              <w:numPr>
+                <w:ilvl w:val="0"/>
+                <w:numId w:val="2"/>
+              </w:numPr>
+            </w:pPr>
+            <w:r>
+              <w:t xml:space="preserve">No appointment is made. </w:t>
+            </w:r>
+          </w:p>
+        </w:tc>
+      </w:tr>
+    </w:tbl>
+    <w:p>
+      <w:pPr>
+        <w:tabs>
+          <w:tab w:val="left" w:pos="6904"/>
+        </w:tabs>
+      </w:pPr>
+    </w:p>
+    <w:p>
+      <w:pPr>
+        <w:tabs>
+          <w:tab w:val="left" w:pos="6904"/>
+        </w:tabs>
+      </w:pPr>
+    </w:p>
+    <w:tbl>
+      <w:tblPr>
+        <w:tblStyle w:val="TableGrid"/>
+        <w:tblW w:w="0" w:type="auto"/>
+        <w:tblLook w:val="04A0" w:firstRow="1" w:lastRow="0" w:firstColumn="1" w:lastColumn="0" w:noHBand="0" w:noVBand="1"/>
+      </w:tblPr>
+      <w:tblGrid>
+        <w:gridCol w:w="2263"/>
+        <w:gridCol w:w="6753"/>
+      </w:tblGrid>
+      <w:tr>
+        <w:tc>
+          <w:tcPr>
+            <w:tcW w:w="2263" w:type="dxa"/>
+          </w:tcPr>
+          <w:p>
+            <w:r>
+              <w:t>ID</w:t>
+            </w:r>
+          </w:p>
+        </w:tc>
+        <w:tc>
+          <w:tcPr>
+            <w:tcW w:w="6753" w:type="dxa"/>
+          </w:tcPr>
+          <w:p>
+            <w:r>
+              <w:t>US#4 - 4</w:t>
+            </w:r>
+          </w:p>
+        </w:tc>
+      </w:tr>
+      <w:tr>
+        <w:tc>
+          <w:tcPr>
+            <w:tcW w:w="2263" w:type="dxa"/>
+          </w:tcPr>
+          <w:p>
+            <w:r>
+              <w:t>Purpose</w:t>
+            </w:r>
+          </w:p>
+        </w:tc>
+        <w:tc>
+          <w:tcPr>
+            <w:tcW w:w="6753" w:type="dxa"/>
+          </w:tcPr>
+          <w:p>
+            <w:r>
+              <w:t xml:space="preserve">Test “Book an appointment choosing a time slot and worker” with availability of </w:t>
+            </w:r>
+            <w:r>
+              <w:t xml:space="preserve">a </w:t>
+            </w:r>
+            <w:r>
+              <w:t>large number of workers</w:t>
+            </w:r>
+          </w:p>
+        </w:tc>
+      </w:tr>
+      <w:tr>
+        <w:tc>
+          <w:tcPr>
+            <w:tcW w:w="2263" w:type="dxa"/>
+          </w:tcPr>
+          <w:p>
+            <w:r>
+              <w:t>Set Up</w:t>
+            </w:r>
+          </w:p>
+        </w:tc>
+        <w:tc>
+          <w:tcPr>
+            <w:tcW w:w="6753" w:type="dxa"/>
+          </w:tcPr>
+          <w:p>
+            <w:pPr>
+              <w:pStyle w:val="ListParagraph"/>
+              <w:numPr>
+                <w:ilvl w:val="0"/>
+                <w:numId w:val="2"/>
+              </w:numPr>
+              <w:tabs>
+                <w:tab w:val="left" w:pos="1466"/>
+              </w:tabs>
+              <w:jc w:val="both"/>
+            </w:pPr>
+            <w:r>
+              <w:t>A business (service) exists in the system.</w:t>
+            </w:r>
+          </w:p>
+          <w:p>
+            <w:pPr>
+              <w:pStyle w:val="ListParagraph"/>
+              <w:numPr>
+                <w:ilvl w:val="0"/>
+                <w:numId w:val="2"/>
+              </w:numPr>
+              <w:tabs>
+                <w:tab w:val="left" w:pos="1466"/>
+              </w:tabs>
+              <w:jc w:val="both"/>
+            </w:pPr>
+            <w:r>
+              <w:t>More than 10 workers for a service exist in the system.</w:t>
+            </w:r>
+          </w:p>
+          <w:p>
+            <w:pPr>
+              <w:pStyle w:val="ListParagraph"/>
+              <w:numPr>
+                <w:ilvl w:val="0"/>
+                <w:numId w:val="2"/>
+              </w:numPr>
+              <w:tabs>
+                <w:tab w:val="left" w:pos="1466"/>
+              </w:tabs>
+              <w:jc w:val="both"/>
+            </w:pPr>
+            <w:r>
+              <w:t>Worker schedules exist in the system.</w:t>
+            </w:r>
+          </w:p>
+          <w:p>
+            <w:pPr>
+              <w:pStyle w:val="ListParagraph"/>
+              <w:numPr>
+                <w:ilvl w:val="0"/>
+                <w:numId w:val="2"/>
+              </w:numPr>
+              <w:tabs>
+                <w:tab w:val="left" w:pos="1466"/>
+              </w:tabs>
+              <w:jc w:val="both"/>
+            </w:pPr>
+            <w:r>
+              <w:t>Available times for a service (i.e., date and time of a worker’s availability) exist for this week in the system.</w:t>
+            </w:r>
+          </w:p>
+          <w:p>
+            <w:pPr>
+              <w:pStyle w:val="ListParagraph"/>
+              <w:numPr>
+                <w:ilvl w:val="0"/>
+                <w:numId w:val="2"/>
+              </w:numPr>
+              <w:tabs>
+                <w:tab w:val="left" w:pos="1466"/>
+              </w:tabs>
+              <w:jc w:val="both"/>
+            </w:pPr>
+            <w:r>
+              <w:t>Available times slots with more than 10 workers exist for this week in the system.</w:t>
+            </w:r>
+          </w:p>
+        </w:tc>
+      </w:tr>
+      <w:tr>
+        <w:tc>
+          <w:tcPr>
+            <w:tcW w:w="2263" w:type="dxa"/>
+          </w:tcPr>
+          <w:p>
+            <w:r>
+              <w:t>Steps</w:t>
+            </w:r>
+          </w:p>
+        </w:tc>
+        <w:tc>
+          <w:tcPr>
+            <w:tcW w:w="6753" w:type="dxa"/>
+          </w:tcPr>
+          <w:p>
+            <w:pPr>
+              <w:pStyle w:val="ListParagraph"/>
+              <w:numPr>
+                <w:ilvl w:val="0"/>
+                <w:numId w:val="18"/>
+              </w:numPr>
+            </w:pPr>
+            <w:r>
+              <w:t>Navigate to Home page.</w:t>
+            </w:r>
+          </w:p>
+        </w:tc>
+      </w:tr>
+      <w:tr>
+        <w:tc>
+          <w:tcPr>
+            <w:tcW w:w="2263" w:type="dxa"/>
+          </w:tcPr>
+          <w:p/>
+        </w:tc>
+        <w:tc>
+          <w:tcPr>
+            <w:tcW w:w="6753" w:type="dxa"/>
+          </w:tcPr>
+          <w:p>
+            <w:pPr>
+              <w:pStyle w:val="ListParagraph"/>
+              <w:numPr>
+                <w:ilvl w:val="0"/>
+                <w:numId w:val="18"/>
+              </w:numPr>
+            </w:pPr>
+            <w:r>
+              <w:t>Select a business on the home page.</w:t>
+            </w:r>
+          </w:p>
+        </w:tc>
+      </w:tr>
+      <w:tr>
+        <w:tc>
+          <w:tcPr>
+            <w:tcW w:w="2263" w:type="dxa"/>
+          </w:tcPr>
+          <w:p/>
+        </w:tc>
+        <w:tc>
+          <w:tcPr>
+            <w:tcW w:w="6753" w:type="dxa"/>
+          </w:tcPr>
+          <w:p>
+            <w:pPr>
+              <w:pStyle w:val="ListParagraph"/>
+              <w:numPr>
+                <w:ilvl w:val="0"/>
+                <w:numId w:val="18"/>
+              </w:numPr>
+            </w:pPr>
+            <w:r>
+              <w:t>Click on an available time slot; a window is shown.</w:t>
+            </w:r>
+          </w:p>
+        </w:tc>
+      </w:tr>
+      <w:tr>
+        <w:tc>
+          <w:tcPr>
+            <w:tcW w:w="2263" w:type="dxa"/>
+          </w:tcPr>
+          <w:p/>
+        </w:tc>
+        <w:tc>
+          <w:tcPr>
+            <w:tcW w:w="6753" w:type="dxa"/>
+          </w:tcPr>
+          <w:p>
+            <w:pPr>
+              <w:pStyle w:val="ListParagraph"/>
+              <w:numPr>
+                <w:ilvl w:val="0"/>
+                <w:numId w:val="18"/>
+              </w:numPr>
+            </w:pPr>
+            <w:r>
+              <w:t>Select a worker on the window and close the window.</w:t>
+            </w:r>
+          </w:p>
+        </w:tc>
+      </w:tr>
+      <w:tr>
+        <w:tc>
+          <w:tcPr>
+            <w:tcW w:w="2263" w:type="dxa"/>
+          </w:tcPr>
+          <w:p/>
+        </w:tc>
+        <w:tc>
+          <w:tcPr>
+            <w:tcW w:w="6753" w:type="dxa"/>
+          </w:tcPr>
+          <w:p>
+            <w:pPr>
+              <w:pStyle w:val="ListParagraph"/>
+              <w:numPr>
+                <w:ilvl w:val="0"/>
+                <w:numId w:val="18"/>
+              </w:numPr>
+            </w:pPr>
+            <w:r>
+              <w:t>Click Book button.</w:t>
+            </w:r>
+          </w:p>
+        </w:tc>
+      </w:tr>
+      <w:tr>
+        <w:tc>
+          <w:tcPr>
+            <w:tcW w:w="2263" w:type="dxa"/>
+          </w:tcPr>
+          <w:p>
+            <w:r>
+              <w:t>Expected Result</w:t>
+            </w:r>
+          </w:p>
+        </w:tc>
+        <w:tc>
+          <w:tcPr>
+            <w:tcW w:w="6753" w:type="dxa"/>
+          </w:tcPr>
+          <w:p>
+            <w:pPr>
+              <w:pStyle w:val="ListParagraph"/>
+              <w:numPr>
+                <w:ilvl w:val="0"/>
+                <w:numId w:val="2"/>
+              </w:numPr>
+            </w:pPr>
+            <w:r>
+              <w:t>In step 4, only one worker is selectable.</w:t>
+            </w:r>
+          </w:p>
+          <w:p>
+            <w:pPr>
+              <w:pStyle w:val="ListParagraph"/>
+              <w:numPr>
+                <w:ilvl w:val="0"/>
+                <w:numId w:val="1"/>
+              </w:numPr>
+            </w:pPr>
+            <w:r>
+              <w:t>After step 5, the appointment is created at the selected time with the selected worker.</w:t>
+            </w:r>
+          </w:p>
+          <w:p>
+            <w:pPr>
+              <w:pStyle w:val="ListParagraph"/>
+              <w:numPr>
+                <w:ilvl w:val="0"/>
+                <w:numId w:val="2"/>
+              </w:numPr>
+            </w:pPr>
+            <w:r>
+              <w:t>Appointment confirmation page that details the booked service, time and worker is displayed.</w:t>
             </w:r>
           </w:p>
         </w:tc>
@@ -2400,7 +4306,6 @@
                 <w:rFonts w:ascii="Helvetica" w:eastAsia="Times New Roman" w:hAnsi="Helvetica" w:cs="Helvetica"/>
                 <w:color w:val="333333"/>
               </w:rPr>
-              <w:lastRenderedPageBreak/>
               <w:t>ID</w:t>
             </w:r>
           </w:p>
@@ -3674,7 +5579,23 @@
                 <w:rFonts w:ascii="Helvetica" w:eastAsia="Times New Roman" w:hAnsi="Helvetica" w:cs="Helvetica"/>
                 <w:color w:val="333333"/>
               </w:rPr>
-              <w:t>New worker is added and system notifies that new user has successfully been created.</w:t>
+              <w:t xml:space="preserve">New worker is </w:t>
+            </w:r>
+            <w:proofErr w:type="gramStart"/>
+            <w:r>
+              <w:rPr>
+                <w:rFonts w:ascii="Helvetica" w:eastAsia="Times New Roman" w:hAnsi="Helvetica" w:cs="Helvetica"/>
+                <w:color w:val="333333"/>
+              </w:rPr>
+              <w:t>added</w:t>
+            </w:r>
+            <w:proofErr w:type="gramEnd"/>
+            <w:r>
+              <w:rPr>
+                <w:rFonts w:ascii="Helvetica" w:eastAsia="Times New Roman" w:hAnsi="Helvetica" w:cs="Helvetica"/>
+                <w:color w:val="333333"/>
+              </w:rPr>
+              <w:t xml:space="preserve"> and system notifies that new user has successfully been created.</w:t>
             </w:r>
           </w:p>
         </w:tc>
@@ -4399,6 +6320,95 @@
     </w:lvl>
   </w:abstractNum>
   <w:abstractNum w:abstractNumId="1" w15:restartNumberingAfterBreak="0">
+    <w:nsid w:val="1D446621"/>
+    <w:multiLevelType w:val="hybridMultilevel"/>
+    <w:tmpl w:val="4A26E310"/>
+    <w:lvl w:ilvl="0" w:tplc="0809000F">
+      <w:start w:val="1"/>
+      <w:numFmt w:val="decimal"/>
+      <w:lvlText w:val="%1."/>
+      <w:lvlJc w:val="left"/>
+      <w:pPr>
+        <w:ind w:left="720" w:hanging="360"/>
+      </w:pPr>
+      <w:rPr>
+        <w:rFonts w:hint="default"/>
+      </w:rPr>
+    </w:lvl>
+    <w:lvl w:ilvl="1" w:tplc="08090019" w:tentative="1">
+      <w:start w:val="1"/>
+      <w:numFmt w:val="lowerLetter"/>
+      <w:lvlText w:val="%2."/>
+      <w:lvlJc w:val="left"/>
+      <w:pPr>
+        <w:ind w:left="1440" w:hanging="360"/>
+      </w:pPr>
+    </w:lvl>
+    <w:lvl w:ilvl="2" w:tplc="0809001B" w:tentative="1">
+      <w:start w:val="1"/>
+      <w:numFmt w:val="lowerRoman"/>
+      <w:lvlText w:val="%3."/>
+      <w:lvlJc w:val="right"/>
+      <w:pPr>
+        <w:ind w:left="2160" w:hanging="180"/>
+      </w:pPr>
+    </w:lvl>
+    <w:lvl w:ilvl="3" w:tplc="0809000F" w:tentative="1">
+      <w:start w:val="1"/>
+      <w:numFmt w:val="decimal"/>
+      <w:lvlText w:val="%4."/>
+      <w:lvlJc w:val="left"/>
+      <w:pPr>
+        <w:ind w:left="2880" w:hanging="360"/>
+      </w:pPr>
+    </w:lvl>
+    <w:lvl w:ilvl="4" w:tplc="08090019" w:tentative="1">
+      <w:start w:val="1"/>
+      <w:numFmt w:val="lowerLetter"/>
+      <w:lvlText w:val="%5."/>
+      <w:lvlJc w:val="left"/>
+      <w:pPr>
+        <w:ind w:left="3600" w:hanging="360"/>
+      </w:pPr>
+    </w:lvl>
+    <w:lvl w:ilvl="5" w:tplc="0809001B" w:tentative="1">
+      <w:start w:val="1"/>
+      <w:numFmt w:val="lowerRoman"/>
+      <w:lvlText w:val="%6."/>
+      <w:lvlJc w:val="right"/>
+      <w:pPr>
+        <w:ind w:left="4320" w:hanging="180"/>
+      </w:pPr>
+    </w:lvl>
+    <w:lvl w:ilvl="6" w:tplc="0809000F" w:tentative="1">
+      <w:start w:val="1"/>
+      <w:numFmt w:val="decimal"/>
+      <w:lvlText w:val="%7."/>
+      <w:lvlJc w:val="left"/>
+      <w:pPr>
+        <w:ind w:left="5040" w:hanging="360"/>
+      </w:pPr>
+    </w:lvl>
+    <w:lvl w:ilvl="7" w:tplc="08090019" w:tentative="1">
+      <w:start w:val="1"/>
+      <w:numFmt w:val="lowerLetter"/>
+      <w:lvlText w:val="%8."/>
+      <w:lvlJc w:val="left"/>
+      <w:pPr>
+        <w:ind w:left="5760" w:hanging="360"/>
+      </w:pPr>
+    </w:lvl>
+    <w:lvl w:ilvl="8" w:tplc="0809001B" w:tentative="1">
+      <w:start w:val="1"/>
+      <w:numFmt w:val="lowerRoman"/>
+      <w:lvlText w:val="%9."/>
+      <w:lvlJc w:val="right"/>
+      <w:pPr>
+        <w:ind w:left="6480" w:hanging="180"/>
+      </w:pPr>
+    </w:lvl>
+  </w:abstractNum>
+  <w:abstractNum w:abstractNumId="2" w15:restartNumberingAfterBreak="0">
     <w:nsid w:val="1FBA592D"/>
     <w:multiLevelType w:val="hybridMultilevel"/>
     <w:tmpl w:val="BC082F06"/>
@@ -4510,7 +6520,185 @@
       </w:rPr>
     </w:lvl>
   </w:abstractNum>
-  <w:abstractNum w:abstractNumId="2" w15:restartNumberingAfterBreak="0">
+  <w:abstractNum w:abstractNumId="3" w15:restartNumberingAfterBreak="0">
+    <w:nsid w:val="20476C1A"/>
+    <w:multiLevelType w:val="hybridMultilevel"/>
+    <w:tmpl w:val="419ED978"/>
+    <w:lvl w:ilvl="0" w:tplc="0809000F">
+      <w:start w:val="1"/>
+      <w:numFmt w:val="decimal"/>
+      <w:lvlText w:val="%1."/>
+      <w:lvlJc w:val="left"/>
+      <w:pPr>
+        <w:ind w:left="720" w:hanging="360"/>
+      </w:pPr>
+      <w:rPr>
+        <w:rFonts w:hint="default"/>
+      </w:rPr>
+    </w:lvl>
+    <w:lvl w:ilvl="1" w:tplc="08090019" w:tentative="1">
+      <w:start w:val="1"/>
+      <w:numFmt w:val="lowerLetter"/>
+      <w:lvlText w:val="%2."/>
+      <w:lvlJc w:val="left"/>
+      <w:pPr>
+        <w:ind w:left="1440" w:hanging="360"/>
+      </w:pPr>
+    </w:lvl>
+    <w:lvl w:ilvl="2" w:tplc="0809001B" w:tentative="1">
+      <w:start w:val="1"/>
+      <w:numFmt w:val="lowerRoman"/>
+      <w:lvlText w:val="%3."/>
+      <w:lvlJc w:val="right"/>
+      <w:pPr>
+        <w:ind w:left="2160" w:hanging="180"/>
+      </w:pPr>
+    </w:lvl>
+    <w:lvl w:ilvl="3" w:tplc="0809000F" w:tentative="1">
+      <w:start w:val="1"/>
+      <w:numFmt w:val="decimal"/>
+      <w:lvlText w:val="%4."/>
+      <w:lvlJc w:val="left"/>
+      <w:pPr>
+        <w:ind w:left="2880" w:hanging="360"/>
+      </w:pPr>
+    </w:lvl>
+    <w:lvl w:ilvl="4" w:tplc="08090019" w:tentative="1">
+      <w:start w:val="1"/>
+      <w:numFmt w:val="lowerLetter"/>
+      <w:lvlText w:val="%5."/>
+      <w:lvlJc w:val="left"/>
+      <w:pPr>
+        <w:ind w:left="3600" w:hanging="360"/>
+      </w:pPr>
+    </w:lvl>
+    <w:lvl w:ilvl="5" w:tplc="0809001B" w:tentative="1">
+      <w:start w:val="1"/>
+      <w:numFmt w:val="lowerRoman"/>
+      <w:lvlText w:val="%6."/>
+      <w:lvlJc w:val="right"/>
+      <w:pPr>
+        <w:ind w:left="4320" w:hanging="180"/>
+      </w:pPr>
+    </w:lvl>
+    <w:lvl w:ilvl="6" w:tplc="0809000F" w:tentative="1">
+      <w:start w:val="1"/>
+      <w:numFmt w:val="decimal"/>
+      <w:lvlText w:val="%7."/>
+      <w:lvlJc w:val="left"/>
+      <w:pPr>
+        <w:ind w:left="5040" w:hanging="360"/>
+      </w:pPr>
+    </w:lvl>
+    <w:lvl w:ilvl="7" w:tplc="08090019" w:tentative="1">
+      <w:start w:val="1"/>
+      <w:numFmt w:val="lowerLetter"/>
+      <w:lvlText w:val="%8."/>
+      <w:lvlJc w:val="left"/>
+      <w:pPr>
+        <w:ind w:left="5760" w:hanging="360"/>
+      </w:pPr>
+    </w:lvl>
+    <w:lvl w:ilvl="8" w:tplc="0809001B" w:tentative="1">
+      <w:start w:val="1"/>
+      <w:numFmt w:val="lowerRoman"/>
+      <w:lvlText w:val="%9."/>
+      <w:lvlJc w:val="right"/>
+      <w:pPr>
+        <w:ind w:left="6480" w:hanging="180"/>
+      </w:pPr>
+    </w:lvl>
+  </w:abstractNum>
+  <w:abstractNum w:abstractNumId="4" w15:restartNumberingAfterBreak="0">
+    <w:nsid w:val="26E54715"/>
+    <w:multiLevelType w:val="hybridMultilevel"/>
+    <w:tmpl w:val="719E1F08"/>
+    <w:lvl w:ilvl="0" w:tplc="0809000F">
+      <w:start w:val="1"/>
+      <w:numFmt w:val="decimal"/>
+      <w:lvlText w:val="%1."/>
+      <w:lvlJc w:val="left"/>
+      <w:pPr>
+        <w:ind w:left="720" w:hanging="360"/>
+      </w:pPr>
+      <w:rPr>
+        <w:rFonts w:hint="default"/>
+      </w:rPr>
+    </w:lvl>
+    <w:lvl w:ilvl="1" w:tplc="08090019" w:tentative="1">
+      <w:start w:val="1"/>
+      <w:numFmt w:val="lowerLetter"/>
+      <w:lvlText w:val="%2."/>
+      <w:lvlJc w:val="left"/>
+      <w:pPr>
+        <w:ind w:left="1440" w:hanging="360"/>
+      </w:pPr>
+    </w:lvl>
+    <w:lvl w:ilvl="2" w:tplc="0809001B" w:tentative="1">
+      <w:start w:val="1"/>
+      <w:numFmt w:val="lowerRoman"/>
+      <w:lvlText w:val="%3."/>
+      <w:lvlJc w:val="right"/>
+      <w:pPr>
+        <w:ind w:left="2160" w:hanging="180"/>
+      </w:pPr>
+    </w:lvl>
+    <w:lvl w:ilvl="3" w:tplc="0809000F" w:tentative="1">
+      <w:start w:val="1"/>
+      <w:numFmt w:val="decimal"/>
+      <w:lvlText w:val="%4."/>
+      <w:lvlJc w:val="left"/>
+      <w:pPr>
+        <w:ind w:left="2880" w:hanging="360"/>
+      </w:pPr>
+    </w:lvl>
+    <w:lvl w:ilvl="4" w:tplc="08090019" w:tentative="1">
+      <w:start w:val="1"/>
+      <w:numFmt w:val="lowerLetter"/>
+      <w:lvlText w:val="%5."/>
+      <w:lvlJc w:val="left"/>
+      <w:pPr>
+        <w:ind w:left="3600" w:hanging="360"/>
+      </w:pPr>
+    </w:lvl>
+    <w:lvl w:ilvl="5" w:tplc="0809001B" w:tentative="1">
+      <w:start w:val="1"/>
+      <w:numFmt w:val="lowerRoman"/>
+      <w:lvlText w:val="%6."/>
+      <w:lvlJc w:val="right"/>
+      <w:pPr>
+        <w:ind w:left="4320" w:hanging="180"/>
+      </w:pPr>
+    </w:lvl>
+    <w:lvl w:ilvl="6" w:tplc="0809000F" w:tentative="1">
+      <w:start w:val="1"/>
+      <w:numFmt w:val="decimal"/>
+      <w:lvlText w:val="%7."/>
+      <w:lvlJc w:val="left"/>
+      <w:pPr>
+        <w:ind w:left="5040" w:hanging="360"/>
+      </w:pPr>
+    </w:lvl>
+    <w:lvl w:ilvl="7" w:tplc="08090019" w:tentative="1">
+      <w:start w:val="1"/>
+      <w:numFmt w:val="lowerLetter"/>
+      <w:lvlText w:val="%8."/>
+      <w:lvlJc w:val="left"/>
+      <w:pPr>
+        <w:ind w:left="5760" w:hanging="360"/>
+      </w:pPr>
+    </w:lvl>
+    <w:lvl w:ilvl="8" w:tplc="0809001B" w:tentative="1">
+      <w:start w:val="1"/>
+      <w:numFmt w:val="lowerRoman"/>
+      <w:lvlText w:val="%9."/>
+      <w:lvlJc w:val="right"/>
+      <w:pPr>
+        <w:ind w:left="6480" w:hanging="180"/>
+      </w:pPr>
+    </w:lvl>
+  </w:abstractNum>
+  <w:abstractNum w:abstractNumId="5" w15:restartNumberingAfterBreak="0">
     <w:nsid w:val="2B477EE2"/>
     <w:multiLevelType w:val="hybridMultilevel"/>
     <w:tmpl w:val="502640FE"/>
@@ -4599,7 +6787,7 @@
       </w:pPr>
     </w:lvl>
   </w:abstractNum>
-  <w:abstractNum w:abstractNumId="3" w15:restartNumberingAfterBreak="0">
+  <w:abstractNum w:abstractNumId="6" w15:restartNumberingAfterBreak="0">
     <w:nsid w:val="2E5A66D2"/>
     <w:multiLevelType w:val="hybridMultilevel"/>
     <w:tmpl w:val="71E25B92"/>
@@ -4688,7 +6876,7 @@
       </w:pPr>
     </w:lvl>
   </w:abstractNum>
-  <w:abstractNum w:abstractNumId="4" w15:restartNumberingAfterBreak="0">
+  <w:abstractNum w:abstractNumId="7" w15:restartNumberingAfterBreak="0">
     <w:nsid w:val="2F6B622A"/>
     <w:multiLevelType w:val="hybridMultilevel"/>
     <w:tmpl w:val="44C46950"/>
@@ -4777,7 +6965,7 @@
       </w:pPr>
     </w:lvl>
   </w:abstractNum>
-  <w:abstractNum w:abstractNumId="5" w15:restartNumberingAfterBreak="0">
+  <w:abstractNum w:abstractNumId="8" w15:restartNumberingAfterBreak="0">
     <w:nsid w:val="35344DA5"/>
     <w:multiLevelType w:val="hybridMultilevel"/>
     <w:tmpl w:val="15501D9C"/>
@@ -4866,7 +7054,7 @@
       </w:pPr>
     </w:lvl>
   </w:abstractNum>
-  <w:abstractNum w:abstractNumId="6" w15:restartNumberingAfterBreak="0">
+  <w:abstractNum w:abstractNumId="9" w15:restartNumberingAfterBreak="0">
     <w:nsid w:val="38F70FF0"/>
     <w:multiLevelType w:val="hybridMultilevel"/>
     <w:tmpl w:val="502640FE"/>
@@ -4955,7 +7143,7 @@
       </w:pPr>
     </w:lvl>
   </w:abstractNum>
-  <w:abstractNum w:abstractNumId="7" w15:restartNumberingAfterBreak="0">
+  <w:abstractNum w:abstractNumId="10" w15:restartNumberingAfterBreak="0">
     <w:nsid w:val="4A0274FE"/>
     <w:multiLevelType w:val="hybridMultilevel"/>
     <w:tmpl w:val="3DD45FFA"/>
@@ -5044,7 +7232,96 @@
       </w:pPr>
     </w:lvl>
   </w:abstractNum>
-  <w:abstractNum w:abstractNumId="8" w15:restartNumberingAfterBreak="0">
+  <w:abstractNum w:abstractNumId="11" w15:restartNumberingAfterBreak="0">
+    <w:nsid w:val="4A556CC5"/>
+    <w:multiLevelType w:val="hybridMultilevel"/>
+    <w:tmpl w:val="FDDCA01E"/>
+    <w:lvl w:ilvl="0" w:tplc="0809000F">
+      <w:start w:val="1"/>
+      <w:numFmt w:val="decimal"/>
+      <w:lvlText w:val="%1."/>
+      <w:lvlJc w:val="left"/>
+      <w:pPr>
+        <w:ind w:left="720" w:hanging="360"/>
+      </w:pPr>
+      <w:rPr>
+        <w:rFonts w:hint="default"/>
+      </w:rPr>
+    </w:lvl>
+    <w:lvl w:ilvl="1" w:tplc="08090019" w:tentative="1">
+      <w:start w:val="1"/>
+      <w:numFmt w:val="lowerLetter"/>
+      <w:lvlText w:val="%2."/>
+      <w:lvlJc w:val="left"/>
+      <w:pPr>
+        <w:ind w:left="1440" w:hanging="360"/>
+      </w:pPr>
+    </w:lvl>
+    <w:lvl w:ilvl="2" w:tplc="0809001B" w:tentative="1">
+      <w:start w:val="1"/>
+      <w:numFmt w:val="lowerRoman"/>
+      <w:lvlText w:val="%3."/>
+      <w:lvlJc w:val="right"/>
+      <w:pPr>
+        <w:ind w:left="2160" w:hanging="180"/>
+      </w:pPr>
+    </w:lvl>
+    <w:lvl w:ilvl="3" w:tplc="0809000F" w:tentative="1">
+      <w:start w:val="1"/>
+      <w:numFmt w:val="decimal"/>
+      <w:lvlText w:val="%4."/>
+      <w:lvlJc w:val="left"/>
+      <w:pPr>
+        <w:ind w:left="2880" w:hanging="360"/>
+      </w:pPr>
+    </w:lvl>
+    <w:lvl w:ilvl="4" w:tplc="08090019" w:tentative="1">
+      <w:start w:val="1"/>
+      <w:numFmt w:val="lowerLetter"/>
+      <w:lvlText w:val="%5."/>
+      <w:lvlJc w:val="left"/>
+      <w:pPr>
+        <w:ind w:left="3600" w:hanging="360"/>
+      </w:pPr>
+    </w:lvl>
+    <w:lvl w:ilvl="5" w:tplc="0809001B" w:tentative="1">
+      <w:start w:val="1"/>
+      <w:numFmt w:val="lowerRoman"/>
+      <w:lvlText w:val="%6."/>
+      <w:lvlJc w:val="right"/>
+      <w:pPr>
+        <w:ind w:left="4320" w:hanging="180"/>
+      </w:pPr>
+    </w:lvl>
+    <w:lvl w:ilvl="6" w:tplc="0809000F" w:tentative="1">
+      <w:start w:val="1"/>
+      <w:numFmt w:val="decimal"/>
+      <w:lvlText w:val="%7."/>
+      <w:lvlJc w:val="left"/>
+      <w:pPr>
+        <w:ind w:left="5040" w:hanging="360"/>
+      </w:pPr>
+    </w:lvl>
+    <w:lvl w:ilvl="7" w:tplc="08090019" w:tentative="1">
+      <w:start w:val="1"/>
+      <w:numFmt w:val="lowerLetter"/>
+      <w:lvlText w:val="%8."/>
+      <w:lvlJc w:val="left"/>
+      <w:pPr>
+        <w:ind w:left="5760" w:hanging="360"/>
+      </w:pPr>
+    </w:lvl>
+    <w:lvl w:ilvl="8" w:tplc="0809001B" w:tentative="1">
+      <w:start w:val="1"/>
+      <w:numFmt w:val="lowerRoman"/>
+      <w:lvlText w:val="%9."/>
+      <w:lvlJc w:val="right"/>
+      <w:pPr>
+        <w:ind w:left="6480" w:hanging="180"/>
+      </w:pPr>
+    </w:lvl>
+  </w:abstractNum>
+  <w:abstractNum w:abstractNumId="12" w15:restartNumberingAfterBreak="0">
     <w:nsid w:val="4B51175A"/>
     <w:multiLevelType w:val="hybridMultilevel"/>
     <w:tmpl w:val="44C46950"/>
@@ -5133,7 +7410,96 @@
       </w:pPr>
     </w:lvl>
   </w:abstractNum>
-  <w:abstractNum w:abstractNumId="9" w15:restartNumberingAfterBreak="0">
+  <w:abstractNum w:abstractNumId="13" w15:restartNumberingAfterBreak="0">
+    <w:nsid w:val="52857F78"/>
+    <w:multiLevelType w:val="hybridMultilevel"/>
+    <w:tmpl w:val="5512E638"/>
+    <w:lvl w:ilvl="0" w:tplc="0809000F">
+      <w:start w:val="1"/>
+      <w:numFmt w:val="decimal"/>
+      <w:lvlText w:val="%1."/>
+      <w:lvlJc w:val="left"/>
+      <w:pPr>
+        <w:ind w:left="720" w:hanging="360"/>
+      </w:pPr>
+      <w:rPr>
+        <w:rFonts w:hint="default"/>
+      </w:rPr>
+    </w:lvl>
+    <w:lvl w:ilvl="1" w:tplc="08090019" w:tentative="1">
+      <w:start w:val="1"/>
+      <w:numFmt w:val="lowerLetter"/>
+      <w:lvlText w:val="%2."/>
+      <w:lvlJc w:val="left"/>
+      <w:pPr>
+        <w:ind w:left="1440" w:hanging="360"/>
+      </w:pPr>
+    </w:lvl>
+    <w:lvl w:ilvl="2" w:tplc="0809001B" w:tentative="1">
+      <w:start w:val="1"/>
+      <w:numFmt w:val="lowerRoman"/>
+      <w:lvlText w:val="%3."/>
+      <w:lvlJc w:val="right"/>
+      <w:pPr>
+        <w:ind w:left="2160" w:hanging="180"/>
+      </w:pPr>
+    </w:lvl>
+    <w:lvl w:ilvl="3" w:tplc="0809000F" w:tentative="1">
+      <w:start w:val="1"/>
+      <w:numFmt w:val="decimal"/>
+      <w:lvlText w:val="%4."/>
+      <w:lvlJc w:val="left"/>
+      <w:pPr>
+        <w:ind w:left="2880" w:hanging="360"/>
+      </w:pPr>
+    </w:lvl>
+    <w:lvl w:ilvl="4" w:tplc="08090019" w:tentative="1">
+      <w:start w:val="1"/>
+      <w:numFmt w:val="lowerLetter"/>
+      <w:lvlText w:val="%5."/>
+      <w:lvlJc w:val="left"/>
+      <w:pPr>
+        <w:ind w:left="3600" w:hanging="360"/>
+      </w:pPr>
+    </w:lvl>
+    <w:lvl w:ilvl="5" w:tplc="0809001B" w:tentative="1">
+      <w:start w:val="1"/>
+      <w:numFmt w:val="lowerRoman"/>
+      <w:lvlText w:val="%6."/>
+      <w:lvlJc w:val="right"/>
+      <w:pPr>
+        <w:ind w:left="4320" w:hanging="180"/>
+      </w:pPr>
+    </w:lvl>
+    <w:lvl w:ilvl="6" w:tplc="0809000F" w:tentative="1">
+      <w:start w:val="1"/>
+      <w:numFmt w:val="decimal"/>
+      <w:lvlText w:val="%7."/>
+      <w:lvlJc w:val="left"/>
+      <w:pPr>
+        <w:ind w:left="5040" w:hanging="360"/>
+      </w:pPr>
+    </w:lvl>
+    <w:lvl w:ilvl="7" w:tplc="08090019" w:tentative="1">
+      <w:start w:val="1"/>
+      <w:numFmt w:val="lowerLetter"/>
+      <w:lvlText w:val="%8."/>
+      <w:lvlJc w:val="left"/>
+      <w:pPr>
+        <w:ind w:left="5760" w:hanging="360"/>
+      </w:pPr>
+    </w:lvl>
+    <w:lvl w:ilvl="8" w:tplc="0809001B" w:tentative="1">
+      <w:start w:val="1"/>
+      <w:numFmt w:val="lowerRoman"/>
+      <w:lvlText w:val="%9."/>
+      <w:lvlJc w:val="right"/>
+      <w:pPr>
+        <w:ind w:left="6480" w:hanging="180"/>
+      </w:pPr>
+    </w:lvl>
+  </w:abstractNum>
+  <w:abstractNum w:abstractNumId="14" w15:restartNumberingAfterBreak="0">
     <w:nsid w:val="53425300"/>
     <w:multiLevelType w:val="hybridMultilevel"/>
     <w:tmpl w:val="CD98D520"/>
@@ -5222,7 +7588,7 @@
       </w:pPr>
     </w:lvl>
   </w:abstractNum>
-  <w:abstractNum w:abstractNumId="10" w15:restartNumberingAfterBreak="0">
+  <w:abstractNum w:abstractNumId="15" w15:restartNumberingAfterBreak="0">
     <w:nsid w:val="6E7C6406"/>
     <w:multiLevelType w:val="hybridMultilevel"/>
     <w:tmpl w:val="F6DC0742"/>
@@ -5334,38 +7700,237 @@
       </w:rPr>
     </w:lvl>
   </w:abstractNum>
+  <w:abstractNum w:abstractNumId="16" w15:restartNumberingAfterBreak="0">
+    <w:nsid w:val="731C4979"/>
+    <w:multiLevelType w:val="hybridMultilevel"/>
+    <w:tmpl w:val="845EA6A6"/>
+    <w:lvl w:ilvl="0" w:tplc="0809000F">
+      <w:start w:val="1"/>
+      <w:numFmt w:val="decimal"/>
+      <w:lvlText w:val="%1."/>
+      <w:lvlJc w:val="left"/>
+      <w:pPr>
+        <w:ind w:left="720" w:hanging="360"/>
+      </w:pPr>
+      <w:rPr>
+        <w:rFonts w:hint="default"/>
+      </w:rPr>
+    </w:lvl>
+    <w:lvl w:ilvl="1" w:tplc="08090019" w:tentative="1">
+      <w:start w:val="1"/>
+      <w:numFmt w:val="lowerLetter"/>
+      <w:lvlText w:val="%2."/>
+      <w:lvlJc w:val="left"/>
+      <w:pPr>
+        <w:ind w:left="1440" w:hanging="360"/>
+      </w:pPr>
+    </w:lvl>
+    <w:lvl w:ilvl="2" w:tplc="0809001B" w:tentative="1">
+      <w:start w:val="1"/>
+      <w:numFmt w:val="lowerRoman"/>
+      <w:lvlText w:val="%3."/>
+      <w:lvlJc w:val="right"/>
+      <w:pPr>
+        <w:ind w:left="2160" w:hanging="180"/>
+      </w:pPr>
+    </w:lvl>
+    <w:lvl w:ilvl="3" w:tplc="0809000F" w:tentative="1">
+      <w:start w:val="1"/>
+      <w:numFmt w:val="decimal"/>
+      <w:lvlText w:val="%4."/>
+      <w:lvlJc w:val="left"/>
+      <w:pPr>
+        <w:ind w:left="2880" w:hanging="360"/>
+      </w:pPr>
+    </w:lvl>
+    <w:lvl w:ilvl="4" w:tplc="08090019" w:tentative="1">
+      <w:start w:val="1"/>
+      <w:numFmt w:val="lowerLetter"/>
+      <w:lvlText w:val="%5."/>
+      <w:lvlJc w:val="left"/>
+      <w:pPr>
+        <w:ind w:left="3600" w:hanging="360"/>
+      </w:pPr>
+    </w:lvl>
+    <w:lvl w:ilvl="5" w:tplc="0809001B" w:tentative="1">
+      <w:start w:val="1"/>
+      <w:numFmt w:val="lowerRoman"/>
+      <w:lvlText w:val="%6."/>
+      <w:lvlJc w:val="right"/>
+      <w:pPr>
+        <w:ind w:left="4320" w:hanging="180"/>
+      </w:pPr>
+    </w:lvl>
+    <w:lvl w:ilvl="6" w:tplc="0809000F" w:tentative="1">
+      <w:start w:val="1"/>
+      <w:numFmt w:val="decimal"/>
+      <w:lvlText w:val="%7."/>
+      <w:lvlJc w:val="left"/>
+      <w:pPr>
+        <w:ind w:left="5040" w:hanging="360"/>
+      </w:pPr>
+    </w:lvl>
+    <w:lvl w:ilvl="7" w:tplc="08090019" w:tentative="1">
+      <w:start w:val="1"/>
+      <w:numFmt w:val="lowerLetter"/>
+      <w:lvlText w:val="%8."/>
+      <w:lvlJc w:val="left"/>
+      <w:pPr>
+        <w:ind w:left="5760" w:hanging="360"/>
+      </w:pPr>
+    </w:lvl>
+    <w:lvl w:ilvl="8" w:tplc="0809001B" w:tentative="1">
+      <w:start w:val="1"/>
+      <w:numFmt w:val="lowerRoman"/>
+      <w:lvlText w:val="%9."/>
+      <w:lvlJc w:val="right"/>
+      <w:pPr>
+        <w:ind w:left="6480" w:hanging="180"/>
+      </w:pPr>
+    </w:lvl>
+  </w:abstractNum>
+  <w:abstractNum w:abstractNumId="17" w15:restartNumberingAfterBreak="0">
+    <w:nsid w:val="7E5F6846"/>
+    <w:multiLevelType w:val="hybridMultilevel"/>
+    <w:tmpl w:val="6C927504"/>
+    <w:lvl w:ilvl="0" w:tplc="0809000F">
+      <w:start w:val="1"/>
+      <w:numFmt w:val="decimal"/>
+      <w:lvlText w:val="%1."/>
+      <w:lvlJc w:val="left"/>
+      <w:pPr>
+        <w:ind w:left="720" w:hanging="360"/>
+      </w:pPr>
+      <w:rPr>
+        <w:rFonts w:hint="default"/>
+      </w:rPr>
+    </w:lvl>
+    <w:lvl w:ilvl="1" w:tplc="08090019" w:tentative="1">
+      <w:start w:val="1"/>
+      <w:numFmt w:val="lowerLetter"/>
+      <w:lvlText w:val="%2."/>
+      <w:lvlJc w:val="left"/>
+      <w:pPr>
+        <w:ind w:left="1440" w:hanging="360"/>
+      </w:pPr>
+    </w:lvl>
+    <w:lvl w:ilvl="2" w:tplc="0809001B" w:tentative="1">
+      <w:start w:val="1"/>
+      <w:numFmt w:val="lowerRoman"/>
+      <w:lvlText w:val="%3."/>
+      <w:lvlJc w:val="right"/>
+      <w:pPr>
+        <w:ind w:left="2160" w:hanging="180"/>
+      </w:pPr>
+    </w:lvl>
+    <w:lvl w:ilvl="3" w:tplc="0809000F" w:tentative="1">
+      <w:start w:val="1"/>
+      <w:numFmt w:val="decimal"/>
+      <w:lvlText w:val="%4."/>
+      <w:lvlJc w:val="left"/>
+      <w:pPr>
+        <w:ind w:left="2880" w:hanging="360"/>
+      </w:pPr>
+    </w:lvl>
+    <w:lvl w:ilvl="4" w:tplc="08090019" w:tentative="1">
+      <w:start w:val="1"/>
+      <w:numFmt w:val="lowerLetter"/>
+      <w:lvlText w:val="%5."/>
+      <w:lvlJc w:val="left"/>
+      <w:pPr>
+        <w:ind w:left="3600" w:hanging="360"/>
+      </w:pPr>
+    </w:lvl>
+    <w:lvl w:ilvl="5" w:tplc="0809001B" w:tentative="1">
+      <w:start w:val="1"/>
+      <w:numFmt w:val="lowerRoman"/>
+      <w:lvlText w:val="%6."/>
+      <w:lvlJc w:val="right"/>
+      <w:pPr>
+        <w:ind w:left="4320" w:hanging="180"/>
+      </w:pPr>
+    </w:lvl>
+    <w:lvl w:ilvl="6" w:tplc="0809000F" w:tentative="1">
+      <w:start w:val="1"/>
+      <w:numFmt w:val="decimal"/>
+      <w:lvlText w:val="%7."/>
+      <w:lvlJc w:val="left"/>
+      <w:pPr>
+        <w:ind w:left="5040" w:hanging="360"/>
+      </w:pPr>
+    </w:lvl>
+    <w:lvl w:ilvl="7" w:tplc="08090019" w:tentative="1">
+      <w:start w:val="1"/>
+      <w:numFmt w:val="lowerLetter"/>
+      <w:lvlText w:val="%8."/>
+      <w:lvlJc w:val="left"/>
+      <w:pPr>
+        <w:ind w:left="5760" w:hanging="360"/>
+      </w:pPr>
+    </w:lvl>
+    <w:lvl w:ilvl="8" w:tplc="0809001B" w:tentative="1">
+      <w:start w:val="1"/>
+      <w:numFmt w:val="lowerRoman"/>
+      <w:lvlText w:val="%9."/>
+      <w:lvlJc w:val="right"/>
+      <w:pPr>
+        <w:ind w:left="6480" w:hanging="180"/>
+      </w:pPr>
+    </w:lvl>
+  </w:abstractNum>
   <w:num w:numId="1">
-    <w:abstractNumId w:val="1"/>
+    <w:abstractNumId w:val="2"/>
   </w:num>
   <w:num w:numId="2">
-    <w:abstractNumId w:val="10"/>
+    <w:abstractNumId w:val="15"/>
   </w:num>
   <w:num w:numId="3">
-    <w:abstractNumId w:val="2"/>
+    <w:abstractNumId w:val="5"/>
   </w:num>
   <w:num w:numId="4">
-    <w:abstractNumId w:val="6"/>
+    <w:abstractNumId w:val="9"/>
   </w:num>
   <w:num w:numId="5">
-    <w:abstractNumId w:val="5"/>
+    <w:abstractNumId w:val="8"/>
   </w:num>
   <w:num w:numId="6">
     <w:abstractNumId w:val="0"/>
   </w:num>
   <w:num w:numId="7">
+    <w:abstractNumId w:val="10"/>
+  </w:num>
+  <w:num w:numId="8">
+    <w:abstractNumId w:val="6"/>
+  </w:num>
+  <w:num w:numId="9">
+    <w:abstractNumId w:val="14"/>
+  </w:num>
+  <w:num w:numId="10">
+    <w:abstractNumId w:val="12"/>
+  </w:num>
+  <w:num w:numId="11">
     <w:abstractNumId w:val="7"/>
   </w:num>
-  <w:num w:numId="8">
+  <w:num w:numId="12">
+    <w:abstractNumId w:val="16"/>
+  </w:num>
+  <w:num w:numId="13">
+    <w:abstractNumId w:val="17"/>
+  </w:num>
+  <w:num w:numId="14">
+    <w:abstractNumId w:val="4"/>
+  </w:num>
+  <w:num w:numId="15">
+    <w:abstractNumId w:val="1"/>
+  </w:num>
+  <w:num w:numId="16">
     <w:abstractNumId w:val="3"/>
   </w:num>
-  <w:num w:numId="9">
-    <w:abstractNumId w:val="9"/>
+  <w:num w:numId="17">
+    <w:abstractNumId w:val="11"/>
   </w:num>
-  <w:num w:numId="10">
-    <w:abstractNumId w:val="8"/>
-  </w:num>
-  <w:num w:numId="11">
-    <w:abstractNumId w:val="4"/>
+  <w:num w:numId="18">
+    <w:abstractNumId w:val="13"/>
   </w:num>
 </w:numbering>
 </file>

</xml_diff>